<commit_message>
Added insert statements to DDL.sql file, expected output section to Step 2 Draft.docx
</commit_message>
<xml_diff>
--- a/Group 36 Project Step 2 Draft.docx
+++ b/Group 36 Project Step 2 Draft.docx
@@ -11,7 +11,7 @@
       <w:pPr>
         <w:pStyle w:val="Heading1"/>
       </w:pPr>
-      <w:bookmarkStart w:id="0" w:name="_Toc133841413"/>
+      <w:bookmarkStart w:id="0" w:name="_Toc133856062"/>
       <w:r>
         <w:t>Reader Log</w:t>
       </w:r>
@@ -280,7 +280,7 @@
           <w:r>
             <w:fldChar w:fldCharType="separate"/>
           </w:r>
-          <w:hyperlink w:anchor="_Toc133841413" w:history="1">
+          <w:hyperlink w:anchor="_Toc133856062" w:history="1">
             <w:r>
               <w:rPr>
                 <w:rStyle w:val="Hyperlink"/>
@@ -307,7 +307,7 @@
                 <w:noProof/>
                 <w:webHidden/>
               </w:rPr>
-              <w:instrText xml:space="preserve"> PAGEREF _Toc133841413 \h </w:instrText>
+              <w:instrText xml:space="preserve"> PAGEREF _Toc133856062 \h </w:instrText>
             </w:r>
             <w:r>
               <w:rPr>
@@ -351,7 +351,7 @@
               <w14:ligatures w14:val="none"/>
             </w:rPr>
           </w:pPr>
-          <w:hyperlink w:anchor="_Toc133841414" w:history="1">
+          <w:hyperlink w:anchor="_Toc133856063" w:history="1">
             <w:r>
               <w:rPr>
                 <w:rStyle w:val="Hyperlink"/>
@@ -378,7 +378,7 @@
                 <w:noProof/>
                 <w:webHidden/>
               </w:rPr>
-              <w:instrText xml:space="preserve"> PAGEREF _Toc133841414 \h </w:instrText>
+              <w:instrText xml:space="preserve"> PAGEREF _Toc133856063 \h </w:instrText>
             </w:r>
             <w:r>
               <w:rPr>
@@ -422,7 +422,7 @@
               <w14:ligatures w14:val="none"/>
             </w:rPr>
           </w:pPr>
-          <w:hyperlink w:anchor="_Toc133841415" w:history="1">
+          <w:hyperlink w:anchor="_Toc133856064" w:history="1">
             <w:r>
               <w:rPr>
                 <w:rStyle w:val="Hyperlink"/>
@@ -449,7 +449,7 @@
                 <w:noProof/>
                 <w:webHidden/>
               </w:rPr>
-              <w:instrText xml:space="preserve"> PAGEREF _Toc133841415 \h </w:instrText>
+              <w:instrText xml:space="preserve"> PAGEREF _Toc133856064 \h </w:instrText>
             </w:r>
             <w:r>
               <w:rPr>
@@ -493,7 +493,7 @@
               <w14:ligatures w14:val="none"/>
             </w:rPr>
           </w:pPr>
-          <w:hyperlink w:anchor="_Toc133841422" w:history="1">
+          <w:hyperlink w:anchor="_Toc133856071" w:history="1">
             <w:r>
               <w:rPr>
                 <w:rStyle w:val="Hyperlink"/>
@@ -520,7 +520,7 @@
                 <w:noProof/>
                 <w:webHidden/>
               </w:rPr>
-              <w:instrText xml:space="preserve"> PAGEREF _Toc133841422 \h </w:instrText>
+              <w:instrText xml:space="preserve"> PAGEREF _Toc133856071 \h </w:instrText>
             </w:r>
             <w:r>
               <w:rPr>
@@ -564,7 +564,7 @@
               <w14:ligatures w14:val="none"/>
             </w:rPr>
           </w:pPr>
-          <w:hyperlink w:anchor="_Toc133841423" w:history="1">
+          <w:hyperlink w:anchor="_Toc133856072" w:history="1">
             <w:r>
               <w:rPr>
                 <w:rStyle w:val="Hyperlink"/>
@@ -591,7 +591,7 @@
                 <w:noProof/>
                 <w:webHidden/>
               </w:rPr>
-              <w:instrText xml:space="preserve"> PAGEREF _Toc133841423 \h </w:instrText>
+              <w:instrText xml:space="preserve"> PAGEREF _Toc133856072 \h </w:instrText>
             </w:r>
             <w:r>
               <w:rPr>
@@ -635,7 +635,7 @@
               <w14:ligatures w14:val="none"/>
             </w:rPr>
           </w:pPr>
-          <w:hyperlink w:anchor="_Toc133841424" w:history="1">
+          <w:hyperlink w:anchor="_Toc133856073" w:history="1">
             <w:r>
               <w:rPr>
                 <w:rStyle w:val="Hyperlink"/>
@@ -662,7 +662,7 @@
                 <w:noProof/>
                 <w:webHidden/>
               </w:rPr>
-              <w:instrText xml:space="preserve"> PAGEREF _Toc133841424 \h </w:instrText>
+              <w:instrText xml:space="preserve"> PAGEREF _Toc133856073 \h </w:instrText>
             </w:r>
             <w:r>
               <w:rPr>
@@ -706,7 +706,7 @@
               <w14:ligatures w14:val="none"/>
             </w:rPr>
           </w:pPr>
-          <w:hyperlink w:anchor="_Toc133841425" w:history="1">
+          <w:hyperlink w:anchor="_Toc133856074" w:history="1">
             <w:r>
               <w:rPr>
                 <w:rStyle w:val="Hyperlink"/>
@@ -733,7 +733,7 @@
                 <w:noProof/>
                 <w:webHidden/>
               </w:rPr>
-              <w:instrText xml:space="preserve"> PAGEREF _Toc133841425 \h </w:instrText>
+              <w:instrText xml:space="preserve"> PAGEREF _Toc133856074 \h </w:instrText>
             </w:r>
             <w:r>
               <w:rPr>
@@ -777,7 +777,7 @@
               <w14:ligatures w14:val="none"/>
             </w:rPr>
           </w:pPr>
-          <w:hyperlink w:anchor="_Toc133841426" w:history="1">
+          <w:hyperlink w:anchor="_Toc133856075" w:history="1">
             <w:r>
               <w:rPr>
                 <w:rStyle w:val="Hyperlink"/>
@@ -804,7 +804,7 @@
                 <w:noProof/>
                 <w:webHidden/>
               </w:rPr>
-              <w:instrText xml:space="preserve"> PAGEREF _Toc133841426 \h </w:instrText>
+              <w:instrText xml:space="preserve"> PAGEREF _Toc133856075 \h </w:instrText>
             </w:r>
             <w:r>
               <w:rPr>
@@ -848,7 +848,7 @@
               <w14:ligatures w14:val="none"/>
             </w:rPr>
           </w:pPr>
-          <w:hyperlink w:anchor="_Toc133841427" w:history="1">
+          <w:hyperlink w:anchor="_Toc133856076" w:history="1">
             <w:r>
               <w:rPr>
                 <w:rStyle w:val="Hyperlink"/>
@@ -875,7 +875,7 @@
                 <w:noProof/>
                 <w:webHidden/>
               </w:rPr>
-              <w:instrText xml:space="preserve"> PAGEREF _Toc133841427 \h </w:instrText>
+              <w:instrText xml:space="preserve"> PAGEREF _Toc133856076 \h </w:instrText>
             </w:r>
             <w:r>
               <w:rPr>
@@ -896,6 +896,77 @@
                 <w:webHidden/>
               </w:rPr>
               <w:t>7</w:t>
+            </w:r>
+            <w:r>
+              <w:rPr>
+                <w:noProof/>
+                <w:webHidden/>
+              </w:rPr>
+              <w:fldChar w:fldCharType="end"/>
+            </w:r>
+          </w:hyperlink>
+        </w:p>
+        <w:p>
+          <w:pPr>
+            <w:pStyle w:val="TOC2"/>
+            <w:tabs>
+              <w:tab w:val="right" w:leader="dot" w:pos="9350"/>
+            </w:tabs>
+            <w:rPr>
+              <w:rFonts w:eastAsiaTheme="minorEastAsia"/>
+              <w:noProof/>
+              <w:kern w:val="0"/>
+              <w14:ligatures w14:val="none"/>
+            </w:rPr>
+          </w:pPr>
+          <w:hyperlink w:anchor="_Toc133856077" w:history="1">
+            <w:r>
+              <w:rPr>
+                <w:rStyle w:val="Hyperlink"/>
+                <w:noProof/>
+              </w:rPr>
+              <w:t>Example Data Inserted for Step 2:</w:t>
+            </w:r>
+            <w:r>
+              <w:rPr>
+                <w:noProof/>
+                <w:webHidden/>
+              </w:rPr>
+              <w:tab/>
+            </w:r>
+            <w:r>
+              <w:rPr>
+                <w:noProof/>
+                <w:webHidden/>
+              </w:rPr>
+              <w:fldChar w:fldCharType="begin"/>
+            </w:r>
+            <w:r>
+              <w:rPr>
+                <w:noProof/>
+                <w:webHidden/>
+              </w:rPr>
+              <w:instrText xml:space="preserve"> PAGEREF _Toc133856077 \h </w:instrText>
+            </w:r>
+            <w:r>
+              <w:rPr>
+                <w:noProof/>
+                <w:webHidden/>
+              </w:rPr>
+            </w:r>
+            <w:r>
+              <w:rPr>
+                <w:noProof/>
+                <w:webHidden/>
+              </w:rPr>
+              <w:fldChar w:fldCharType="separate"/>
+            </w:r>
+            <w:r>
+              <w:rPr>
+                <w:noProof/>
+                <w:webHidden/>
+              </w:rPr>
+              <w:t>8</w:t>
             </w:r>
             <w:r>
               <w:rPr>
@@ -929,7 +1000,7 @@
       <w:pPr>
         <w:pStyle w:val="Heading2"/>
       </w:pPr>
-      <w:bookmarkStart w:id="1" w:name="_Toc133841414"/>
+      <w:bookmarkStart w:id="1" w:name="_Toc133856063"/>
       <w:r>
         <w:t>Overview</w:t>
       </w:r>
@@ -1035,7 +1106,7 @@
       <w:pPr>
         <w:pStyle w:val="Heading2"/>
       </w:pPr>
-      <w:bookmarkStart w:id="2" w:name="_Toc133841415"/>
+      <w:bookmarkStart w:id="2" w:name="_Toc133856064"/>
       <w:r>
         <w:lastRenderedPageBreak/>
         <w:t>Database Outline</w:t>
@@ -1049,9 +1120,10 @@
           <w:rFonts w:asciiTheme="minorHAnsi" w:hAnsiTheme="minorHAnsi" w:cstheme="minorHAnsi"/>
         </w:rPr>
       </w:pPr>
-      <w:bookmarkStart w:id="3" w:name="_Toc132886426"/>
-      <w:bookmarkStart w:id="4" w:name="_Toc133840521"/>
-      <w:bookmarkStart w:id="5" w:name="_Toc133841416"/>
+      <w:bookmarkStart w:id="3" w:name="_Toc133840521"/>
+      <w:bookmarkStart w:id="4" w:name="_Toc133841416"/>
+      <w:bookmarkStart w:id="5" w:name="_Toc132886426"/>
+      <w:bookmarkStart w:id="6" w:name="_Toc133856065"/>
       <w:r>
         <w:rPr>
           <w:rStyle w:val="Heading3Char"/>
@@ -1079,15 +1151,16 @@
         </w:rPr>
         <w:t>)</w:t>
       </w:r>
+      <w:bookmarkEnd w:id="3"/>
       <w:bookmarkEnd w:id="4"/>
+      <w:bookmarkEnd w:id="6"/>
+      <w:r>
+        <w:rPr>
+          <w:rFonts w:asciiTheme="minorHAnsi" w:hAnsiTheme="minorHAnsi" w:cstheme="minorHAnsi"/>
+        </w:rPr>
+        <w:t xml:space="preserve"> </w:t>
+      </w:r>
       <w:bookmarkEnd w:id="5"/>
-      <w:r>
-        <w:rPr>
-          <w:rFonts w:asciiTheme="minorHAnsi" w:hAnsiTheme="minorHAnsi" w:cstheme="minorHAnsi"/>
-        </w:rPr>
-        <w:t xml:space="preserve"> </w:t>
-      </w:r>
-      <w:bookmarkEnd w:id="3"/>
     </w:p>
     <w:p>
       <w:pPr>
@@ -1345,9 +1418,10 @@
       <w:pPr>
         <w:pStyle w:val="Heading3"/>
       </w:pPr>
-      <w:bookmarkStart w:id="6" w:name="_Toc132886427"/>
-      <w:bookmarkStart w:id="7" w:name="_Toc133840522"/>
-      <w:bookmarkStart w:id="8" w:name="_Toc133841417"/>
+      <w:bookmarkStart w:id="7" w:name="_Toc132886427"/>
+      <w:bookmarkStart w:id="8" w:name="_Toc133840522"/>
+      <w:bookmarkStart w:id="9" w:name="_Toc133841417"/>
+      <w:bookmarkStart w:id="10" w:name="_Toc133856066"/>
       <w:r>
         <w:t>Books</w:t>
       </w:r>
@@ -1372,9 +1446,10 @@
         </w:rPr>
         <w:t>)</w:t>
       </w:r>
-      <w:bookmarkEnd w:id="6"/>
       <w:bookmarkEnd w:id="7"/>
       <w:bookmarkEnd w:id="8"/>
+      <w:bookmarkEnd w:id="9"/>
+      <w:bookmarkEnd w:id="10"/>
     </w:p>
     <w:p>
       <w:pPr>
@@ -1670,9 +1745,10 @@
       <w:pPr>
         <w:pStyle w:val="Heading3"/>
       </w:pPr>
-      <w:bookmarkStart w:id="9" w:name="_Toc132886428"/>
-      <w:bookmarkStart w:id="10" w:name="_Toc133840523"/>
-      <w:bookmarkStart w:id="11" w:name="_Toc133841418"/>
+      <w:bookmarkStart w:id="11" w:name="_Toc133840523"/>
+      <w:bookmarkStart w:id="12" w:name="_Toc133841418"/>
+      <w:bookmarkStart w:id="13" w:name="_Toc132886428"/>
+      <w:bookmarkStart w:id="14" w:name="_Toc133856067"/>
       <w:proofErr w:type="spellStart"/>
       <w:r>
         <w:rPr>
@@ -1690,12 +1766,13 @@
         </w:rPr>
         <w:t>(Object Entity)</w:t>
       </w:r>
-      <w:bookmarkEnd w:id="10"/>
       <w:bookmarkEnd w:id="11"/>
+      <w:bookmarkEnd w:id="12"/>
+      <w:bookmarkEnd w:id="14"/>
       <w:r>
         <w:t xml:space="preserve"> </w:t>
       </w:r>
-      <w:bookmarkEnd w:id="9"/>
+      <w:bookmarkEnd w:id="13"/>
     </w:p>
     <w:p>
       <w:pPr>
@@ -1903,9 +1980,10 @@
       <w:pPr>
         <w:pStyle w:val="Heading3"/>
       </w:pPr>
-      <w:bookmarkStart w:id="12" w:name="_Toc132886429"/>
-      <w:bookmarkStart w:id="13" w:name="_Toc133840524"/>
-      <w:bookmarkStart w:id="14" w:name="_Toc133841419"/>
+      <w:bookmarkStart w:id="15" w:name="_Toc133840524"/>
+      <w:bookmarkStart w:id="16" w:name="_Toc133841419"/>
+      <w:bookmarkStart w:id="17" w:name="_Toc132886429"/>
+      <w:bookmarkStart w:id="18" w:name="_Toc133856068"/>
       <w:proofErr w:type="spellStart"/>
       <w:r>
         <w:rPr>
@@ -1959,12 +2037,13 @@
         </w:rPr>
         <w:t>)</w:t>
       </w:r>
-      <w:bookmarkEnd w:id="13"/>
-      <w:bookmarkEnd w:id="14"/>
+      <w:bookmarkEnd w:id="15"/>
+      <w:bookmarkEnd w:id="16"/>
+      <w:bookmarkEnd w:id="18"/>
       <w:r>
         <w:t xml:space="preserve"> </w:t>
       </w:r>
-      <w:bookmarkEnd w:id="12"/>
+      <w:bookmarkEnd w:id="17"/>
     </w:p>
     <w:p>
       <w:pPr>
@@ -2433,7 +2512,7 @@
           <w:rFonts w:cstheme="minorHAnsi"/>
         </w:rPr>
       </w:pPr>
-      <w:bookmarkStart w:id="15" w:name="_Toc132886431"/>
+      <w:bookmarkStart w:id="19" w:name="_Toc132886431"/>
       <w:r>
         <w:rPr>
           <w:rFonts w:cstheme="minorHAnsi"/>
@@ -2453,8 +2532,9 @@
       <w:pPr>
         <w:pStyle w:val="Heading3"/>
       </w:pPr>
-      <w:bookmarkStart w:id="16" w:name="_Toc133840525"/>
-      <w:bookmarkStart w:id="17" w:name="_Toc133841420"/>
+      <w:bookmarkStart w:id="20" w:name="_Toc133841420"/>
+      <w:bookmarkStart w:id="21" w:name="_Toc133840525"/>
+      <w:bookmarkStart w:id="22" w:name="_Toc133856069"/>
       <w:proofErr w:type="spellStart"/>
       <w:r>
         <w:rPr>
@@ -2479,12 +2559,13 @@
         </w:rPr>
         <w:t>(Composite Entity)</w:t>
       </w:r>
-      <w:bookmarkEnd w:id="17"/>
+      <w:bookmarkEnd w:id="20"/>
+      <w:bookmarkEnd w:id="22"/>
       <w:r>
         <w:t xml:space="preserve"> </w:t>
       </w:r>
-      <w:bookmarkEnd w:id="15"/>
-      <w:bookmarkEnd w:id="16"/>
+      <w:bookmarkEnd w:id="19"/>
+      <w:bookmarkEnd w:id="21"/>
     </w:p>
     <w:p>
       <w:pPr>
@@ -2736,8 +2817,9 @@
       <w:pPr>
         <w:pStyle w:val="Heading3"/>
       </w:pPr>
-      <w:bookmarkStart w:id="18" w:name="_Toc133840526"/>
-      <w:bookmarkStart w:id="19" w:name="_Toc133841421"/>
+      <w:bookmarkStart w:id="23" w:name="_Toc133841421"/>
+      <w:bookmarkStart w:id="24" w:name="_Toc133840526"/>
+      <w:bookmarkStart w:id="25" w:name="_Toc133856070"/>
       <w:proofErr w:type="spellStart"/>
       <w:r>
         <w:rPr>
@@ -2767,11 +2849,12 @@
         </w:rPr>
         <w:t xml:space="preserve"> Entity)</w:t>
       </w:r>
-      <w:bookmarkEnd w:id="19"/>
+      <w:bookmarkEnd w:id="23"/>
+      <w:bookmarkEnd w:id="25"/>
       <w:r>
         <w:t xml:space="preserve"> </w:t>
       </w:r>
-      <w:bookmarkEnd w:id="18"/>
+      <w:bookmarkEnd w:id="24"/>
     </w:p>
     <w:p>
       <w:pPr>
@@ -2791,6 +2874,57 @@
         <w:rPr>
           <w:rFonts w:ascii="Courier New" w:hAnsi="Courier New" w:cs="Courier New"/>
         </w:rPr>
+        <w:t>:</w:t>
+      </w:r>
+      <w:r>
+        <w:rPr>
+          <w:rFonts w:ascii="Courier New" w:hAnsi="Courier New" w:cs="Courier New"/>
+        </w:rPr>
+        <w:t xml:space="preserve"> INT</w:t>
+      </w:r>
+      <w:r>
+        <w:rPr>
+          <w:rFonts w:ascii="Courier New" w:hAnsi="Courier New" w:cs="Courier New"/>
+        </w:rPr>
+        <w:t>, NOT NULL,</w:t>
+      </w:r>
+      <w:r>
+        <w:rPr>
+          <w:rFonts w:ascii="Courier New" w:hAnsi="Courier New" w:cs="Courier New"/>
+        </w:rPr>
+        <w:t xml:space="preserve"> AUTO_INCREMENT</w:t>
+      </w:r>
+      <w:r>
+        <w:rPr>
+          <w:rFonts w:ascii="Courier New" w:hAnsi="Courier New" w:cs="Courier New"/>
+        </w:rPr>
+        <w:t xml:space="preserve"> </w:t>
+      </w:r>
+      <w:r>
+        <w:rPr>
+          <w:rFonts w:ascii="Courier New" w:hAnsi="Courier New" w:cs="Courier New"/>
+        </w:rPr>
+        <w:t>PK</w:t>
+      </w:r>
+    </w:p>
+    <w:p>
+      <w:pPr>
+        <w:pStyle w:val="ListParagraph"/>
+        <w:numPr>
+          <w:ilvl w:val="1"/>
+          <w:numId w:val="1"/>
+        </w:numPr>
+      </w:pPr>
+      <w:r>
+        <w:rPr>
+          <w:rFonts w:ascii="Courier New" w:hAnsi="Courier New" w:cs="Courier New"/>
+        </w:rPr>
+        <w:t>status</w:t>
+      </w:r>
+      <w:r>
+        <w:rPr>
+          <w:rFonts w:ascii="Courier New" w:hAnsi="Courier New" w:cs="Courier New"/>
+        </w:rPr>
         <w:t xml:space="preserve">: </w:t>
       </w:r>
       <w:proofErr w:type="gramStart"/>
@@ -2805,31 +2939,19 @@
         <w:rPr>
           <w:rFonts w:ascii="Courier New" w:hAnsi="Courier New" w:cs="Courier New"/>
         </w:rPr>
-        <w:t xml:space="preserve">20), </w:t>
+        <w:t>50</w:t>
+      </w:r>
+      <w:r>
+        <w:rPr>
+          <w:rFonts w:ascii="Courier New" w:hAnsi="Courier New" w:cs="Courier New"/>
+        </w:rPr>
+        <w:t xml:space="preserve">), </w:t>
       </w:r>
       <w:r>
         <w:rPr>
           <w:rFonts w:ascii="Courier New" w:hAnsi="Courier New" w:cs="Courier New"/>
         </w:rPr>
         <w:t>NOT NULL</w:t>
-      </w:r>
-      <w:r>
-        <w:rPr>
-          <w:rFonts w:ascii="Courier New" w:hAnsi="Courier New" w:cs="Courier New"/>
-        </w:rPr>
-        <w:t>,</w:t>
-      </w:r>
-      <w:r>
-        <w:rPr>
-          <w:rFonts w:ascii="Courier New" w:hAnsi="Courier New" w:cs="Courier New"/>
-        </w:rPr>
-        <w:t xml:space="preserve"> </w:t>
-      </w:r>
-      <w:r>
-        <w:rPr>
-          <w:rFonts w:ascii="Courier New" w:hAnsi="Courier New" w:cs="Courier New"/>
-        </w:rPr>
-        <w:t>PK</w:t>
       </w:r>
     </w:p>
     <w:p>
@@ -2849,12 +2971,12 @@
       <w:pPr>
         <w:pStyle w:val="Heading2"/>
       </w:pPr>
-      <w:bookmarkStart w:id="20" w:name="_Toc133841422"/>
+      <w:bookmarkStart w:id="26" w:name="_Toc133856071"/>
       <w:r>
         <w:lastRenderedPageBreak/>
         <w:t>Entity-Relationship Diagram (ERD)</w:t>
       </w:r>
-      <w:bookmarkEnd w:id="20"/>
+      <w:bookmarkEnd w:id="26"/>
     </w:p>
     <w:p>
       <w:pPr>
@@ -2920,12 +3042,12 @@
       <w:pPr>
         <w:pStyle w:val="Heading2"/>
       </w:pPr>
-      <w:bookmarkStart w:id="21" w:name="_Toc133841423"/>
+      <w:bookmarkStart w:id="27" w:name="_Toc133856072"/>
       <w:r>
         <w:lastRenderedPageBreak/>
         <w:t>Schema</w:t>
       </w:r>
-      <w:bookmarkEnd w:id="21"/>
+      <w:bookmarkEnd w:id="27"/>
     </w:p>
     <w:p>
       <w:pPr>
@@ -3004,7 +3126,7 @@
       <w:pPr>
         <w:pStyle w:val="Heading2"/>
       </w:pPr>
-      <w:bookmarkStart w:id="22" w:name="_Toc133841424"/>
+      <w:bookmarkStart w:id="28" w:name="_Toc133856073"/>
       <w:r>
         <w:lastRenderedPageBreak/>
         <w:t>Step 1</w:t>
@@ -3012,7 +3134,7 @@
       <w:r>
         <w:t xml:space="preserve"> Feedback</w:t>
       </w:r>
-      <w:bookmarkEnd w:id="22"/>
+      <w:bookmarkEnd w:id="28"/>
     </w:p>
     <w:p>
       <w:r>
@@ -3367,10 +3489,7 @@
     <w:p>
       <w:r>
         <w:lastRenderedPageBreak/>
-        <w:t xml:space="preserve">TA Feedback by </w:t>
-      </w:r>
-      <w:r>
-        <w:t>Amelia Kawasaki</w:t>
+        <w:t>TA Feedback by Amelia Kawasaki</w:t>
       </w:r>
     </w:p>
     <w:p>
@@ -3418,17 +3537,14 @@
       </w:r>
       <w:proofErr w:type="gramEnd"/>
       <w:r>
-        <w:t xml:space="preserve"> but I don't want you to have to spend all of your time on this class in the future!</w:t>
-      </w:r>
-      <w:r>
-        <w:t xml:space="preserve">” </w:t>
+        <w:t xml:space="preserve"> but I don't want you to have to spend all of your time on this class in the future!” </w:t>
       </w:r>
     </w:p>
     <w:p>
       <w:pPr>
         <w:pStyle w:val="Heading2"/>
       </w:pPr>
-      <w:bookmarkStart w:id="23" w:name="_Toc133841425"/>
+      <w:bookmarkStart w:id="29" w:name="_Toc133856074"/>
       <w:r>
         <w:t xml:space="preserve">Actions Taken from </w:t>
       </w:r>
@@ -3441,7 +3557,7 @@
       <w:r>
         <w:t xml:space="preserve"> Step</w:t>
       </w:r>
-      <w:bookmarkEnd w:id="23"/>
+      <w:bookmarkEnd w:id="29"/>
     </w:p>
     <w:p>
       <w:pPr>
@@ -3550,7 +3666,7 @@
       <w:pPr>
         <w:pStyle w:val="Heading2"/>
       </w:pPr>
-      <w:bookmarkStart w:id="24" w:name="_Toc133841426"/>
+      <w:bookmarkStart w:id="30" w:name="_Toc133856075"/>
       <w:r>
         <w:t>Up</w:t>
       </w:r>
@@ -3566,7 +3682,7 @@
       <w:r>
         <w:t>Draft to Final</w:t>
       </w:r>
-      <w:bookmarkEnd w:id="24"/>
+      <w:bookmarkEnd w:id="30"/>
     </w:p>
     <w:p>
       <w:pPr>
@@ -3646,11 +3762,11 @@
       <w:pPr>
         <w:pStyle w:val="Heading2"/>
       </w:pPr>
-      <w:bookmarkStart w:id="25" w:name="_Toc133841427"/>
+      <w:bookmarkStart w:id="31" w:name="_Toc133856076"/>
       <w:r>
         <w:t>Changes made to Step 2 Draft</w:t>
       </w:r>
-      <w:bookmarkEnd w:id="25"/>
+      <w:bookmarkEnd w:id="31"/>
     </w:p>
     <w:p>
       <w:pPr>
@@ -3880,6 +3996,1604 @@
       </w:pPr>
       <w:r>
         <w:t>Reverse-engineered ERD from Schema submitted in Step 1 (per TA feedback)</w:t>
+      </w:r>
+    </w:p>
+    <w:p>
+      <w:pPr>
+        <w:rPr>
+          <w:rFonts w:asciiTheme="majorHAnsi" w:eastAsiaTheme="majorEastAsia" w:hAnsiTheme="majorHAnsi" w:cstheme="majorBidi"/>
+          <w:color w:val="2F5496" w:themeColor="accent1" w:themeShade="BF"/>
+          <w:sz w:val="26"/>
+          <w:szCs w:val="26"/>
+        </w:rPr>
+      </w:pPr>
+      <w:r>
+        <w:br w:type="page"/>
+      </w:r>
+    </w:p>
+    <w:p>
+      <w:pPr>
+        <w:pStyle w:val="Heading2"/>
+      </w:pPr>
+      <w:bookmarkStart w:id="32" w:name="_Toc133856077"/>
+      <w:r>
+        <w:lastRenderedPageBreak/>
+        <w:t>Example Data Inserted for Step 2:</w:t>
+      </w:r>
+      <w:bookmarkEnd w:id="32"/>
+    </w:p>
+    <w:p>
+      <w:pPr>
+        <w:rPr>
+          <w:rFonts w:ascii="Courier New" w:hAnsi="Courier New" w:cs="Courier New"/>
+          <w:sz w:val="16"/>
+          <w:szCs w:val="16"/>
+        </w:rPr>
+      </w:pPr>
+    </w:p>
+    <w:p>
+      <w:pPr>
+        <w:rPr>
+          <w:rFonts w:ascii="Courier New" w:hAnsi="Courier New" w:cs="Courier New"/>
+          <w:sz w:val="16"/>
+          <w:szCs w:val="16"/>
+        </w:rPr>
+      </w:pPr>
+      <w:r>
+        <w:rPr>
+          <w:rFonts w:ascii="Courier New" w:hAnsi="Courier New" w:cs="Courier New"/>
+          <w:sz w:val="16"/>
+          <w:szCs w:val="16"/>
+        </w:rPr>
+        <w:t>Sample data for Readers:</w:t>
+      </w:r>
+    </w:p>
+    <w:p>
+      <w:pPr>
+        <w:rPr>
+          <w:rFonts w:ascii="Courier New" w:hAnsi="Courier New" w:cs="Courier New"/>
+          <w:sz w:val="16"/>
+          <w:szCs w:val="16"/>
+        </w:rPr>
+      </w:pPr>
+      <w:r>
+        <w:rPr>
+          <w:rFonts w:ascii="Courier New" w:hAnsi="Courier New" w:cs="Courier New"/>
+          <w:sz w:val="16"/>
+          <w:szCs w:val="16"/>
+        </w:rPr>
+        <w:t>+----------+----------------------+---------------------------------------+</w:t>
+      </w:r>
+    </w:p>
+    <w:p>
+      <w:pPr>
+        <w:rPr>
+          <w:rFonts w:ascii="Courier New" w:hAnsi="Courier New" w:cs="Courier New"/>
+          <w:sz w:val="16"/>
+          <w:szCs w:val="16"/>
+        </w:rPr>
+      </w:pPr>
+      <w:r>
+        <w:rPr>
+          <w:rFonts w:ascii="Courier New" w:hAnsi="Courier New" w:cs="Courier New"/>
+          <w:sz w:val="16"/>
+          <w:szCs w:val="16"/>
+        </w:rPr>
+        <w:t xml:space="preserve">| </w:t>
+      </w:r>
+      <w:proofErr w:type="spellStart"/>
+      <w:r>
+        <w:rPr>
+          <w:rFonts w:ascii="Courier New" w:hAnsi="Courier New" w:cs="Courier New"/>
+          <w:sz w:val="16"/>
+          <w:szCs w:val="16"/>
+        </w:rPr>
+        <w:t>readerID</w:t>
+      </w:r>
+      <w:proofErr w:type="spellEnd"/>
+      <w:r>
+        <w:rPr>
+          <w:rFonts w:ascii="Courier New" w:hAnsi="Courier New" w:cs="Courier New"/>
+          <w:sz w:val="16"/>
+          <w:szCs w:val="16"/>
+        </w:rPr>
+        <w:t xml:space="preserve"> | name                 | email                                 |</w:t>
+      </w:r>
+    </w:p>
+    <w:p>
+      <w:pPr>
+        <w:rPr>
+          <w:rFonts w:ascii="Courier New" w:hAnsi="Courier New" w:cs="Courier New"/>
+          <w:sz w:val="16"/>
+          <w:szCs w:val="16"/>
+        </w:rPr>
+      </w:pPr>
+      <w:r>
+        <w:rPr>
+          <w:rFonts w:ascii="Courier New" w:hAnsi="Courier New" w:cs="Courier New"/>
+          <w:sz w:val="16"/>
+          <w:szCs w:val="16"/>
+        </w:rPr>
+        <w:t>+----------+----------------------+---------------------------------------+</w:t>
+      </w:r>
+    </w:p>
+    <w:p>
+      <w:pPr>
+        <w:rPr>
+          <w:rFonts w:ascii="Courier New" w:hAnsi="Courier New" w:cs="Courier New"/>
+          <w:sz w:val="16"/>
+          <w:szCs w:val="16"/>
+        </w:rPr>
+      </w:pPr>
+      <w:r>
+        <w:rPr>
+          <w:rFonts w:ascii="Courier New" w:hAnsi="Courier New" w:cs="Courier New"/>
+          <w:sz w:val="16"/>
+          <w:szCs w:val="16"/>
+        </w:rPr>
+        <w:t xml:space="preserve">|        1 | Joseph </w:t>
+      </w:r>
+      <w:proofErr w:type="spellStart"/>
+      <w:r>
+        <w:rPr>
+          <w:rFonts w:ascii="Courier New" w:hAnsi="Courier New" w:cs="Courier New"/>
+          <w:sz w:val="16"/>
+          <w:szCs w:val="16"/>
+        </w:rPr>
+        <w:t>McReading</w:t>
+      </w:r>
+      <w:proofErr w:type="spellEnd"/>
+      <w:r>
+        <w:rPr>
+          <w:rFonts w:ascii="Courier New" w:hAnsi="Courier New" w:cs="Courier New"/>
+          <w:sz w:val="16"/>
+          <w:szCs w:val="16"/>
+        </w:rPr>
+        <w:t xml:space="preserve">     | j.mcreads@notreal.com                 |</w:t>
+      </w:r>
+    </w:p>
+    <w:p>
+      <w:pPr>
+        <w:rPr>
+          <w:rFonts w:ascii="Courier New" w:hAnsi="Courier New" w:cs="Courier New"/>
+          <w:sz w:val="16"/>
+          <w:szCs w:val="16"/>
+        </w:rPr>
+      </w:pPr>
+      <w:r>
+        <w:rPr>
+          <w:rFonts w:ascii="Courier New" w:hAnsi="Courier New" w:cs="Courier New"/>
+          <w:sz w:val="16"/>
+          <w:szCs w:val="16"/>
+        </w:rPr>
+        <w:t>|        2 | Sarah Jessica Booker | sjb@supercom.net                      |</w:t>
+      </w:r>
+    </w:p>
+    <w:p>
+      <w:pPr>
+        <w:rPr>
+          <w:rFonts w:ascii="Courier New" w:hAnsi="Courier New" w:cs="Courier New"/>
+          <w:sz w:val="16"/>
+          <w:szCs w:val="16"/>
+        </w:rPr>
+      </w:pPr>
+      <w:r>
+        <w:rPr>
+          <w:rFonts w:ascii="Courier New" w:hAnsi="Courier New" w:cs="Courier New"/>
+          <w:sz w:val="16"/>
+          <w:szCs w:val="16"/>
+        </w:rPr>
+        <w:t xml:space="preserve">|        3 | Mr. </w:t>
+      </w:r>
+      <w:proofErr w:type="spellStart"/>
+      <w:r>
+        <w:rPr>
+          <w:rFonts w:ascii="Courier New" w:hAnsi="Courier New" w:cs="Courier New"/>
+          <w:sz w:val="16"/>
+          <w:szCs w:val="16"/>
+        </w:rPr>
+        <w:t>Adultman</w:t>
+      </w:r>
+      <w:proofErr w:type="spellEnd"/>
+      <w:r>
+        <w:rPr>
+          <w:rFonts w:ascii="Courier New" w:hAnsi="Courier New" w:cs="Courier New"/>
+          <w:sz w:val="16"/>
+          <w:szCs w:val="16"/>
+        </w:rPr>
+        <w:t xml:space="preserve">         | doing.business@thebusinessfactory.com |</w:t>
+      </w:r>
+    </w:p>
+    <w:p>
+      <w:pPr>
+        <w:rPr>
+          <w:rFonts w:ascii="Courier New" w:hAnsi="Courier New" w:cs="Courier New"/>
+          <w:sz w:val="16"/>
+          <w:szCs w:val="16"/>
+        </w:rPr>
+      </w:pPr>
+      <w:r>
+        <w:rPr>
+          <w:rFonts w:ascii="Courier New" w:hAnsi="Courier New" w:cs="Courier New"/>
+          <w:sz w:val="16"/>
+          <w:szCs w:val="16"/>
+        </w:rPr>
+        <w:t>|        4 | Daniel Abraham       | daniel.abraham@ghmail.com             |</w:t>
+      </w:r>
+    </w:p>
+    <w:p>
+      <w:pPr>
+        <w:rPr>
+          <w:rFonts w:ascii="Courier New" w:hAnsi="Courier New" w:cs="Courier New"/>
+          <w:sz w:val="16"/>
+          <w:szCs w:val="16"/>
+        </w:rPr>
+      </w:pPr>
+      <w:r>
+        <w:rPr>
+          <w:rFonts w:ascii="Courier New" w:hAnsi="Courier New" w:cs="Courier New"/>
+          <w:sz w:val="16"/>
+          <w:szCs w:val="16"/>
+        </w:rPr>
+        <w:t>|        5 | Ro Himbo             | rohimbo@derpinout.com                 |</w:t>
+      </w:r>
+    </w:p>
+    <w:p>
+      <w:pPr>
+        <w:rPr>
+          <w:rFonts w:ascii="Courier New" w:hAnsi="Courier New" w:cs="Courier New"/>
+          <w:sz w:val="16"/>
+          <w:szCs w:val="16"/>
+        </w:rPr>
+      </w:pPr>
+      <w:r>
+        <w:rPr>
+          <w:rFonts w:ascii="Courier New" w:hAnsi="Courier New" w:cs="Courier New"/>
+          <w:sz w:val="16"/>
+          <w:szCs w:val="16"/>
+        </w:rPr>
+        <w:t xml:space="preserve">|        6 | </w:t>
+      </w:r>
+      <w:proofErr w:type="spellStart"/>
+      <w:r>
+        <w:rPr>
+          <w:rFonts w:ascii="Courier New" w:hAnsi="Courier New" w:cs="Courier New"/>
+          <w:sz w:val="16"/>
+          <w:szCs w:val="16"/>
+        </w:rPr>
+        <w:t>Jeroshi</w:t>
+      </w:r>
+      <w:proofErr w:type="spellEnd"/>
+      <w:r>
+        <w:rPr>
+          <w:rFonts w:ascii="Courier New" w:hAnsi="Courier New" w:cs="Courier New"/>
+          <w:sz w:val="16"/>
+          <w:szCs w:val="16"/>
+        </w:rPr>
+        <w:t xml:space="preserve"> Yoshi        | </w:t>
+      </w:r>
+      <w:proofErr w:type="spellStart"/>
+      <w:r>
+        <w:rPr>
+          <w:rFonts w:ascii="Courier New" w:hAnsi="Courier New" w:cs="Courier New"/>
+          <w:sz w:val="16"/>
+          <w:szCs w:val="16"/>
+        </w:rPr>
+        <w:t>jer.yo@jeryo.cnet</w:t>
+      </w:r>
+      <w:proofErr w:type="spellEnd"/>
+      <w:r>
+        <w:rPr>
+          <w:rFonts w:ascii="Courier New" w:hAnsi="Courier New" w:cs="Courier New"/>
+          <w:sz w:val="16"/>
+          <w:szCs w:val="16"/>
+        </w:rPr>
+        <w:t xml:space="preserve">                     |</w:t>
+      </w:r>
+    </w:p>
+    <w:p>
+      <w:pPr>
+        <w:rPr>
+          <w:rFonts w:ascii="Courier New" w:hAnsi="Courier New" w:cs="Courier New"/>
+          <w:sz w:val="16"/>
+          <w:szCs w:val="16"/>
+        </w:rPr>
+      </w:pPr>
+      <w:r>
+        <w:rPr>
+          <w:rFonts w:ascii="Courier New" w:hAnsi="Courier New" w:cs="Courier New"/>
+          <w:sz w:val="16"/>
+          <w:szCs w:val="16"/>
+        </w:rPr>
+        <w:t xml:space="preserve">|        7 | Samuel </w:t>
+      </w:r>
+      <w:proofErr w:type="spellStart"/>
+      <w:r>
+        <w:rPr>
+          <w:rFonts w:ascii="Courier New" w:hAnsi="Courier New" w:cs="Courier New"/>
+          <w:sz w:val="16"/>
+          <w:szCs w:val="16"/>
+        </w:rPr>
+        <w:t>Hackins</w:t>
+      </w:r>
+      <w:proofErr w:type="spellEnd"/>
+      <w:r>
+        <w:rPr>
+          <w:rFonts w:ascii="Courier New" w:hAnsi="Courier New" w:cs="Courier New"/>
+          <w:sz w:val="16"/>
+          <w:szCs w:val="16"/>
+        </w:rPr>
+        <w:t xml:space="preserve">       | samuel.hackins@g.mail.com             |</w:t>
+      </w:r>
+    </w:p>
+    <w:p>
+      <w:pPr>
+        <w:rPr>
+          <w:rFonts w:ascii="Courier New" w:hAnsi="Courier New" w:cs="Courier New"/>
+          <w:sz w:val="16"/>
+          <w:szCs w:val="16"/>
+        </w:rPr>
+      </w:pPr>
+      <w:r>
+        <w:rPr>
+          <w:rFonts w:ascii="Courier New" w:hAnsi="Courier New" w:cs="Courier New"/>
+          <w:sz w:val="16"/>
+          <w:szCs w:val="16"/>
+        </w:rPr>
+        <w:t>+----------+----------------------+---------------------------------------+</w:t>
+      </w:r>
+    </w:p>
+    <w:p>
+      <w:pPr>
+        <w:rPr>
+          <w:rFonts w:ascii="Courier New" w:hAnsi="Courier New" w:cs="Courier New"/>
+          <w:sz w:val="16"/>
+          <w:szCs w:val="16"/>
+        </w:rPr>
+      </w:pPr>
+    </w:p>
+    <w:p>
+      <w:pPr>
+        <w:rPr>
+          <w:rFonts w:ascii="Courier New" w:hAnsi="Courier New" w:cs="Courier New"/>
+          <w:sz w:val="16"/>
+          <w:szCs w:val="16"/>
+        </w:rPr>
+      </w:pPr>
+      <w:r>
+        <w:rPr>
+          <w:rFonts w:ascii="Courier New" w:hAnsi="Courier New" w:cs="Courier New"/>
+          <w:sz w:val="16"/>
+          <w:szCs w:val="16"/>
+        </w:rPr>
+        <w:t>Sample data for Books:</w:t>
+      </w:r>
+    </w:p>
+    <w:p>
+      <w:pPr>
+        <w:rPr>
+          <w:rFonts w:ascii="Courier New" w:hAnsi="Courier New" w:cs="Courier New"/>
+          <w:sz w:val="16"/>
+          <w:szCs w:val="16"/>
+        </w:rPr>
+      </w:pPr>
+      <w:r>
+        <w:rPr>
+          <w:rFonts w:ascii="Courier New" w:hAnsi="Courier New" w:cs="Courier New"/>
+          <w:sz w:val="16"/>
+          <w:szCs w:val="16"/>
+        </w:rPr>
+        <w:t>+--------+---------------------------+------------------+------------+</w:t>
+      </w:r>
+    </w:p>
+    <w:p>
+      <w:pPr>
+        <w:rPr>
+          <w:rFonts w:ascii="Courier New" w:hAnsi="Courier New" w:cs="Courier New"/>
+          <w:sz w:val="16"/>
+          <w:szCs w:val="16"/>
+        </w:rPr>
+      </w:pPr>
+      <w:r>
+        <w:rPr>
+          <w:rFonts w:ascii="Courier New" w:hAnsi="Courier New" w:cs="Courier New"/>
+          <w:sz w:val="16"/>
+          <w:szCs w:val="16"/>
+        </w:rPr>
+        <w:t xml:space="preserve">| </w:t>
+      </w:r>
+      <w:proofErr w:type="spellStart"/>
+      <w:r>
+        <w:rPr>
+          <w:rFonts w:ascii="Courier New" w:hAnsi="Courier New" w:cs="Courier New"/>
+          <w:sz w:val="16"/>
+          <w:szCs w:val="16"/>
+        </w:rPr>
+        <w:t>bookID</w:t>
+      </w:r>
+      <w:proofErr w:type="spellEnd"/>
+      <w:r>
+        <w:rPr>
+          <w:rFonts w:ascii="Courier New" w:hAnsi="Courier New" w:cs="Courier New"/>
+          <w:sz w:val="16"/>
+          <w:szCs w:val="16"/>
+        </w:rPr>
+        <w:t xml:space="preserve"> | title                     | author           | year       |</w:t>
+      </w:r>
+    </w:p>
+    <w:p>
+      <w:pPr>
+        <w:rPr>
+          <w:rFonts w:ascii="Courier New" w:hAnsi="Courier New" w:cs="Courier New"/>
+          <w:sz w:val="16"/>
+          <w:szCs w:val="16"/>
+        </w:rPr>
+      </w:pPr>
+      <w:r>
+        <w:rPr>
+          <w:rFonts w:ascii="Courier New" w:hAnsi="Courier New" w:cs="Courier New"/>
+          <w:sz w:val="16"/>
+          <w:szCs w:val="16"/>
+        </w:rPr>
+        <w:t>+--------+---------------------------+------------------+------------+</w:t>
+      </w:r>
+    </w:p>
+    <w:p>
+      <w:pPr>
+        <w:rPr>
+          <w:rFonts w:ascii="Courier New" w:hAnsi="Courier New" w:cs="Courier New"/>
+          <w:sz w:val="16"/>
+          <w:szCs w:val="16"/>
+        </w:rPr>
+      </w:pPr>
+      <w:r>
+        <w:rPr>
+          <w:rFonts w:ascii="Courier New" w:hAnsi="Courier New" w:cs="Courier New"/>
+          <w:sz w:val="16"/>
+          <w:szCs w:val="16"/>
+        </w:rPr>
+        <w:t>|      1 | Leviathan Wakes           | James S.A. Corey | 2011-00-00 |</w:t>
+      </w:r>
+    </w:p>
+    <w:p>
+      <w:pPr>
+        <w:rPr>
+          <w:rFonts w:ascii="Courier New" w:hAnsi="Courier New" w:cs="Courier New"/>
+          <w:sz w:val="16"/>
+          <w:szCs w:val="16"/>
+        </w:rPr>
+      </w:pPr>
+      <w:r>
+        <w:rPr>
+          <w:rFonts w:ascii="Courier New" w:hAnsi="Courier New" w:cs="Courier New"/>
+          <w:sz w:val="16"/>
+          <w:szCs w:val="16"/>
+        </w:rPr>
+        <w:t>|      2 | Gray's Anatomy            | Henry Gray       | 1858-00-00 |</w:t>
+      </w:r>
+    </w:p>
+    <w:p>
+      <w:pPr>
+        <w:rPr>
+          <w:rFonts w:ascii="Courier New" w:hAnsi="Courier New" w:cs="Courier New"/>
+          <w:sz w:val="16"/>
+          <w:szCs w:val="16"/>
+        </w:rPr>
+      </w:pPr>
+      <w:r>
+        <w:rPr>
+          <w:rFonts w:ascii="Courier New" w:hAnsi="Courier New" w:cs="Courier New"/>
+          <w:sz w:val="16"/>
+          <w:szCs w:val="16"/>
+        </w:rPr>
+        <w:t>|      3 | The Bell Jar              | Sylvia Plath     | 1963-00-00 |</w:t>
+      </w:r>
+    </w:p>
+    <w:p>
+      <w:pPr>
+        <w:rPr>
+          <w:rFonts w:ascii="Courier New" w:hAnsi="Courier New" w:cs="Courier New"/>
+          <w:sz w:val="16"/>
+          <w:szCs w:val="16"/>
+        </w:rPr>
+      </w:pPr>
+      <w:r>
+        <w:rPr>
+          <w:rFonts w:ascii="Courier New" w:hAnsi="Courier New" w:cs="Courier New"/>
+          <w:sz w:val="16"/>
+          <w:szCs w:val="16"/>
+        </w:rPr>
+        <w:t xml:space="preserve">|      4 | Finite and Infinite Games | James P. </w:t>
+      </w:r>
+      <w:proofErr w:type="spellStart"/>
+      <w:r>
+        <w:rPr>
+          <w:rFonts w:ascii="Courier New" w:hAnsi="Courier New" w:cs="Courier New"/>
+          <w:sz w:val="16"/>
+          <w:szCs w:val="16"/>
+        </w:rPr>
+        <w:t>Carse</w:t>
+      </w:r>
+      <w:proofErr w:type="spellEnd"/>
+      <w:r>
+        <w:rPr>
+          <w:rFonts w:ascii="Courier New" w:hAnsi="Courier New" w:cs="Courier New"/>
+          <w:sz w:val="16"/>
+          <w:szCs w:val="16"/>
+        </w:rPr>
+        <w:t xml:space="preserve">   | 1986-00-00 |</w:t>
+      </w:r>
+    </w:p>
+    <w:p>
+      <w:pPr>
+        <w:rPr>
+          <w:rFonts w:ascii="Courier New" w:hAnsi="Courier New" w:cs="Courier New"/>
+          <w:sz w:val="16"/>
+          <w:szCs w:val="16"/>
+        </w:rPr>
+      </w:pPr>
+      <w:r>
+        <w:rPr>
+          <w:rFonts w:ascii="Courier New" w:hAnsi="Courier New" w:cs="Courier New"/>
+          <w:sz w:val="16"/>
+          <w:szCs w:val="16"/>
+        </w:rPr>
+        <w:t>+--------+---------------------------+------------------+------------+</w:t>
+      </w:r>
+    </w:p>
+    <w:p>
+      <w:pPr>
+        <w:rPr>
+          <w:rFonts w:ascii="Courier New" w:hAnsi="Courier New" w:cs="Courier New"/>
+          <w:sz w:val="16"/>
+          <w:szCs w:val="16"/>
+        </w:rPr>
+      </w:pPr>
+    </w:p>
+    <w:p>
+      <w:pPr>
+        <w:rPr>
+          <w:rFonts w:ascii="Courier New" w:hAnsi="Courier New" w:cs="Courier New"/>
+          <w:sz w:val="16"/>
+          <w:szCs w:val="16"/>
+        </w:rPr>
+      </w:pPr>
+      <w:r>
+        <w:rPr>
+          <w:rFonts w:ascii="Courier New" w:hAnsi="Courier New" w:cs="Courier New"/>
+          <w:sz w:val="16"/>
+          <w:szCs w:val="16"/>
+        </w:rPr>
+        <w:t xml:space="preserve">Sample data for </w:t>
+      </w:r>
+      <w:proofErr w:type="spellStart"/>
+      <w:r>
+        <w:rPr>
+          <w:rFonts w:ascii="Courier New" w:hAnsi="Courier New" w:cs="Courier New"/>
+          <w:sz w:val="16"/>
+          <w:szCs w:val="16"/>
+        </w:rPr>
+        <w:t>ReadingClubs</w:t>
+      </w:r>
+      <w:proofErr w:type="spellEnd"/>
+      <w:r>
+        <w:rPr>
+          <w:rFonts w:ascii="Courier New" w:hAnsi="Courier New" w:cs="Courier New"/>
+          <w:sz w:val="16"/>
+          <w:szCs w:val="16"/>
+        </w:rPr>
+        <w:t>:</w:t>
+      </w:r>
+    </w:p>
+    <w:p>
+      <w:pPr>
+        <w:rPr>
+          <w:rFonts w:ascii="Courier New" w:hAnsi="Courier New" w:cs="Courier New"/>
+          <w:sz w:val="16"/>
+          <w:szCs w:val="16"/>
+        </w:rPr>
+      </w:pPr>
+      <w:r>
+        <w:rPr>
+          <w:rFonts w:ascii="Courier New" w:hAnsi="Courier New" w:cs="Courier New"/>
+          <w:sz w:val="16"/>
+          <w:szCs w:val="16"/>
+        </w:rPr>
+        <w:t>+--------+---------------------+</w:t>
+      </w:r>
+    </w:p>
+    <w:p>
+      <w:pPr>
+        <w:rPr>
+          <w:rFonts w:ascii="Courier New" w:hAnsi="Courier New" w:cs="Courier New"/>
+          <w:sz w:val="16"/>
+          <w:szCs w:val="16"/>
+        </w:rPr>
+      </w:pPr>
+      <w:r>
+        <w:rPr>
+          <w:rFonts w:ascii="Courier New" w:hAnsi="Courier New" w:cs="Courier New"/>
+          <w:sz w:val="16"/>
+          <w:szCs w:val="16"/>
+        </w:rPr>
+        <w:t xml:space="preserve">| </w:t>
+      </w:r>
+      <w:proofErr w:type="spellStart"/>
+      <w:r>
+        <w:rPr>
+          <w:rFonts w:ascii="Courier New" w:hAnsi="Courier New" w:cs="Courier New"/>
+          <w:sz w:val="16"/>
+          <w:szCs w:val="16"/>
+        </w:rPr>
+        <w:t>clubID</w:t>
+      </w:r>
+      <w:proofErr w:type="spellEnd"/>
+      <w:r>
+        <w:rPr>
+          <w:rFonts w:ascii="Courier New" w:hAnsi="Courier New" w:cs="Courier New"/>
+          <w:sz w:val="16"/>
+          <w:szCs w:val="16"/>
+        </w:rPr>
+        <w:t xml:space="preserve"> | </w:t>
+      </w:r>
+      <w:proofErr w:type="spellStart"/>
+      <w:r>
+        <w:rPr>
+          <w:rFonts w:ascii="Courier New" w:hAnsi="Courier New" w:cs="Courier New"/>
+          <w:sz w:val="16"/>
+          <w:szCs w:val="16"/>
+        </w:rPr>
+        <w:t>clubName</w:t>
+      </w:r>
+      <w:proofErr w:type="spellEnd"/>
+      <w:r>
+        <w:rPr>
+          <w:rFonts w:ascii="Courier New" w:hAnsi="Courier New" w:cs="Courier New"/>
+          <w:sz w:val="16"/>
+          <w:szCs w:val="16"/>
+        </w:rPr>
+        <w:t xml:space="preserve">            |</w:t>
+      </w:r>
+    </w:p>
+    <w:p>
+      <w:pPr>
+        <w:rPr>
+          <w:rFonts w:ascii="Courier New" w:hAnsi="Courier New" w:cs="Courier New"/>
+          <w:sz w:val="16"/>
+          <w:szCs w:val="16"/>
+        </w:rPr>
+      </w:pPr>
+      <w:r>
+        <w:rPr>
+          <w:rFonts w:ascii="Courier New" w:hAnsi="Courier New" w:cs="Courier New"/>
+          <w:sz w:val="16"/>
+          <w:szCs w:val="16"/>
+        </w:rPr>
+        <w:t>+--------+---------------------+</w:t>
+      </w:r>
+    </w:p>
+    <w:p>
+      <w:pPr>
+        <w:rPr>
+          <w:rFonts w:ascii="Courier New" w:hAnsi="Courier New" w:cs="Courier New"/>
+          <w:sz w:val="16"/>
+          <w:szCs w:val="16"/>
+        </w:rPr>
+      </w:pPr>
+      <w:r>
+        <w:rPr>
+          <w:rFonts w:ascii="Courier New" w:hAnsi="Courier New" w:cs="Courier New"/>
+          <w:sz w:val="16"/>
+          <w:szCs w:val="16"/>
+        </w:rPr>
+        <w:t>|      1 | Tequila Mockingbird |</w:t>
+      </w:r>
+    </w:p>
+    <w:p>
+      <w:pPr>
+        <w:rPr>
+          <w:rFonts w:ascii="Courier New" w:hAnsi="Courier New" w:cs="Courier New"/>
+          <w:sz w:val="16"/>
+          <w:szCs w:val="16"/>
+        </w:rPr>
+      </w:pPr>
+      <w:r>
+        <w:rPr>
+          <w:rFonts w:ascii="Courier New" w:hAnsi="Courier New" w:cs="Courier New"/>
+          <w:sz w:val="16"/>
+          <w:szCs w:val="16"/>
+        </w:rPr>
+        <w:t>|      2 | Gone with the Gin   |</w:t>
+      </w:r>
+    </w:p>
+    <w:p>
+      <w:pPr>
+        <w:rPr>
+          <w:rFonts w:ascii="Courier New" w:hAnsi="Courier New" w:cs="Courier New"/>
+          <w:sz w:val="16"/>
+          <w:szCs w:val="16"/>
+        </w:rPr>
+      </w:pPr>
+      <w:r>
+        <w:rPr>
+          <w:rFonts w:ascii="Courier New" w:hAnsi="Courier New" w:cs="Courier New"/>
+          <w:sz w:val="16"/>
+          <w:szCs w:val="16"/>
+        </w:rPr>
+        <w:t>|      3 | Nihilists Anonymous |</w:t>
+      </w:r>
+    </w:p>
+    <w:p>
+      <w:pPr>
+        <w:rPr>
+          <w:rFonts w:ascii="Courier New" w:hAnsi="Courier New" w:cs="Courier New"/>
+          <w:sz w:val="16"/>
+          <w:szCs w:val="16"/>
+        </w:rPr>
+      </w:pPr>
+      <w:r>
+        <w:rPr>
+          <w:rFonts w:ascii="Courier New" w:hAnsi="Courier New" w:cs="Courier New"/>
+          <w:sz w:val="16"/>
+          <w:szCs w:val="16"/>
+        </w:rPr>
+        <w:t>+--------+---------------------+</w:t>
+      </w:r>
+    </w:p>
+    <w:p>
+      <w:pPr>
+        <w:rPr>
+          <w:rFonts w:ascii="Courier New" w:hAnsi="Courier New" w:cs="Courier New"/>
+          <w:sz w:val="16"/>
+          <w:szCs w:val="16"/>
+        </w:rPr>
+      </w:pPr>
+    </w:p>
+    <w:p>
+      <w:pPr>
+        <w:rPr>
+          <w:rFonts w:ascii="Courier New" w:hAnsi="Courier New" w:cs="Courier New"/>
+          <w:sz w:val="16"/>
+          <w:szCs w:val="16"/>
+        </w:rPr>
+      </w:pPr>
+    </w:p>
+    <w:p>
+      <w:pPr>
+        <w:rPr>
+          <w:rFonts w:ascii="Courier New" w:hAnsi="Courier New" w:cs="Courier New"/>
+          <w:sz w:val="16"/>
+          <w:szCs w:val="16"/>
+        </w:rPr>
+      </w:pPr>
+    </w:p>
+    <w:p>
+      <w:pPr>
+        <w:rPr>
+          <w:rFonts w:ascii="Courier New" w:hAnsi="Courier New" w:cs="Courier New"/>
+          <w:sz w:val="16"/>
+          <w:szCs w:val="16"/>
+        </w:rPr>
+      </w:pPr>
+      <w:r>
+        <w:rPr>
+          <w:rFonts w:ascii="Courier New" w:hAnsi="Courier New" w:cs="Courier New"/>
+          <w:sz w:val="16"/>
+          <w:szCs w:val="16"/>
+        </w:rPr>
+        <w:lastRenderedPageBreak/>
+        <w:t xml:space="preserve">Sample data for </w:t>
+      </w:r>
+      <w:proofErr w:type="spellStart"/>
+      <w:r>
+        <w:rPr>
+          <w:rFonts w:ascii="Courier New" w:hAnsi="Courier New" w:cs="Courier New"/>
+          <w:sz w:val="16"/>
+          <w:szCs w:val="16"/>
+        </w:rPr>
+        <w:t>ReadingStatus</w:t>
+      </w:r>
+      <w:proofErr w:type="spellEnd"/>
+      <w:r>
+        <w:rPr>
+          <w:rFonts w:ascii="Courier New" w:hAnsi="Courier New" w:cs="Courier New"/>
+          <w:sz w:val="16"/>
+          <w:szCs w:val="16"/>
+        </w:rPr>
+        <w:t>:</w:t>
+      </w:r>
+    </w:p>
+    <w:p>
+      <w:pPr>
+        <w:rPr>
+          <w:rFonts w:ascii="Courier New" w:hAnsi="Courier New" w:cs="Courier New"/>
+          <w:sz w:val="16"/>
+          <w:szCs w:val="16"/>
+        </w:rPr>
+      </w:pPr>
+      <w:r>
+        <w:rPr>
+          <w:rFonts w:ascii="Courier New" w:hAnsi="Courier New" w:cs="Courier New"/>
+          <w:sz w:val="16"/>
+          <w:szCs w:val="16"/>
+        </w:rPr>
+        <w:t>+----------+----------+</w:t>
+      </w:r>
+    </w:p>
+    <w:p>
+      <w:pPr>
+        <w:rPr>
+          <w:rFonts w:ascii="Courier New" w:hAnsi="Courier New" w:cs="Courier New"/>
+          <w:sz w:val="16"/>
+          <w:szCs w:val="16"/>
+        </w:rPr>
+      </w:pPr>
+      <w:r>
+        <w:rPr>
+          <w:rFonts w:ascii="Courier New" w:hAnsi="Courier New" w:cs="Courier New"/>
+          <w:sz w:val="16"/>
+          <w:szCs w:val="16"/>
+        </w:rPr>
+        <w:t xml:space="preserve">| </w:t>
+      </w:r>
+      <w:proofErr w:type="spellStart"/>
+      <w:r>
+        <w:rPr>
+          <w:rFonts w:ascii="Courier New" w:hAnsi="Courier New" w:cs="Courier New"/>
+          <w:sz w:val="16"/>
+          <w:szCs w:val="16"/>
+        </w:rPr>
+        <w:t>statusID</w:t>
+      </w:r>
+      <w:proofErr w:type="spellEnd"/>
+      <w:r>
+        <w:rPr>
+          <w:rFonts w:ascii="Courier New" w:hAnsi="Courier New" w:cs="Courier New"/>
+          <w:sz w:val="16"/>
+          <w:szCs w:val="16"/>
+        </w:rPr>
+        <w:t xml:space="preserve"> | status   |</w:t>
+      </w:r>
+    </w:p>
+    <w:p>
+      <w:pPr>
+        <w:rPr>
+          <w:rFonts w:ascii="Courier New" w:hAnsi="Courier New" w:cs="Courier New"/>
+          <w:sz w:val="16"/>
+          <w:szCs w:val="16"/>
+        </w:rPr>
+      </w:pPr>
+      <w:r>
+        <w:rPr>
+          <w:rFonts w:ascii="Courier New" w:hAnsi="Courier New" w:cs="Courier New"/>
+          <w:sz w:val="16"/>
+          <w:szCs w:val="16"/>
+        </w:rPr>
+        <w:t>+----------+----------+</w:t>
+      </w:r>
+    </w:p>
+    <w:p>
+      <w:pPr>
+        <w:rPr>
+          <w:rFonts w:ascii="Courier New" w:hAnsi="Courier New" w:cs="Courier New"/>
+          <w:sz w:val="16"/>
+          <w:szCs w:val="16"/>
+        </w:rPr>
+      </w:pPr>
+      <w:r>
+        <w:rPr>
+          <w:rFonts w:ascii="Courier New" w:hAnsi="Courier New" w:cs="Courier New"/>
+          <w:sz w:val="16"/>
+          <w:szCs w:val="16"/>
+        </w:rPr>
+        <w:t>|        1 | Enqueued |</w:t>
+      </w:r>
+    </w:p>
+    <w:p>
+      <w:pPr>
+        <w:rPr>
+          <w:rFonts w:ascii="Courier New" w:hAnsi="Courier New" w:cs="Courier New"/>
+          <w:sz w:val="16"/>
+          <w:szCs w:val="16"/>
+        </w:rPr>
+      </w:pPr>
+      <w:r>
+        <w:rPr>
+          <w:rFonts w:ascii="Courier New" w:hAnsi="Courier New" w:cs="Courier New"/>
+          <w:sz w:val="16"/>
+          <w:szCs w:val="16"/>
+        </w:rPr>
+        <w:t xml:space="preserve">|        2 | </w:t>
+      </w:r>
+      <w:proofErr w:type="gramStart"/>
+      <w:r>
+        <w:rPr>
+          <w:rFonts w:ascii="Courier New" w:hAnsi="Courier New" w:cs="Courier New"/>
+          <w:sz w:val="16"/>
+          <w:szCs w:val="16"/>
+        </w:rPr>
+        <w:t>Reading  |</w:t>
+      </w:r>
+      <w:proofErr w:type="gramEnd"/>
+    </w:p>
+    <w:p>
+      <w:pPr>
+        <w:rPr>
+          <w:rFonts w:ascii="Courier New" w:hAnsi="Courier New" w:cs="Courier New"/>
+          <w:sz w:val="16"/>
+          <w:szCs w:val="16"/>
+        </w:rPr>
+      </w:pPr>
+      <w:r>
+        <w:rPr>
+          <w:rFonts w:ascii="Courier New" w:hAnsi="Courier New" w:cs="Courier New"/>
+          <w:sz w:val="16"/>
+          <w:szCs w:val="16"/>
+        </w:rPr>
+        <w:t>|        3 | Finished |</w:t>
+      </w:r>
+    </w:p>
+    <w:p>
+      <w:pPr>
+        <w:rPr>
+          <w:rFonts w:ascii="Courier New" w:hAnsi="Courier New" w:cs="Courier New"/>
+          <w:sz w:val="16"/>
+          <w:szCs w:val="16"/>
+        </w:rPr>
+      </w:pPr>
+      <w:r>
+        <w:rPr>
+          <w:rFonts w:ascii="Courier New" w:hAnsi="Courier New" w:cs="Courier New"/>
+          <w:sz w:val="16"/>
+          <w:szCs w:val="16"/>
+        </w:rPr>
+        <w:t>+----------+----------+</w:t>
+      </w:r>
+    </w:p>
+    <w:p>
+      <w:pPr>
+        <w:rPr>
+          <w:rFonts w:ascii="Courier New" w:hAnsi="Courier New" w:cs="Courier New"/>
+          <w:sz w:val="16"/>
+          <w:szCs w:val="16"/>
+        </w:rPr>
+      </w:pPr>
+    </w:p>
+    <w:p>
+      <w:pPr>
+        <w:rPr>
+          <w:rFonts w:ascii="Courier New" w:hAnsi="Courier New" w:cs="Courier New"/>
+          <w:sz w:val="16"/>
+          <w:szCs w:val="16"/>
+        </w:rPr>
+      </w:pPr>
+      <w:r>
+        <w:rPr>
+          <w:rFonts w:ascii="Courier New" w:hAnsi="Courier New" w:cs="Courier New"/>
+          <w:sz w:val="16"/>
+          <w:szCs w:val="16"/>
+        </w:rPr>
+        <w:t xml:space="preserve">Sample data for </w:t>
+      </w:r>
+      <w:proofErr w:type="spellStart"/>
+      <w:r>
+        <w:rPr>
+          <w:rFonts w:ascii="Courier New" w:hAnsi="Courier New" w:cs="Courier New"/>
+          <w:sz w:val="16"/>
+          <w:szCs w:val="16"/>
+        </w:rPr>
+        <w:t>ClubMembers</w:t>
+      </w:r>
+      <w:proofErr w:type="spellEnd"/>
+      <w:r>
+        <w:rPr>
+          <w:rFonts w:ascii="Courier New" w:hAnsi="Courier New" w:cs="Courier New"/>
+          <w:sz w:val="16"/>
+          <w:szCs w:val="16"/>
+        </w:rPr>
+        <w:t>:</w:t>
+      </w:r>
+    </w:p>
+    <w:p>
+      <w:pPr>
+        <w:rPr>
+          <w:rFonts w:ascii="Courier New" w:hAnsi="Courier New" w:cs="Courier New"/>
+          <w:sz w:val="16"/>
+          <w:szCs w:val="16"/>
+        </w:rPr>
+      </w:pPr>
+      <w:r>
+        <w:rPr>
+          <w:rFonts w:ascii="Courier New" w:hAnsi="Courier New" w:cs="Courier New"/>
+          <w:sz w:val="16"/>
+          <w:szCs w:val="16"/>
+        </w:rPr>
+        <w:t>+--------------+----------+--------+---------------+----------+</w:t>
+      </w:r>
+    </w:p>
+    <w:p>
+      <w:pPr>
+        <w:rPr>
+          <w:rFonts w:ascii="Courier New" w:hAnsi="Courier New" w:cs="Courier New"/>
+          <w:sz w:val="16"/>
+          <w:szCs w:val="16"/>
+        </w:rPr>
+      </w:pPr>
+      <w:r>
+        <w:rPr>
+          <w:rFonts w:ascii="Courier New" w:hAnsi="Courier New" w:cs="Courier New"/>
+          <w:sz w:val="16"/>
+          <w:szCs w:val="16"/>
+        </w:rPr>
+        <w:t xml:space="preserve">| </w:t>
+      </w:r>
+      <w:proofErr w:type="spellStart"/>
+      <w:r>
+        <w:rPr>
+          <w:rFonts w:ascii="Courier New" w:hAnsi="Courier New" w:cs="Courier New"/>
+          <w:sz w:val="16"/>
+          <w:szCs w:val="16"/>
+        </w:rPr>
+        <w:t>clubMemberID</w:t>
+      </w:r>
+      <w:proofErr w:type="spellEnd"/>
+      <w:r>
+        <w:rPr>
+          <w:rFonts w:ascii="Courier New" w:hAnsi="Courier New" w:cs="Courier New"/>
+          <w:sz w:val="16"/>
+          <w:szCs w:val="16"/>
+        </w:rPr>
+        <w:t xml:space="preserve"> | </w:t>
+      </w:r>
+      <w:proofErr w:type="spellStart"/>
+      <w:r>
+        <w:rPr>
+          <w:rFonts w:ascii="Courier New" w:hAnsi="Courier New" w:cs="Courier New"/>
+          <w:sz w:val="16"/>
+          <w:szCs w:val="16"/>
+        </w:rPr>
+        <w:t>readerID</w:t>
+      </w:r>
+      <w:proofErr w:type="spellEnd"/>
+      <w:r>
+        <w:rPr>
+          <w:rFonts w:ascii="Courier New" w:hAnsi="Courier New" w:cs="Courier New"/>
+          <w:sz w:val="16"/>
+          <w:szCs w:val="16"/>
+        </w:rPr>
+        <w:t xml:space="preserve"> | </w:t>
+      </w:r>
+      <w:proofErr w:type="spellStart"/>
+      <w:r>
+        <w:rPr>
+          <w:rFonts w:ascii="Courier New" w:hAnsi="Courier New" w:cs="Courier New"/>
+          <w:sz w:val="16"/>
+          <w:szCs w:val="16"/>
+        </w:rPr>
+        <w:t>clubID</w:t>
+      </w:r>
+      <w:proofErr w:type="spellEnd"/>
+      <w:r>
+        <w:rPr>
+          <w:rFonts w:ascii="Courier New" w:hAnsi="Courier New" w:cs="Courier New"/>
+          <w:sz w:val="16"/>
+          <w:szCs w:val="16"/>
+        </w:rPr>
+        <w:t xml:space="preserve"> | </w:t>
+      </w:r>
+      <w:proofErr w:type="spellStart"/>
+      <w:r>
+        <w:rPr>
+          <w:rFonts w:ascii="Courier New" w:hAnsi="Courier New" w:cs="Courier New"/>
+          <w:sz w:val="16"/>
+          <w:szCs w:val="16"/>
+        </w:rPr>
+        <w:t>isCoordinator</w:t>
+      </w:r>
+      <w:proofErr w:type="spellEnd"/>
+      <w:r>
+        <w:rPr>
+          <w:rFonts w:ascii="Courier New" w:hAnsi="Courier New" w:cs="Courier New"/>
+          <w:sz w:val="16"/>
+          <w:szCs w:val="16"/>
+        </w:rPr>
+        <w:t xml:space="preserve"> | </w:t>
+      </w:r>
+      <w:proofErr w:type="spellStart"/>
+      <w:r>
+        <w:rPr>
+          <w:rFonts w:ascii="Courier New" w:hAnsi="Courier New" w:cs="Courier New"/>
+          <w:sz w:val="16"/>
+          <w:szCs w:val="16"/>
+        </w:rPr>
+        <w:t>isActive</w:t>
+      </w:r>
+      <w:proofErr w:type="spellEnd"/>
+      <w:r>
+        <w:rPr>
+          <w:rFonts w:ascii="Courier New" w:hAnsi="Courier New" w:cs="Courier New"/>
+          <w:sz w:val="16"/>
+          <w:szCs w:val="16"/>
+        </w:rPr>
+        <w:t xml:space="preserve"> |</w:t>
+      </w:r>
+    </w:p>
+    <w:p>
+      <w:pPr>
+        <w:rPr>
+          <w:rFonts w:ascii="Courier New" w:hAnsi="Courier New" w:cs="Courier New"/>
+          <w:sz w:val="16"/>
+          <w:szCs w:val="16"/>
+        </w:rPr>
+      </w:pPr>
+      <w:r>
+        <w:rPr>
+          <w:rFonts w:ascii="Courier New" w:hAnsi="Courier New" w:cs="Courier New"/>
+          <w:sz w:val="16"/>
+          <w:szCs w:val="16"/>
+        </w:rPr>
+        <w:t>+--------------+----------+--------+---------------+----------+</w:t>
+      </w:r>
+    </w:p>
+    <w:p>
+      <w:pPr>
+        <w:rPr>
+          <w:rFonts w:ascii="Courier New" w:hAnsi="Courier New" w:cs="Courier New"/>
+          <w:sz w:val="16"/>
+          <w:szCs w:val="16"/>
+        </w:rPr>
+      </w:pPr>
+      <w:r>
+        <w:rPr>
+          <w:rFonts w:ascii="Courier New" w:hAnsi="Courier New" w:cs="Courier New"/>
+          <w:sz w:val="16"/>
+          <w:szCs w:val="16"/>
+        </w:rPr>
+        <w:t>|            1 |        1 |      1 |             0 |        1 |</w:t>
+      </w:r>
+    </w:p>
+    <w:p>
+      <w:pPr>
+        <w:rPr>
+          <w:rFonts w:ascii="Courier New" w:hAnsi="Courier New" w:cs="Courier New"/>
+          <w:sz w:val="16"/>
+          <w:szCs w:val="16"/>
+        </w:rPr>
+      </w:pPr>
+      <w:r>
+        <w:rPr>
+          <w:rFonts w:ascii="Courier New" w:hAnsi="Courier New" w:cs="Courier New"/>
+          <w:sz w:val="16"/>
+          <w:szCs w:val="16"/>
+        </w:rPr>
+        <w:t>|            2 |        6 |      1 |             0 |        1 |</w:t>
+      </w:r>
+    </w:p>
+    <w:p>
+      <w:pPr>
+        <w:rPr>
+          <w:rFonts w:ascii="Courier New" w:hAnsi="Courier New" w:cs="Courier New"/>
+          <w:sz w:val="16"/>
+          <w:szCs w:val="16"/>
+        </w:rPr>
+      </w:pPr>
+      <w:r>
+        <w:rPr>
+          <w:rFonts w:ascii="Courier New" w:hAnsi="Courier New" w:cs="Courier New"/>
+          <w:sz w:val="16"/>
+          <w:szCs w:val="16"/>
+        </w:rPr>
+        <w:t>|            3 |        3 |      1 |             0 |        1 |</w:t>
+      </w:r>
+    </w:p>
+    <w:p>
+      <w:pPr>
+        <w:rPr>
+          <w:rFonts w:ascii="Courier New" w:hAnsi="Courier New" w:cs="Courier New"/>
+          <w:sz w:val="16"/>
+          <w:szCs w:val="16"/>
+        </w:rPr>
+      </w:pPr>
+      <w:r>
+        <w:rPr>
+          <w:rFonts w:ascii="Courier New" w:hAnsi="Courier New" w:cs="Courier New"/>
+          <w:sz w:val="16"/>
+          <w:szCs w:val="16"/>
+        </w:rPr>
+        <w:t>|            4 |        4 |      3 |             1 |        1 |</w:t>
+      </w:r>
+    </w:p>
+    <w:p>
+      <w:pPr>
+        <w:rPr>
+          <w:rFonts w:ascii="Courier New" w:hAnsi="Courier New" w:cs="Courier New"/>
+          <w:sz w:val="16"/>
+          <w:szCs w:val="16"/>
+        </w:rPr>
+      </w:pPr>
+      <w:r>
+        <w:rPr>
+          <w:rFonts w:ascii="Courier New" w:hAnsi="Courier New" w:cs="Courier New"/>
+          <w:sz w:val="16"/>
+          <w:szCs w:val="16"/>
+        </w:rPr>
+        <w:t>|            5 |        5 |      3 |             0 |        1 |</w:t>
+      </w:r>
+    </w:p>
+    <w:p>
+      <w:pPr>
+        <w:rPr>
+          <w:rFonts w:ascii="Courier New" w:hAnsi="Courier New" w:cs="Courier New"/>
+          <w:sz w:val="16"/>
+          <w:szCs w:val="16"/>
+        </w:rPr>
+      </w:pPr>
+      <w:r>
+        <w:rPr>
+          <w:rFonts w:ascii="Courier New" w:hAnsi="Courier New" w:cs="Courier New"/>
+          <w:sz w:val="16"/>
+          <w:szCs w:val="16"/>
+        </w:rPr>
+        <w:t>+--------------+----------+--------+---------------+----------+</w:t>
+      </w:r>
+    </w:p>
+    <w:p>
+      <w:pPr>
+        <w:rPr>
+          <w:rFonts w:ascii="Courier New" w:hAnsi="Courier New" w:cs="Courier New"/>
+          <w:sz w:val="16"/>
+          <w:szCs w:val="16"/>
+        </w:rPr>
+      </w:pPr>
+    </w:p>
+    <w:p>
+      <w:pPr>
+        <w:rPr>
+          <w:rFonts w:ascii="Courier New" w:hAnsi="Courier New" w:cs="Courier New"/>
+          <w:sz w:val="16"/>
+          <w:szCs w:val="16"/>
+        </w:rPr>
+      </w:pPr>
+      <w:r>
+        <w:rPr>
+          <w:rFonts w:ascii="Courier New" w:hAnsi="Courier New" w:cs="Courier New"/>
+          <w:sz w:val="16"/>
+          <w:szCs w:val="16"/>
+        </w:rPr>
+        <w:t xml:space="preserve">Sample data for </w:t>
+      </w:r>
+      <w:proofErr w:type="spellStart"/>
+      <w:r>
+        <w:rPr>
+          <w:rFonts w:ascii="Courier New" w:hAnsi="Courier New" w:cs="Courier New"/>
+          <w:sz w:val="16"/>
+          <w:szCs w:val="16"/>
+        </w:rPr>
+        <w:t>ReadingLogs</w:t>
+      </w:r>
+      <w:proofErr w:type="spellEnd"/>
+      <w:r>
+        <w:rPr>
+          <w:rFonts w:ascii="Courier New" w:hAnsi="Courier New" w:cs="Courier New"/>
+          <w:sz w:val="16"/>
+          <w:szCs w:val="16"/>
+        </w:rPr>
+        <w:t>:</w:t>
+      </w:r>
+    </w:p>
+    <w:p>
+      <w:pPr>
+        <w:rPr>
+          <w:rFonts w:ascii="Courier New" w:hAnsi="Courier New" w:cs="Courier New"/>
+          <w:sz w:val="16"/>
+          <w:szCs w:val="16"/>
+        </w:rPr>
+      </w:pPr>
+      <w:r>
+        <w:rPr>
+          <w:rFonts w:ascii="Courier New" w:hAnsi="Courier New" w:cs="Courier New"/>
+          <w:sz w:val="16"/>
+          <w:szCs w:val="16"/>
+        </w:rPr>
+        <w:t>+-------+----------+--------+----------+-------------+---------------+---------------+</w:t>
+      </w:r>
+    </w:p>
+    <w:p>
+      <w:pPr>
+        <w:rPr>
+          <w:rFonts w:ascii="Courier New" w:hAnsi="Courier New" w:cs="Courier New"/>
+          <w:sz w:val="16"/>
+          <w:szCs w:val="16"/>
+        </w:rPr>
+      </w:pPr>
+      <w:r>
+        <w:rPr>
+          <w:rFonts w:ascii="Courier New" w:hAnsi="Courier New" w:cs="Courier New"/>
+          <w:sz w:val="16"/>
+          <w:szCs w:val="16"/>
+        </w:rPr>
+        <w:t xml:space="preserve">| </w:t>
+      </w:r>
+      <w:proofErr w:type="spellStart"/>
+      <w:r>
+        <w:rPr>
+          <w:rFonts w:ascii="Courier New" w:hAnsi="Courier New" w:cs="Courier New"/>
+          <w:sz w:val="16"/>
+          <w:szCs w:val="16"/>
+        </w:rPr>
+        <w:t>logID</w:t>
+      </w:r>
+      <w:proofErr w:type="spellEnd"/>
+      <w:r>
+        <w:rPr>
+          <w:rFonts w:ascii="Courier New" w:hAnsi="Courier New" w:cs="Courier New"/>
+          <w:sz w:val="16"/>
+          <w:szCs w:val="16"/>
+        </w:rPr>
+        <w:t xml:space="preserve"> | </w:t>
+      </w:r>
+      <w:proofErr w:type="spellStart"/>
+      <w:r>
+        <w:rPr>
+          <w:rFonts w:ascii="Courier New" w:hAnsi="Courier New" w:cs="Courier New"/>
+          <w:sz w:val="16"/>
+          <w:szCs w:val="16"/>
+        </w:rPr>
+        <w:t>readerID</w:t>
+      </w:r>
+      <w:proofErr w:type="spellEnd"/>
+      <w:r>
+        <w:rPr>
+          <w:rFonts w:ascii="Courier New" w:hAnsi="Courier New" w:cs="Courier New"/>
+          <w:sz w:val="16"/>
+          <w:szCs w:val="16"/>
+        </w:rPr>
+        <w:t xml:space="preserve"> | </w:t>
+      </w:r>
+      <w:proofErr w:type="spellStart"/>
+      <w:r>
+        <w:rPr>
+          <w:rFonts w:ascii="Courier New" w:hAnsi="Courier New" w:cs="Courier New"/>
+          <w:sz w:val="16"/>
+          <w:szCs w:val="16"/>
+        </w:rPr>
+        <w:t>bookID</w:t>
+      </w:r>
+      <w:proofErr w:type="spellEnd"/>
+      <w:r>
+        <w:rPr>
+          <w:rFonts w:ascii="Courier New" w:hAnsi="Courier New" w:cs="Courier New"/>
+          <w:sz w:val="16"/>
+          <w:szCs w:val="16"/>
+        </w:rPr>
+        <w:t xml:space="preserve"> | </w:t>
+      </w:r>
+      <w:proofErr w:type="spellStart"/>
+      <w:r>
+        <w:rPr>
+          <w:rFonts w:ascii="Courier New" w:hAnsi="Courier New" w:cs="Courier New"/>
+          <w:sz w:val="16"/>
+          <w:szCs w:val="16"/>
+        </w:rPr>
+        <w:t>statusID</w:t>
+      </w:r>
+      <w:proofErr w:type="spellEnd"/>
+      <w:r>
+        <w:rPr>
+          <w:rFonts w:ascii="Courier New" w:hAnsi="Courier New" w:cs="Courier New"/>
+          <w:sz w:val="16"/>
+          <w:szCs w:val="16"/>
+        </w:rPr>
+        <w:t xml:space="preserve"> | </w:t>
+      </w:r>
+      <w:proofErr w:type="spellStart"/>
+      <w:r>
+        <w:rPr>
+          <w:rFonts w:ascii="Courier New" w:hAnsi="Courier New" w:cs="Courier New"/>
+          <w:sz w:val="16"/>
+          <w:szCs w:val="16"/>
+        </w:rPr>
+        <w:t>dateStarted</w:t>
+      </w:r>
+      <w:proofErr w:type="spellEnd"/>
+      <w:r>
+        <w:rPr>
+          <w:rFonts w:ascii="Courier New" w:hAnsi="Courier New" w:cs="Courier New"/>
+          <w:sz w:val="16"/>
+          <w:szCs w:val="16"/>
+        </w:rPr>
+        <w:t xml:space="preserve"> | </w:t>
+      </w:r>
+      <w:proofErr w:type="spellStart"/>
+      <w:r>
+        <w:rPr>
+          <w:rFonts w:ascii="Courier New" w:hAnsi="Courier New" w:cs="Courier New"/>
+          <w:sz w:val="16"/>
+          <w:szCs w:val="16"/>
+        </w:rPr>
+        <w:t>dateCompleted</w:t>
+      </w:r>
+      <w:proofErr w:type="spellEnd"/>
+      <w:r>
+        <w:rPr>
+          <w:rFonts w:ascii="Courier New" w:hAnsi="Courier New" w:cs="Courier New"/>
+          <w:sz w:val="16"/>
+          <w:szCs w:val="16"/>
+        </w:rPr>
+        <w:t xml:space="preserve"> | </w:t>
+      </w:r>
+      <w:proofErr w:type="spellStart"/>
+      <w:r>
+        <w:rPr>
+          <w:rFonts w:ascii="Courier New" w:hAnsi="Courier New" w:cs="Courier New"/>
+          <w:sz w:val="16"/>
+          <w:szCs w:val="16"/>
+        </w:rPr>
+        <w:t>readingClubID</w:t>
+      </w:r>
+      <w:proofErr w:type="spellEnd"/>
+      <w:r>
+        <w:rPr>
+          <w:rFonts w:ascii="Courier New" w:hAnsi="Courier New" w:cs="Courier New"/>
+          <w:sz w:val="16"/>
+          <w:szCs w:val="16"/>
+        </w:rPr>
+        <w:t xml:space="preserve"> |</w:t>
+      </w:r>
+    </w:p>
+    <w:p>
+      <w:pPr>
+        <w:rPr>
+          <w:rFonts w:ascii="Courier New" w:hAnsi="Courier New" w:cs="Courier New"/>
+          <w:sz w:val="16"/>
+          <w:szCs w:val="16"/>
+        </w:rPr>
+      </w:pPr>
+      <w:r>
+        <w:rPr>
+          <w:rFonts w:ascii="Courier New" w:hAnsi="Courier New" w:cs="Courier New"/>
+          <w:sz w:val="16"/>
+          <w:szCs w:val="16"/>
+        </w:rPr>
+        <w:t>+-------+----------+--------+----------+-------------+---------------+---------------+</w:t>
+      </w:r>
+    </w:p>
+    <w:p>
+      <w:pPr>
+        <w:rPr>
+          <w:rFonts w:ascii="Courier New" w:hAnsi="Courier New" w:cs="Courier New"/>
+          <w:sz w:val="16"/>
+          <w:szCs w:val="16"/>
+        </w:rPr>
+      </w:pPr>
+      <w:r>
+        <w:rPr>
+          <w:rFonts w:ascii="Courier New" w:hAnsi="Courier New" w:cs="Courier New"/>
+          <w:sz w:val="16"/>
+          <w:szCs w:val="16"/>
+        </w:rPr>
+        <w:t>|     1 |        1 |      2 |        1 | NULL        | NULL          |             1 |</w:t>
+      </w:r>
+    </w:p>
+    <w:p>
+      <w:pPr>
+        <w:rPr>
+          <w:rFonts w:ascii="Courier New" w:hAnsi="Courier New" w:cs="Courier New"/>
+          <w:sz w:val="16"/>
+          <w:szCs w:val="16"/>
+        </w:rPr>
+      </w:pPr>
+      <w:r>
+        <w:rPr>
+          <w:rFonts w:ascii="Courier New" w:hAnsi="Courier New" w:cs="Courier New"/>
+          <w:sz w:val="16"/>
+          <w:szCs w:val="16"/>
+        </w:rPr>
+        <w:t>|     2 |        6 |      1 |        3 | NULL        | 2023-05-01    |          NULL |</w:t>
+      </w:r>
+    </w:p>
+    <w:p>
+      <w:pPr>
+        <w:rPr>
+          <w:rFonts w:ascii="Courier New" w:hAnsi="Courier New" w:cs="Courier New"/>
+          <w:sz w:val="16"/>
+          <w:szCs w:val="16"/>
+        </w:rPr>
+      </w:pPr>
+      <w:r>
+        <w:rPr>
+          <w:rFonts w:ascii="Courier New" w:hAnsi="Courier New" w:cs="Courier New"/>
+          <w:sz w:val="16"/>
+          <w:szCs w:val="16"/>
+        </w:rPr>
+        <w:t>|     3 |        4 |      1 |        2 | 2022-12-</w:t>
+      </w:r>
+      <w:proofErr w:type="gramStart"/>
+      <w:r>
+        <w:rPr>
+          <w:rFonts w:ascii="Courier New" w:hAnsi="Courier New" w:cs="Courier New"/>
+          <w:sz w:val="16"/>
+          <w:szCs w:val="16"/>
+        </w:rPr>
+        <w:t>01  |</w:t>
+      </w:r>
+      <w:proofErr w:type="gramEnd"/>
+      <w:r>
+        <w:rPr>
+          <w:rFonts w:ascii="Courier New" w:hAnsi="Courier New" w:cs="Courier New"/>
+          <w:sz w:val="16"/>
+          <w:szCs w:val="16"/>
+        </w:rPr>
+        <w:t xml:space="preserve"> NULL          |             3 |</w:t>
+      </w:r>
+    </w:p>
+    <w:p>
+      <w:pPr>
+        <w:rPr>
+          <w:rFonts w:ascii="Courier New" w:hAnsi="Courier New" w:cs="Courier New"/>
+          <w:sz w:val="16"/>
+          <w:szCs w:val="16"/>
+        </w:rPr>
+      </w:pPr>
+      <w:r>
+        <w:rPr>
+          <w:rFonts w:ascii="Courier New" w:hAnsi="Courier New" w:cs="Courier New"/>
+          <w:sz w:val="16"/>
+          <w:szCs w:val="16"/>
+        </w:rPr>
+        <w:t>|     4 |        2 |      3 |        1 | NULL        | NULL          |          NULL |</w:t>
+      </w:r>
+    </w:p>
+    <w:p>
+      <w:pPr>
+        <w:rPr>
+          <w:rFonts w:ascii="Courier New" w:hAnsi="Courier New" w:cs="Courier New"/>
+          <w:sz w:val="16"/>
+          <w:szCs w:val="16"/>
+        </w:rPr>
+      </w:pPr>
+      <w:r>
+        <w:rPr>
+          <w:rFonts w:ascii="Courier New" w:hAnsi="Courier New" w:cs="Courier New"/>
+          <w:sz w:val="16"/>
+          <w:szCs w:val="16"/>
+        </w:rPr>
+        <w:t>|     5 |        5 |      1 |        2 | 2023-04-</w:t>
+      </w:r>
+      <w:proofErr w:type="gramStart"/>
+      <w:r>
+        <w:rPr>
+          <w:rFonts w:ascii="Courier New" w:hAnsi="Courier New" w:cs="Courier New"/>
+          <w:sz w:val="16"/>
+          <w:szCs w:val="16"/>
+        </w:rPr>
+        <w:t>10  |</w:t>
+      </w:r>
+      <w:proofErr w:type="gramEnd"/>
+      <w:r>
+        <w:rPr>
+          <w:rFonts w:ascii="Courier New" w:hAnsi="Courier New" w:cs="Courier New"/>
+          <w:sz w:val="16"/>
+          <w:szCs w:val="16"/>
+        </w:rPr>
+        <w:t xml:space="preserve"> NULL          |             3 |</w:t>
+      </w:r>
+    </w:p>
+    <w:p>
+      <w:pPr>
+        <w:rPr>
+          <w:rFonts w:ascii="Courier New" w:hAnsi="Courier New" w:cs="Courier New"/>
+          <w:sz w:val="16"/>
+          <w:szCs w:val="16"/>
+        </w:rPr>
+      </w:pPr>
+      <w:r>
+        <w:rPr>
+          <w:rFonts w:ascii="Courier New" w:hAnsi="Courier New" w:cs="Courier New"/>
+          <w:sz w:val="16"/>
+          <w:szCs w:val="16"/>
+        </w:rPr>
+        <w:t>+-------+----------+--------+----------+-------------+---------------+---------------+</w:t>
       </w:r>
     </w:p>
     <w:sectPr>

</xml_diff>

<commit_message>
DDL, Step 2 Draft, and both pngs update for inconsistencies.
</commit_message>
<xml_diff>
--- a/Group 36 Project Step 2 Draft.docx
+++ b/Group 36 Project Step 2 Draft.docx
@@ -1122,8 +1122,8 @@
       </w:pPr>
       <w:bookmarkStart w:id="3" w:name="_Toc133840521"/>
       <w:bookmarkStart w:id="4" w:name="_Toc133841416"/>
-      <w:bookmarkStart w:id="5" w:name="_Toc132886426"/>
-      <w:bookmarkStart w:id="6" w:name="_Toc133856065"/>
+      <w:bookmarkStart w:id="5" w:name="_Toc133856065"/>
+      <w:bookmarkStart w:id="6" w:name="_Toc132886426"/>
       <w:r>
         <w:rPr>
           <w:rStyle w:val="Heading3Char"/>
@@ -1153,14 +1153,14 @@
       </w:r>
       <w:bookmarkEnd w:id="3"/>
       <w:bookmarkEnd w:id="4"/>
+      <w:bookmarkEnd w:id="5"/>
+      <w:r>
+        <w:rPr>
+          <w:rFonts w:asciiTheme="minorHAnsi" w:hAnsiTheme="minorHAnsi" w:cstheme="minorHAnsi"/>
+        </w:rPr>
+        <w:t xml:space="preserve"> </w:t>
+      </w:r>
       <w:bookmarkEnd w:id="6"/>
-      <w:r>
-        <w:rPr>
-          <w:rFonts w:asciiTheme="minorHAnsi" w:hAnsiTheme="minorHAnsi" w:cstheme="minorHAnsi"/>
-        </w:rPr>
-        <w:t xml:space="preserve"> </w:t>
-      </w:r>
-      <w:bookmarkEnd w:id="5"/>
     </w:p>
     <w:p>
       <w:pPr>
@@ -1747,8 +1747,8 @@
       </w:pPr>
       <w:bookmarkStart w:id="11" w:name="_Toc133840523"/>
       <w:bookmarkStart w:id="12" w:name="_Toc133841418"/>
-      <w:bookmarkStart w:id="13" w:name="_Toc132886428"/>
-      <w:bookmarkStart w:id="14" w:name="_Toc133856067"/>
+      <w:bookmarkStart w:id="13" w:name="_Toc133856067"/>
+      <w:bookmarkStart w:id="14" w:name="_Toc132886428"/>
       <w:proofErr w:type="spellStart"/>
       <w:r>
         <w:rPr>
@@ -1768,11 +1768,11 @@
       </w:r>
       <w:bookmarkEnd w:id="11"/>
       <w:bookmarkEnd w:id="12"/>
+      <w:bookmarkEnd w:id="13"/>
+      <w:r>
+        <w:t xml:space="preserve"> </w:t>
+      </w:r>
       <w:bookmarkEnd w:id="14"/>
-      <w:r>
-        <w:t xml:space="preserve"> </w:t>
-      </w:r>
-      <w:bookmarkEnd w:id="13"/>
     </w:p>
     <w:p>
       <w:pPr>
@@ -1982,8 +1982,8 @@
       </w:pPr>
       <w:bookmarkStart w:id="15" w:name="_Toc133840524"/>
       <w:bookmarkStart w:id="16" w:name="_Toc133841419"/>
-      <w:bookmarkStart w:id="17" w:name="_Toc132886429"/>
-      <w:bookmarkStart w:id="18" w:name="_Toc133856068"/>
+      <w:bookmarkStart w:id="17" w:name="_Toc133856068"/>
+      <w:bookmarkStart w:id="18" w:name="_Toc132886429"/>
       <w:proofErr w:type="spellStart"/>
       <w:r>
         <w:rPr>
@@ -2017,7 +2017,7 @@
         <w:rPr>
           <w:rFonts w:asciiTheme="minorHAnsi" w:hAnsiTheme="minorHAnsi" w:cstheme="minorHAnsi"/>
         </w:rPr>
-        <w:t>Composite</w:t>
+        <w:t>Transaction</w:t>
       </w:r>
       <w:r>
         <w:rPr>
@@ -2039,11 +2039,11 @@
       </w:r>
       <w:bookmarkEnd w:id="15"/>
       <w:bookmarkEnd w:id="16"/>
+      <w:bookmarkEnd w:id="17"/>
+      <w:r>
+        <w:t xml:space="preserve"> </w:t>
+      </w:r>
       <w:bookmarkEnd w:id="18"/>
-      <w:r>
-        <w:t xml:space="preserve"> </w:t>
-      </w:r>
-      <w:bookmarkEnd w:id="17"/>
     </w:p>
     <w:p>
       <w:pPr>
@@ -2244,43 +2244,33 @@
           <w:rFonts w:ascii="Courier New" w:hAnsi="Courier New" w:cs="Courier New"/>
         </w:rPr>
       </w:pPr>
-      <w:r>
-        <w:rPr>
-          <w:rFonts w:ascii="Courier New" w:hAnsi="Courier New" w:cs="Courier New"/>
-        </w:rPr>
-        <w:t xml:space="preserve">status: </w:t>
-      </w:r>
-      <w:r>
-        <w:rPr>
-          <w:rFonts w:ascii="Courier New" w:hAnsi="Courier New" w:cs="Courier New"/>
-        </w:rPr>
-        <w:t>FK (</w:t>
-      </w:r>
-      <w:proofErr w:type="spellStart"/>
-      <w:r>
-        <w:rPr>
-          <w:rFonts w:ascii="Courier New" w:hAnsi="Courier New" w:cs="Courier New"/>
-        </w:rPr>
-        <w:t>ReadingStatus.status</w:t>
-      </w:r>
-      <w:proofErr w:type="spellEnd"/>
-      <w:r>
-        <w:rPr>
-          <w:rFonts w:ascii="Courier New" w:hAnsi="Courier New" w:cs="Courier New"/>
-        </w:rPr>
-        <w:t>), NOT NUL</w:t>
-      </w:r>
-      <w:r>
-        <w:rPr>
-          <w:rFonts w:ascii="Courier New" w:hAnsi="Courier New" w:cs="Courier New"/>
-        </w:rPr>
-        <w:t>L, DEFAULT</w:t>
-      </w:r>
-      <w:r>
-        <w:rPr>
-          <w:rFonts w:ascii="Courier New" w:hAnsi="Courier New" w:cs="Courier New"/>
-        </w:rPr>
-        <w:t xml:space="preserve"> “Enqueued”</w:t>
+      <w:proofErr w:type="spellStart"/>
+      <w:r>
+        <w:rPr>
+          <w:rFonts w:ascii="Courier New" w:hAnsi="Courier New" w:cs="Courier New"/>
+        </w:rPr>
+        <w:t>readingClubID</w:t>
+      </w:r>
+      <w:proofErr w:type="spellEnd"/>
+      <w:r>
+        <w:rPr>
+          <w:rFonts w:ascii="Courier New" w:hAnsi="Courier New" w:cs="Courier New"/>
+        </w:rPr>
+        <w:t>: FK (</w:t>
+      </w:r>
+      <w:proofErr w:type="spellStart"/>
+      <w:r>
+        <w:rPr>
+          <w:rFonts w:ascii="Courier New" w:hAnsi="Courier New" w:cs="Courier New"/>
+        </w:rPr>
+        <w:t>ReadingClubs.clubID</w:t>
+      </w:r>
+      <w:proofErr w:type="spellEnd"/>
+      <w:r>
+        <w:rPr>
+          <w:rFonts w:ascii="Courier New" w:hAnsi="Courier New" w:cs="Courier New"/>
+        </w:rPr>
+        <w:t>), DEFAULT NULL</w:t>
       </w:r>
     </w:p>
     <w:p>
@@ -2299,7 +2289,13 @@
         <w:rPr>
           <w:rFonts w:ascii="Courier New" w:hAnsi="Courier New" w:cs="Courier New"/>
         </w:rPr>
-        <w:t>dateStarted</w:t>
+        <w:t>status</w:t>
+      </w:r>
+      <w:r>
+        <w:rPr>
+          <w:rFonts w:ascii="Courier New" w:hAnsi="Courier New" w:cs="Courier New"/>
+        </w:rPr>
+        <w:t>ID</w:t>
       </w:r>
       <w:proofErr w:type="spellEnd"/>
       <w:r>
@@ -2308,19 +2304,31 @@
         </w:rPr>
         <w:t xml:space="preserve">: </w:t>
       </w:r>
-      <w:proofErr w:type="gramStart"/>
-      <w:r>
-        <w:rPr>
-          <w:rFonts w:ascii="Courier New" w:hAnsi="Courier New" w:cs="Courier New"/>
-        </w:rPr>
-        <w:t>DATE(</w:t>
-      </w:r>
-      <w:proofErr w:type="gramEnd"/>
-      <w:r>
-        <w:rPr>
-          <w:rFonts w:ascii="Courier New" w:hAnsi="Courier New" w:cs="Courier New"/>
-        </w:rPr>
-        <w:t>)</w:t>
+      <w:r>
+        <w:rPr>
+          <w:rFonts w:ascii="Courier New" w:hAnsi="Courier New" w:cs="Courier New"/>
+        </w:rPr>
+        <w:t>FK (</w:t>
+      </w:r>
+      <w:proofErr w:type="spellStart"/>
+      <w:r>
+        <w:rPr>
+          <w:rFonts w:ascii="Courier New" w:hAnsi="Courier New" w:cs="Courier New"/>
+        </w:rPr>
+        <w:t>ReadingStatus.status</w:t>
+      </w:r>
+      <w:proofErr w:type="spellEnd"/>
+      <w:r>
+        <w:rPr>
+          <w:rFonts w:ascii="Courier New" w:hAnsi="Courier New" w:cs="Courier New"/>
+        </w:rPr>
+        <w:t>), NOT NUL</w:t>
+      </w:r>
+      <w:r>
+        <w:rPr>
+          <w:rFonts w:ascii="Courier New" w:hAnsi="Courier New" w:cs="Courier New"/>
+        </w:rPr>
+        <w:t>L</w:t>
       </w:r>
     </w:p>
     <w:p>
@@ -2339,14 +2347,20 @@
         <w:rPr>
           <w:rFonts w:ascii="Courier New" w:hAnsi="Courier New" w:cs="Courier New"/>
         </w:rPr>
-        <w:t>dateCompleted</w:t>
-      </w:r>
-      <w:proofErr w:type="spellEnd"/>
-      <w:r>
-        <w:rPr>
-          <w:rFonts w:ascii="Courier New" w:hAnsi="Courier New" w:cs="Courier New"/>
-        </w:rPr>
-        <w:t>:</w:t>
+        <w:t>timeStamp</w:t>
+      </w:r>
+      <w:proofErr w:type="spellEnd"/>
+      <w:r>
+        <w:rPr>
+          <w:rFonts w:ascii="Courier New" w:hAnsi="Courier New" w:cs="Courier New"/>
+        </w:rPr>
+        <w:t>: DATE</w:t>
+      </w:r>
+      <w:r>
+        <w:rPr>
+          <w:rFonts w:ascii="Courier New" w:hAnsi="Courier New" w:cs="Courier New"/>
+        </w:rPr>
+        <w:t>TIME,</w:t>
       </w:r>
       <w:r>
         <w:rPr>
@@ -2354,14 +2368,30 @@
         </w:rPr>
         <w:t xml:space="preserve"> </w:t>
       </w:r>
-      <w:proofErr w:type="gramStart"/>
-      <w:r>
-        <w:rPr>
-          <w:rFonts w:ascii="Courier New" w:hAnsi="Courier New" w:cs="Courier New"/>
-        </w:rPr>
-        <w:t>DATE(</w:t>
-      </w:r>
-      <w:proofErr w:type="gramEnd"/>
+      <w:r>
+        <w:rPr>
+          <w:rFonts w:ascii="Courier New" w:hAnsi="Courier New" w:cs="Courier New"/>
+        </w:rPr>
+        <w:t>DEFAULT</w:t>
+      </w:r>
+      <w:r>
+        <w:rPr>
+          <w:rFonts w:ascii="Courier New" w:hAnsi="Courier New" w:cs="Courier New"/>
+        </w:rPr>
+        <w:t>,</w:t>
+      </w:r>
+      <w:r>
+        <w:rPr>
+          <w:rFonts w:ascii="Courier New" w:hAnsi="Courier New" w:cs="Courier New"/>
+        </w:rPr>
+        <w:t xml:space="preserve"> (</w:t>
+      </w:r>
+      <w:r>
+        <w:rPr>
+          <w:rFonts w:ascii="Courier New" w:hAnsi="Courier New" w:cs="Courier New"/>
+        </w:rPr>
+        <w:t>CURRENT_TIMESTAMP</w:t>
+      </w:r>
       <w:r>
         <w:rPr>
           <w:rFonts w:ascii="Courier New" w:hAnsi="Courier New" w:cs="Courier New"/>
@@ -2377,37 +2407,154 @@
           <w:numId w:val="1"/>
         </w:numPr>
         <w:rPr>
-          <w:rFonts w:ascii="Courier New" w:hAnsi="Courier New" w:cs="Courier New"/>
-        </w:rPr>
-      </w:pPr>
-      <w:proofErr w:type="spellStart"/>
-      <w:r>
-        <w:rPr>
-          <w:rFonts w:ascii="Courier New" w:hAnsi="Courier New" w:cs="Courier New"/>
-        </w:rPr>
-        <w:t>readingClubID</w:t>
-      </w:r>
-      <w:proofErr w:type="spellEnd"/>
-      <w:r>
-        <w:rPr>
-          <w:rFonts w:ascii="Courier New" w:hAnsi="Courier New" w:cs="Courier New"/>
-        </w:rPr>
-        <w:t>: FK (</w:t>
-      </w:r>
-      <w:proofErr w:type="spellStart"/>
-      <w:r>
-        <w:rPr>
-          <w:rFonts w:ascii="Courier New" w:hAnsi="Courier New" w:cs="Courier New"/>
-        </w:rPr>
-        <w:t>ReadingClubs.clubID</w:t>
-      </w:r>
-      <w:proofErr w:type="spellEnd"/>
-      <w:r>
-        <w:rPr>
-          <w:rFonts w:ascii="Courier New" w:hAnsi="Courier New" w:cs="Courier New"/>
-        </w:rPr>
-        <w:t>), DEFAULT NULL</w:t>
-      </w:r>
+          <w:rFonts w:cstheme="minorHAnsi"/>
+        </w:rPr>
+      </w:pPr>
+      <w:r>
+        <w:rPr>
+          <w:rFonts w:cstheme="minorHAnsi"/>
+        </w:rPr>
+        <w:t>relations:</w:t>
+      </w:r>
+    </w:p>
+    <w:p>
+      <w:pPr>
+        <w:pStyle w:val="ListParagraph"/>
+        <w:numPr>
+          <w:ilvl w:val="2"/>
+          <w:numId w:val="1"/>
+        </w:numPr>
+        <w:rPr>
+          <w:rFonts w:cstheme="minorHAnsi"/>
+        </w:rPr>
+      </w:pPr>
+      <w:r>
+        <w:rPr>
+          <w:rFonts w:cstheme="minorHAnsi"/>
+        </w:rPr>
+        <w:t xml:space="preserve">1:M </w:t>
+      </w:r>
+      <w:r>
+        <w:rPr>
+          <w:rFonts w:ascii="Courier New" w:hAnsi="Courier New" w:cs="Courier New"/>
+        </w:rPr>
+        <w:t>Readers</w:t>
+      </w:r>
+    </w:p>
+    <w:p>
+      <w:pPr>
+        <w:pStyle w:val="ListParagraph"/>
+        <w:numPr>
+          <w:ilvl w:val="2"/>
+          <w:numId w:val="1"/>
+        </w:numPr>
+        <w:rPr>
+          <w:rFonts w:cstheme="minorHAnsi"/>
+        </w:rPr>
+      </w:pPr>
+      <w:r>
+        <w:rPr>
+          <w:rFonts w:cstheme="minorHAnsi"/>
+        </w:rPr>
+        <w:t xml:space="preserve">1:M </w:t>
+      </w:r>
+      <w:r>
+        <w:rPr>
+          <w:rFonts w:ascii="Courier New" w:hAnsi="Courier New" w:cs="Courier New"/>
+        </w:rPr>
+        <w:t>Books</w:t>
+      </w:r>
+    </w:p>
+    <w:p>
+      <w:pPr>
+        <w:pStyle w:val="ListParagraph"/>
+        <w:numPr>
+          <w:ilvl w:val="2"/>
+          <w:numId w:val="1"/>
+        </w:numPr>
+        <w:rPr>
+          <w:rFonts w:cstheme="minorHAnsi"/>
+        </w:rPr>
+      </w:pPr>
+      <w:r>
+        <w:rPr>
+          <w:rFonts w:cstheme="minorHAnsi"/>
+        </w:rPr>
+        <w:t xml:space="preserve">1:M </w:t>
+      </w:r>
+      <w:proofErr w:type="spellStart"/>
+      <w:r>
+        <w:rPr>
+          <w:rFonts w:ascii="Courier New" w:hAnsi="Courier New" w:cs="Courier New"/>
+        </w:rPr>
+        <w:t>ReadingClubs</w:t>
+      </w:r>
+      <w:proofErr w:type="spellEnd"/>
+    </w:p>
+    <w:p>
+      <w:pPr>
+        <w:pStyle w:val="ListParagraph"/>
+        <w:numPr>
+          <w:ilvl w:val="2"/>
+          <w:numId w:val="1"/>
+        </w:numPr>
+        <w:rPr>
+          <w:rFonts w:cstheme="minorHAnsi"/>
+        </w:rPr>
+      </w:pPr>
+      <w:bookmarkStart w:id="19" w:name="_Toc132886431"/>
+      <w:r>
+        <w:rPr>
+          <w:rFonts w:cstheme="minorHAnsi"/>
+        </w:rPr>
+        <w:t xml:space="preserve">1:M </w:t>
+      </w:r>
+      <w:proofErr w:type="spellStart"/>
+      <w:r>
+        <w:rPr>
+          <w:rFonts w:ascii="Courier New" w:hAnsi="Courier New" w:cs="Courier New"/>
+        </w:rPr>
+        <w:t>ReadingStatus</w:t>
+      </w:r>
+      <w:proofErr w:type="spellEnd"/>
+    </w:p>
+    <w:p>
+      <w:pPr>
+        <w:pStyle w:val="Heading3"/>
+      </w:pPr>
+      <w:bookmarkStart w:id="20" w:name="_Toc133841420"/>
+      <w:bookmarkStart w:id="21" w:name="_Toc133856069"/>
+      <w:bookmarkStart w:id="22" w:name="_Toc133840525"/>
+      <w:proofErr w:type="spellStart"/>
+      <w:r>
+        <w:rPr>
+          <w:rStyle w:val="Heading3Char"/>
+        </w:rPr>
+        <w:t>Club</w:t>
+      </w:r>
+      <w:r>
+        <w:rPr>
+          <w:rStyle w:val="Heading3Char"/>
+        </w:rPr>
+        <w:t>Members</w:t>
+      </w:r>
+      <w:proofErr w:type="spellEnd"/>
+      <w:r>
+        <w:t xml:space="preserve"> </w:t>
+      </w:r>
+      <w:r>
+        <w:rPr>
+          <w:rFonts w:asciiTheme="minorHAnsi" w:hAnsiTheme="minorHAnsi" w:cstheme="minorHAnsi"/>
+        </w:rPr>
+        <w:t>(Composite Entity)</w:t>
+      </w:r>
+      <w:bookmarkEnd w:id="20"/>
+      <w:bookmarkEnd w:id="21"/>
+      <w:r>
+        <w:t xml:space="preserve"> </w:t>
+      </w:r>
+      <w:bookmarkEnd w:id="19"/>
+      <w:bookmarkEnd w:id="22"/>
     </w:p>
     <w:p>
       <w:pPr>
@@ -2417,6 +2564,229 @@
           <w:numId w:val="1"/>
         </w:numPr>
         <w:rPr>
+          <w:rFonts w:ascii="Courier New" w:hAnsi="Courier New" w:cs="Courier New"/>
+        </w:rPr>
+      </w:pPr>
+      <w:proofErr w:type="spellStart"/>
+      <w:r>
+        <w:rPr>
+          <w:rFonts w:ascii="Courier New" w:hAnsi="Courier New" w:cs="Courier New"/>
+        </w:rPr>
+        <w:lastRenderedPageBreak/>
+        <w:t>clubMemberID</w:t>
+      </w:r>
+      <w:proofErr w:type="spellEnd"/>
+      <w:r>
+        <w:rPr>
+          <w:rFonts w:ascii="Courier New" w:hAnsi="Courier New" w:cs="Courier New"/>
+        </w:rPr>
+        <w:t>:</w:t>
+      </w:r>
+      <w:r>
+        <w:rPr>
+          <w:rFonts w:ascii="Courier New" w:hAnsi="Courier New" w:cs="Courier New"/>
+        </w:rPr>
+        <w:t xml:space="preserve"> INT</w:t>
+      </w:r>
+      <w:r>
+        <w:rPr>
+          <w:rFonts w:ascii="Courier New" w:hAnsi="Courier New" w:cs="Courier New"/>
+        </w:rPr>
+        <w:t xml:space="preserve">, </w:t>
+      </w:r>
+      <w:r>
+        <w:rPr>
+          <w:rFonts w:ascii="Courier New" w:hAnsi="Courier New" w:cs="Courier New"/>
+        </w:rPr>
+        <w:t>NOT NULL</w:t>
+      </w:r>
+      <w:r>
+        <w:rPr>
+          <w:rFonts w:ascii="Courier New" w:hAnsi="Courier New" w:cs="Courier New"/>
+        </w:rPr>
+        <w:t>, AUTO _INCREMENT, PK</w:t>
+      </w:r>
+    </w:p>
+    <w:p>
+      <w:pPr>
+        <w:pStyle w:val="ListParagraph"/>
+        <w:numPr>
+          <w:ilvl w:val="1"/>
+          <w:numId w:val="1"/>
+        </w:numPr>
+        <w:rPr>
+          <w:rFonts w:ascii="Courier New" w:hAnsi="Courier New" w:cs="Courier New"/>
+        </w:rPr>
+      </w:pPr>
+      <w:proofErr w:type="spellStart"/>
+      <w:r>
+        <w:rPr>
+          <w:rFonts w:ascii="Courier New" w:hAnsi="Courier New" w:cs="Courier New"/>
+        </w:rPr>
+        <w:t>readerID</w:t>
+      </w:r>
+      <w:proofErr w:type="spellEnd"/>
+      <w:r>
+        <w:rPr>
+          <w:rFonts w:ascii="Courier New" w:hAnsi="Courier New" w:cs="Courier New"/>
+        </w:rPr>
+        <w:t xml:space="preserve">: </w:t>
+      </w:r>
+      <w:proofErr w:type="gramStart"/>
+      <w:r>
+        <w:rPr>
+          <w:rFonts w:ascii="Courier New" w:hAnsi="Courier New" w:cs="Courier New"/>
+        </w:rPr>
+        <w:t>FK(</w:t>
+      </w:r>
+      <w:proofErr w:type="spellStart"/>
+      <w:proofErr w:type="gramEnd"/>
+      <w:r>
+        <w:rPr>
+          <w:rFonts w:ascii="Courier New" w:hAnsi="Courier New" w:cs="Courier New"/>
+        </w:rPr>
+        <w:t>Readers.readerID</w:t>
+      </w:r>
+      <w:proofErr w:type="spellEnd"/>
+      <w:r>
+        <w:rPr>
+          <w:rFonts w:ascii="Courier New" w:hAnsi="Courier New" w:cs="Courier New"/>
+        </w:rPr>
+        <w:t>)</w:t>
+      </w:r>
+      <w:r>
+        <w:rPr>
+          <w:rFonts w:ascii="Courier New" w:hAnsi="Courier New" w:cs="Courier New"/>
+        </w:rPr>
+        <w:t xml:space="preserve">, </w:t>
+      </w:r>
+      <w:r>
+        <w:rPr>
+          <w:rFonts w:ascii="Courier New" w:hAnsi="Courier New" w:cs="Courier New"/>
+        </w:rPr>
+        <w:t>NOT NULL</w:t>
+      </w:r>
+    </w:p>
+    <w:p>
+      <w:pPr>
+        <w:pStyle w:val="ListParagraph"/>
+        <w:numPr>
+          <w:ilvl w:val="1"/>
+          <w:numId w:val="1"/>
+        </w:numPr>
+        <w:rPr>
+          <w:rFonts w:ascii="Courier New" w:hAnsi="Courier New" w:cs="Courier New"/>
+        </w:rPr>
+      </w:pPr>
+      <w:proofErr w:type="spellStart"/>
+      <w:r>
+        <w:rPr>
+          <w:rFonts w:ascii="Courier New" w:hAnsi="Courier New" w:cs="Courier New"/>
+        </w:rPr>
+        <w:t>clubID</w:t>
+      </w:r>
+      <w:proofErr w:type="spellEnd"/>
+      <w:r>
+        <w:rPr>
+          <w:rFonts w:ascii="Courier New" w:hAnsi="Courier New" w:cs="Courier New"/>
+        </w:rPr>
+        <w:t xml:space="preserve">: </w:t>
+      </w:r>
+      <w:proofErr w:type="gramStart"/>
+      <w:r>
+        <w:rPr>
+          <w:rFonts w:ascii="Courier New" w:hAnsi="Courier New" w:cs="Courier New"/>
+        </w:rPr>
+        <w:t>FK(</w:t>
+      </w:r>
+      <w:proofErr w:type="spellStart"/>
+      <w:proofErr w:type="gramEnd"/>
+      <w:r>
+        <w:rPr>
+          <w:rFonts w:ascii="Courier New" w:hAnsi="Courier New" w:cs="Courier New"/>
+        </w:rPr>
+        <w:t>ReadingClubs.clubID</w:t>
+      </w:r>
+      <w:proofErr w:type="spellEnd"/>
+      <w:r>
+        <w:rPr>
+          <w:rFonts w:ascii="Courier New" w:hAnsi="Courier New" w:cs="Courier New"/>
+        </w:rPr>
+        <w:t xml:space="preserve">), </w:t>
+      </w:r>
+      <w:r>
+        <w:rPr>
+          <w:rFonts w:ascii="Courier New" w:hAnsi="Courier New" w:cs="Courier New"/>
+        </w:rPr>
+        <w:t>NOT NULL</w:t>
+      </w:r>
+    </w:p>
+    <w:p>
+      <w:pPr>
+        <w:pStyle w:val="ListParagraph"/>
+        <w:numPr>
+          <w:ilvl w:val="1"/>
+          <w:numId w:val="1"/>
+        </w:numPr>
+        <w:rPr>
+          <w:rFonts w:ascii="Courier New" w:hAnsi="Courier New" w:cs="Courier New"/>
+        </w:rPr>
+      </w:pPr>
+      <w:proofErr w:type="spellStart"/>
+      <w:r>
+        <w:rPr>
+          <w:rFonts w:ascii="Courier New" w:hAnsi="Courier New" w:cs="Courier New"/>
+        </w:rPr>
+        <w:t>isCoordinator</w:t>
+      </w:r>
+      <w:proofErr w:type="spellEnd"/>
+      <w:r>
+        <w:rPr>
+          <w:rFonts w:ascii="Courier New" w:hAnsi="Courier New" w:cs="Courier New"/>
+        </w:rPr>
+        <w:t>: BOOL</w:t>
+      </w:r>
+      <w:r>
+        <w:rPr>
+          <w:rFonts w:ascii="Courier New" w:hAnsi="Courier New" w:cs="Courier New"/>
+        </w:rPr>
+        <w:t>, DEFAULT 0</w:t>
+      </w:r>
+    </w:p>
+    <w:p>
+      <w:pPr>
+        <w:pStyle w:val="ListParagraph"/>
+        <w:numPr>
+          <w:ilvl w:val="1"/>
+          <w:numId w:val="1"/>
+        </w:numPr>
+        <w:rPr>
+          <w:rFonts w:ascii="Courier New" w:hAnsi="Courier New" w:cs="Courier New"/>
+        </w:rPr>
+      </w:pPr>
+      <w:proofErr w:type="spellStart"/>
+      <w:r>
+        <w:rPr>
+          <w:rFonts w:ascii="Courier New" w:hAnsi="Courier New" w:cs="Courier New"/>
+        </w:rPr>
+        <w:t>isActive</w:t>
+      </w:r>
+      <w:proofErr w:type="spellEnd"/>
+      <w:r>
+        <w:rPr>
+          <w:rFonts w:ascii="Courier New" w:hAnsi="Courier New" w:cs="Courier New"/>
+        </w:rPr>
+        <w:t>: BOOL, DEFAULT 1</w:t>
+      </w:r>
+    </w:p>
+    <w:p>
+      <w:pPr>
+        <w:pStyle w:val="ListParagraph"/>
+        <w:numPr>
+          <w:ilvl w:val="1"/>
+          <w:numId w:val="1"/>
+        </w:numPr>
+        <w:rPr>
           <w:rFonts w:cstheme="minorHAnsi"/>
         </w:rPr>
       </w:pPr>
@@ -2442,7 +2812,7 @@
         <w:rPr>
           <w:rFonts w:cstheme="minorHAnsi"/>
         </w:rPr>
-        <w:t xml:space="preserve">1:M </w:t>
+        <w:t xml:space="preserve">M:1 </w:t>
       </w:r>
       <w:r>
         <w:rPr>
@@ -2466,31 +2836,7 @@
         <w:rPr>
           <w:rFonts w:cstheme="minorHAnsi"/>
         </w:rPr>
-        <w:t xml:space="preserve">1:M </w:t>
-      </w:r>
-      <w:r>
-        <w:rPr>
-          <w:rFonts w:ascii="Courier New" w:hAnsi="Courier New" w:cs="Courier New"/>
-        </w:rPr>
-        <w:t>Books</w:t>
-      </w:r>
-    </w:p>
-    <w:p>
-      <w:pPr>
-        <w:pStyle w:val="ListParagraph"/>
-        <w:numPr>
-          <w:ilvl w:val="2"/>
-          <w:numId w:val="1"/>
-        </w:numPr>
-        <w:rPr>
-          <w:rFonts w:cstheme="minorHAnsi"/>
-        </w:rPr>
-      </w:pPr>
-      <w:r>
-        <w:rPr>
-          <w:rFonts w:cstheme="minorHAnsi"/>
-        </w:rPr>
-        <w:t xml:space="preserve">1:M </w:t>
+        <w:t xml:space="preserve">M:1 </w:t>
       </w:r>
       <w:proofErr w:type="spellStart"/>
       <w:r>
@@ -2503,53 +2849,19 @@
     </w:p>
     <w:p>
       <w:pPr>
-        <w:pStyle w:val="ListParagraph"/>
-        <w:numPr>
-          <w:ilvl w:val="2"/>
-          <w:numId w:val="1"/>
-        </w:numPr>
-        <w:rPr>
-          <w:rFonts w:cstheme="minorHAnsi"/>
-        </w:rPr>
-      </w:pPr>
-      <w:bookmarkStart w:id="19" w:name="_Toc132886431"/>
-      <w:r>
-        <w:rPr>
-          <w:rFonts w:cstheme="minorHAnsi"/>
-        </w:rPr>
-        <w:t xml:space="preserve">1:M </w:t>
-      </w:r>
-      <w:proofErr w:type="spellStart"/>
-      <w:r>
-        <w:rPr>
-          <w:rFonts w:ascii="Courier New" w:hAnsi="Courier New" w:cs="Courier New"/>
+        <w:pStyle w:val="Heading3"/>
+      </w:pPr>
+      <w:bookmarkStart w:id="23" w:name="_Toc133841421"/>
+      <w:bookmarkStart w:id="24" w:name="_Toc133856070"/>
+      <w:bookmarkStart w:id="25" w:name="_Toc133840526"/>
+      <w:proofErr w:type="spellStart"/>
+      <w:r>
+        <w:rPr>
+          <w:rStyle w:val="Heading3Char"/>
         </w:rPr>
         <w:t>ReadingStatus</w:t>
       </w:r>
       <w:proofErr w:type="spellEnd"/>
-    </w:p>
-    <w:p>
-      <w:pPr>
-        <w:pStyle w:val="Heading3"/>
-      </w:pPr>
-      <w:bookmarkStart w:id="20" w:name="_Toc133841420"/>
-      <w:bookmarkStart w:id="21" w:name="_Toc133840525"/>
-      <w:bookmarkStart w:id="22" w:name="_Toc133856069"/>
-      <w:proofErr w:type="spellStart"/>
-      <w:r>
-        <w:rPr>
-          <w:rStyle w:val="Heading3Char"/>
-        </w:rPr>
-        <w:lastRenderedPageBreak/>
-        <w:t>Club</w:t>
-      </w:r>
-      <w:r>
-        <w:rPr>
-          <w:rStyle w:val="Heading3Char"/>
-        </w:rPr>
-        <w:t>Members</w:t>
-      </w:r>
-      <w:proofErr w:type="spellEnd"/>
       <w:r>
         <w:t xml:space="preserve"> </w:t>
       </w:r>
@@ -2557,15 +2869,26 @@
         <w:rPr>
           <w:rFonts w:asciiTheme="minorHAnsi" w:hAnsiTheme="minorHAnsi" w:cstheme="minorHAnsi"/>
         </w:rPr>
-        <w:t>(Composite Entity)</w:t>
-      </w:r>
-      <w:bookmarkEnd w:id="20"/>
-      <w:bookmarkEnd w:id="22"/>
+        <w:t>(</w:t>
+      </w:r>
+      <w:r>
+        <w:rPr>
+          <w:rFonts w:asciiTheme="minorHAnsi" w:hAnsiTheme="minorHAnsi" w:cstheme="minorHAnsi"/>
+        </w:rPr>
+        <w:t>Category</w:t>
+      </w:r>
+      <w:r>
+        <w:rPr>
+          <w:rFonts w:asciiTheme="minorHAnsi" w:hAnsiTheme="minorHAnsi" w:cstheme="minorHAnsi"/>
+        </w:rPr>
+        <w:t xml:space="preserve"> Entity)</w:t>
+      </w:r>
+      <w:bookmarkEnd w:id="23"/>
+      <w:bookmarkEnd w:id="24"/>
       <w:r>
         <w:t xml:space="preserve"> </w:t>
       </w:r>
-      <w:bookmarkEnd w:id="19"/>
-      <w:bookmarkEnd w:id="21"/>
+      <w:bookmarkEnd w:id="25"/>
     </w:p>
     <w:p>
       <w:pPr>
@@ -2574,57 +2897,48 @@
           <w:ilvl w:val="1"/>
           <w:numId w:val="1"/>
         </w:numPr>
-        <w:rPr>
-          <w:rFonts w:ascii="Courier New" w:hAnsi="Courier New" w:cs="Courier New"/>
-        </w:rPr>
-      </w:pPr>
-      <w:proofErr w:type="spellStart"/>
-      <w:r>
-        <w:rPr>
-          <w:rFonts w:ascii="Courier New" w:hAnsi="Courier New" w:cs="Courier New"/>
-        </w:rPr>
-        <w:t>clubID</w:t>
-      </w:r>
-      <w:proofErr w:type="spellEnd"/>
-      <w:r>
-        <w:rPr>
-          <w:rFonts w:ascii="Courier New" w:hAnsi="Courier New" w:cs="Courier New"/>
-        </w:rPr>
-        <w:t xml:space="preserve">: </w:t>
-      </w:r>
-      <w:proofErr w:type="gramStart"/>
-      <w:r>
-        <w:rPr>
-          <w:rFonts w:ascii="Courier New" w:hAnsi="Courier New" w:cs="Courier New"/>
-        </w:rPr>
-        <w:t>FK(</w:t>
-      </w:r>
-      <w:proofErr w:type="spellStart"/>
-      <w:proofErr w:type="gramEnd"/>
-      <w:r>
-        <w:rPr>
-          <w:rFonts w:ascii="Courier New" w:hAnsi="Courier New" w:cs="Courier New"/>
-        </w:rPr>
-        <w:t>ReadingClubs.clubID</w:t>
-      </w:r>
-      <w:proofErr w:type="spellEnd"/>
-      <w:r>
-        <w:rPr>
-          <w:rFonts w:ascii="Courier New" w:hAnsi="Courier New" w:cs="Courier New"/>
-        </w:rPr>
-        <w:t>)</w:t>
-      </w:r>
-      <w:r>
-        <w:rPr>
-          <w:rFonts w:ascii="Courier New" w:hAnsi="Courier New" w:cs="Courier New"/>
-        </w:rPr>
-        <w:t xml:space="preserve">, </w:t>
-      </w:r>
-      <w:r>
-        <w:rPr>
-          <w:rFonts w:ascii="Courier New" w:hAnsi="Courier New" w:cs="Courier New"/>
-        </w:rPr>
-        <w:t>NOT NULL</w:t>
+      </w:pPr>
+      <w:r>
+        <w:rPr>
+          <w:rFonts w:ascii="Courier New" w:hAnsi="Courier New" w:cs="Courier New"/>
+        </w:rPr>
+        <w:t>status</w:t>
+      </w:r>
+      <w:r>
+        <w:rPr>
+          <w:rFonts w:ascii="Courier New" w:hAnsi="Courier New" w:cs="Courier New"/>
+        </w:rPr>
+        <w:t>:</w:t>
+      </w:r>
+      <w:r>
+        <w:rPr>
+          <w:rFonts w:ascii="Courier New" w:hAnsi="Courier New" w:cs="Courier New"/>
+        </w:rPr>
+        <w:t xml:space="preserve"> INT</w:t>
+      </w:r>
+      <w:r>
+        <w:rPr>
+          <w:rFonts w:ascii="Courier New" w:hAnsi="Courier New" w:cs="Courier New"/>
+        </w:rPr>
+        <w:t>, NOT NULL,</w:t>
+      </w:r>
+      <w:r>
+        <w:rPr>
+          <w:rFonts w:ascii="Courier New" w:hAnsi="Courier New" w:cs="Courier New"/>
+        </w:rPr>
+        <w:t xml:space="preserve"> AUTO_INCREMENT</w:t>
+      </w:r>
+      <w:r>
+        <w:rPr>
+          <w:rFonts w:ascii="Courier New" w:hAnsi="Courier New" w:cs="Courier New"/>
+        </w:rPr>
+        <w:t xml:space="preserve"> </w:t>
+      </w:r>
+      <w:r>
+        <w:rPr>
+          <w:rFonts w:ascii="Courier New" w:hAnsi="Courier New" w:cs="Courier New"/>
+        </w:rPr>
+        <w:t>PK</w:t>
       </w:r>
     </w:p>
     <w:p>
@@ -2634,286 +2948,6 @@
           <w:ilvl w:val="1"/>
           <w:numId w:val="1"/>
         </w:numPr>
-        <w:rPr>
-          <w:rFonts w:ascii="Courier New" w:hAnsi="Courier New" w:cs="Courier New"/>
-        </w:rPr>
-      </w:pPr>
-      <w:proofErr w:type="spellStart"/>
-      <w:r>
-        <w:rPr>
-          <w:rFonts w:ascii="Courier New" w:hAnsi="Courier New" w:cs="Courier New"/>
-        </w:rPr>
-        <w:t>readerID</w:t>
-      </w:r>
-      <w:proofErr w:type="spellEnd"/>
-      <w:r>
-        <w:rPr>
-          <w:rFonts w:ascii="Courier New" w:hAnsi="Courier New" w:cs="Courier New"/>
-        </w:rPr>
-        <w:t xml:space="preserve">: </w:t>
-      </w:r>
-      <w:proofErr w:type="gramStart"/>
-      <w:r>
-        <w:rPr>
-          <w:rFonts w:ascii="Courier New" w:hAnsi="Courier New" w:cs="Courier New"/>
-        </w:rPr>
-        <w:t>FK(</w:t>
-      </w:r>
-      <w:proofErr w:type="spellStart"/>
-      <w:proofErr w:type="gramEnd"/>
-      <w:r>
-        <w:rPr>
-          <w:rFonts w:ascii="Courier New" w:hAnsi="Courier New" w:cs="Courier New"/>
-        </w:rPr>
-        <w:t>Readers.readerID</w:t>
-      </w:r>
-      <w:proofErr w:type="spellEnd"/>
-      <w:r>
-        <w:rPr>
-          <w:rFonts w:ascii="Courier New" w:hAnsi="Courier New" w:cs="Courier New"/>
-        </w:rPr>
-        <w:t>)</w:t>
-      </w:r>
-      <w:r>
-        <w:rPr>
-          <w:rFonts w:ascii="Courier New" w:hAnsi="Courier New" w:cs="Courier New"/>
-        </w:rPr>
-        <w:t xml:space="preserve">, </w:t>
-      </w:r>
-      <w:r>
-        <w:rPr>
-          <w:rFonts w:ascii="Courier New" w:hAnsi="Courier New" w:cs="Courier New"/>
-        </w:rPr>
-        <w:t>NOT NULL</w:t>
-      </w:r>
-    </w:p>
-    <w:p>
-      <w:pPr>
-        <w:pStyle w:val="ListParagraph"/>
-        <w:numPr>
-          <w:ilvl w:val="1"/>
-          <w:numId w:val="1"/>
-        </w:numPr>
-        <w:rPr>
-          <w:rFonts w:ascii="Courier New" w:hAnsi="Courier New" w:cs="Courier New"/>
-        </w:rPr>
-      </w:pPr>
-      <w:proofErr w:type="spellStart"/>
-      <w:r>
-        <w:rPr>
-          <w:rFonts w:ascii="Courier New" w:hAnsi="Courier New" w:cs="Courier New"/>
-        </w:rPr>
-        <w:t>isCoordinator</w:t>
-      </w:r>
-      <w:proofErr w:type="spellEnd"/>
-      <w:r>
-        <w:rPr>
-          <w:rFonts w:ascii="Courier New" w:hAnsi="Courier New" w:cs="Courier New"/>
-        </w:rPr>
-        <w:t>: BOOL</w:t>
-      </w:r>
-      <w:r>
-        <w:rPr>
-          <w:rFonts w:ascii="Courier New" w:hAnsi="Courier New" w:cs="Courier New"/>
-        </w:rPr>
-        <w:t>, DEFAULT 0</w:t>
-      </w:r>
-    </w:p>
-    <w:p>
-      <w:pPr>
-        <w:pStyle w:val="ListParagraph"/>
-        <w:numPr>
-          <w:ilvl w:val="1"/>
-          <w:numId w:val="1"/>
-        </w:numPr>
-        <w:rPr>
-          <w:rFonts w:ascii="Courier New" w:hAnsi="Courier New" w:cs="Courier New"/>
-        </w:rPr>
-      </w:pPr>
-      <w:proofErr w:type="spellStart"/>
-      <w:r>
-        <w:rPr>
-          <w:rFonts w:ascii="Courier New" w:hAnsi="Courier New" w:cs="Courier New"/>
-        </w:rPr>
-        <w:t>isActive</w:t>
-      </w:r>
-      <w:proofErr w:type="spellEnd"/>
-      <w:r>
-        <w:rPr>
-          <w:rFonts w:ascii="Courier New" w:hAnsi="Courier New" w:cs="Courier New"/>
-        </w:rPr>
-        <w:t>: BOOL, DEFAULT 1</w:t>
-      </w:r>
-    </w:p>
-    <w:p>
-      <w:pPr>
-        <w:pStyle w:val="ListParagraph"/>
-        <w:numPr>
-          <w:ilvl w:val="1"/>
-          <w:numId w:val="1"/>
-        </w:numPr>
-        <w:rPr>
-          <w:rFonts w:cstheme="minorHAnsi"/>
-        </w:rPr>
-      </w:pPr>
-      <w:r>
-        <w:rPr>
-          <w:rFonts w:cstheme="minorHAnsi"/>
-        </w:rPr>
-        <w:t>relations:</w:t>
-      </w:r>
-    </w:p>
-    <w:p>
-      <w:pPr>
-        <w:pStyle w:val="ListParagraph"/>
-        <w:numPr>
-          <w:ilvl w:val="2"/>
-          <w:numId w:val="1"/>
-        </w:numPr>
-        <w:rPr>
-          <w:rFonts w:cstheme="minorHAnsi"/>
-        </w:rPr>
-      </w:pPr>
-      <w:r>
-        <w:rPr>
-          <w:rFonts w:cstheme="minorHAnsi"/>
-        </w:rPr>
-        <w:t xml:space="preserve">M:1 </w:t>
-      </w:r>
-      <w:r>
-        <w:rPr>
-          <w:rFonts w:ascii="Courier New" w:hAnsi="Courier New" w:cs="Courier New"/>
-        </w:rPr>
-        <w:t>Readers</w:t>
-      </w:r>
-    </w:p>
-    <w:p>
-      <w:pPr>
-        <w:pStyle w:val="ListParagraph"/>
-        <w:numPr>
-          <w:ilvl w:val="2"/>
-          <w:numId w:val="1"/>
-        </w:numPr>
-        <w:rPr>
-          <w:rFonts w:cstheme="minorHAnsi"/>
-        </w:rPr>
-      </w:pPr>
-      <w:r>
-        <w:rPr>
-          <w:rFonts w:cstheme="minorHAnsi"/>
-        </w:rPr>
-        <w:t xml:space="preserve">M:1 </w:t>
-      </w:r>
-      <w:proofErr w:type="spellStart"/>
-      <w:r>
-        <w:rPr>
-          <w:rFonts w:ascii="Courier New" w:hAnsi="Courier New" w:cs="Courier New"/>
-        </w:rPr>
-        <w:t>ReadingClubs</w:t>
-      </w:r>
-      <w:proofErr w:type="spellEnd"/>
-    </w:p>
-    <w:p>
-      <w:pPr>
-        <w:pStyle w:val="Heading3"/>
-      </w:pPr>
-      <w:bookmarkStart w:id="23" w:name="_Toc133841421"/>
-      <w:bookmarkStart w:id="24" w:name="_Toc133840526"/>
-      <w:bookmarkStart w:id="25" w:name="_Toc133856070"/>
-      <w:proofErr w:type="spellStart"/>
-      <w:r>
-        <w:rPr>
-          <w:rStyle w:val="Heading3Char"/>
-        </w:rPr>
-        <w:t>ReadingStatus</w:t>
-      </w:r>
-      <w:proofErr w:type="spellEnd"/>
-      <w:r>
-        <w:t xml:space="preserve"> </w:t>
-      </w:r>
-      <w:r>
-        <w:rPr>
-          <w:rFonts w:asciiTheme="minorHAnsi" w:hAnsiTheme="minorHAnsi" w:cstheme="minorHAnsi"/>
-        </w:rPr>
-        <w:t>(</w:t>
-      </w:r>
-      <w:r>
-        <w:rPr>
-          <w:rFonts w:asciiTheme="minorHAnsi" w:hAnsiTheme="minorHAnsi" w:cstheme="minorHAnsi"/>
-        </w:rPr>
-        <w:t>Category</w:t>
-      </w:r>
-      <w:r>
-        <w:rPr>
-          <w:rFonts w:asciiTheme="minorHAnsi" w:hAnsiTheme="minorHAnsi" w:cstheme="minorHAnsi"/>
-        </w:rPr>
-        <w:t xml:space="preserve"> Entity)</w:t>
-      </w:r>
-      <w:bookmarkEnd w:id="23"/>
-      <w:bookmarkEnd w:id="25"/>
-      <w:r>
-        <w:t xml:space="preserve"> </w:t>
-      </w:r>
-      <w:bookmarkEnd w:id="24"/>
-    </w:p>
-    <w:p>
-      <w:pPr>
-        <w:pStyle w:val="ListParagraph"/>
-        <w:numPr>
-          <w:ilvl w:val="1"/>
-          <w:numId w:val="1"/>
-        </w:numPr>
-      </w:pPr>
-      <w:r>
-        <w:rPr>
-          <w:rFonts w:ascii="Courier New" w:hAnsi="Courier New" w:cs="Courier New"/>
-        </w:rPr>
-        <w:t>status</w:t>
-      </w:r>
-      <w:r>
-        <w:rPr>
-          <w:rFonts w:ascii="Courier New" w:hAnsi="Courier New" w:cs="Courier New"/>
-        </w:rPr>
-        <w:t>:</w:t>
-      </w:r>
-      <w:r>
-        <w:rPr>
-          <w:rFonts w:ascii="Courier New" w:hAnsi="Courier New" w:cs="Courier New"/>
-        </w:rPr>
-        <w:t xml:space="preserve"> INT</w:t>
-      </w:r>
-      <w:r>
-        <w:rPr>
-          <w:rFonts w:ascii="Courier New" w:hAnsi="Courier New" w:cs="Courier New"/>
-        </w:rPr>
-        <w:t>, NOT NULL,</w:t>
-      </w:r>
-      <w:r>
-        <w:rPr>
-          <w:rFonts w:ascii="Courier New" w:hAnsi="Courier New" w:cs="Courier New"/>
-        </w:rPr>
-        <w:t xml:space="preserve"> AUTO_INCREMENT</w:t>
-      </w:r>
-      <w:r>
-        <w:rPr>
-          <w:rFonts w:ascii="Courier New" w:hAnsi="Courier New" w:cs="Courier New"/>
-        </w:rPr>
-        <w:t xml:space="preserve"> </w:t>
-      </w:r>
-      <w:r>
-        <w:rPr>
-          <w:rFonts w:ascii="Courier New" w:hAnsi="Courier New" w:cs="Courier New"/>
-        </w:rPr>
-        <w:t>PK</w:t>
-      </w:r>
-    </w:p>
-    <w:p>
-      <w:pPr>
-        <w:pStyle w:val="ListParagraph"/>
-        <w:numPr>
-          <w:ilvl w:val="1"/>
-          <w:numId w:val="1"/>
-        </w:numPr>
       </w:pPr>
       <w:r>
         <w:rPr>
@@ -2996,10 +3030,10 @@
           <w:szCs w:val="26"/>
         </w:rPr>
         <w:drawing>
-          <wp:inline distT="0" distB="0" distL="0" distR="0" wp14:anchorId="5FC72511" wp14:editId="2D848B88">
-            <wp:extent cx="5943600" cy="4702175"/>
+          <wp:inline distT="0" distB="0" distL="0" distR="0" wp14:anchorId="4F6A8E67" wp14:editId="67132194">
+            <wp:extent cx="5943600" cy="4832985"/>
             <wp:effectExtent l="0" t="0" r="0" b="0"/>
-            <wp:docPr id="4" name="Picture 4" descr="Diagram&#10;&#10;Description automatically generated"/>
+            <wp:docPr id="1" name="Picture 1" descr="Diagram&#10;&#10;Description automatically generated"/>
             <wp:cNvGraphicFramePr>
               <a:graphicFrameLocks xmlns:a="http://schemas.openxmlformats.org/drawingml/2006/main" noChangeAspect="1"/>
             </wp:cNvGraphicFramePr>
@@ -3007,7 +3041,7 @@
               <a:graphicData uri="http://schemas.openxmlformats.org/drawingml/2006/picture">
                 <pic:pic xmlns:pic="http://schemas.openxmlformats.org/drawingml/2006/picture">
                   <pic:nvPicPr>
-                    <pic:cNvPr id="4" name="Picture 4" descr="Diagram&#10;&#10;Description automatically generated"/>
+                    <pic:cNvPr id="1" name="Picture 1" descr="Diagram&#10;&#10;Description automatically generated"/>
                     <pic:cNvPicPr/>
                   </pic:nvPicPr>
                   <pic:blipFill>
@@ -3025,7 +3059,7 @@
                   <pic:spPr>
                     <a:xfrm>
                       <a:off x="0" y="0"/>
-                      <a:ext cx="5943600" cy="4702175"/>
+                      <a:ext cx="5943600" cy="4832985"/>
                     </a:xfrm>
                     <a:prstGeom prst="rect">
                       <a:avLst/>
@@ -3067,10 +3101,10 @@
           <w:szCs w:val="26"/>
         </w:rPr>
         <w:drawing>
-          <wp:inline distT="0" distB="0" distL="0" distR="0" wp14:anchorId="6208FDC5" wp14:editId="18DD225C">
-            <wp:extent cx="5943600" cy="4315460"/>
-            <wp:effectExtent l="0" t="0" r="0" b="8890"/>
-            <wp:docPr id="5" name="Picture 5" descr="A picture containing graphical user interface&#10;&#10;Description automatically generated"/>
+          <wp:inline distT="0" distB="0" distL="0" distR="0" wp14:anchorId="38B0DBD2" wp14:editId="311B18E8">
+            <wp:extent cx="5943600" cy="4358005"/>
+            <wp:effectExtent l="0" t="0" r="0" b="0"/>
+            <wp:docPr id="2" name="Picture 2" descr="A picture containing graphical user interface&#10;&#10;Description automatically generated"/>
             <wp:cNvGraphicFramePr>
               <a:graphicFrameLocks xmlns:a="http://schemas.openxmlformats.org/drawingml/2006/main" noChangeAspect="1"/>
             </wp:cNvGraphicFramePr>
@@ -3078,7 +3112,7 @@
               <a:graphicData uri="http://schemas.openxmlformats.org/drawingml/2006/picture">
                 <pic:pic xmlns:pic="http://schemas.openxmlformats.org/drawingml/2006/picture">
                   <pic:nvPicPr>
-                    <pic:cNvPr id="5" name="Picture 5" descr="A picture containing graphical user interface&#10;&#10;Description automatically generated"/>
+                    <pic:cNvPr id="2" name="Picture 2" descr="A picture containing graphical user interface&#10;&#10;Description automatically generated"/>
                     <pic:cNvPicPr/>
                   </pic:nvPicPr>
                   <pic:blipFill>
@@ -3096,7 +3130,7 @@
                   <pic:spPr>
                     <a:xfrm>
                       <a:off x="0" y="0"/>
-                      <a:ext cx="5943600" cy="4315460"/>
+                      <a:ext cx="5943600" cy="4358005"/>
                     </a:xfrm>
                     <a:prstGeom prst="rect">
                       <a:avLst/>
@@ -3285,15 +3319,7 @@
         <w:ind w:left="1800"/>
       </w:pPr>
       <w:r>
-        <w:t xml:space="preserve">Yes! I think it was sparse </w:t>
-      </w:r>
-      <w:proofErr w:type="gramStart"/>
-      <w:r>
-        <w:t>on detailing</w:t>
-      </w:r>
-      <w:proofErr w:type="gramEnd"/>
-      <w:r>
-        <w:t xml:space="preserve"> the "numbers" each feature would have, but the diagram </w:t>
+        <w:t xml:space="preserve">Yes! I think it was sparse on detailing the "numbers" each feature would have, but the diagram </w:t>
       </w:r>
       <w:proofErr w:type="gramStart"/>
       <w:r>
@@ -4360,6 +4386,15 @@
           <w:szCs w:val="16"/>
         </w:rPr>
       </w:pPr>
+    </w:p>
+    <w:p>
+      <w:pPr>
+        <w:rPr>
+          <w:rFonts w:ascii="Courier New" w:hAnsi="Courier New" w:cs="Courier New"/>
+          <w:sz w:val="16"/>
+          <w:szCs w:val="16"/>
+        </w:rPr>
+      </w:pPr>
       <w:r>
         <w:rPr>
           <w:rFonts w:ascii="Courier New" w:hAnsi="Courier New" w:cs="Courier New"/>
@@ -4558,6 +4593,15 @@
           <w:szCs w:val="16"/>
         </w:rPr>
       </w:pPr>
+    </w:p>
+    <w:p>
+      <w:pPr>
+        <w:rPr>
+          <w:rFonts w:ascii="Courier New" w:hAnsi="Courier New" w:cs="Courier New"/>
+          <w:sz w:val="16"/>
+          <w:szCs w:val="16"/>
+        </w:rPr>
+      </w:pPr>
       <w:r>
         <w:rPr>
           <w:rFonts w:ascii="Courier New" w:hAnsi="Courier New" w:cs="Courier New"/>
@@ -4739,24 +4783,6 @@
         </w:rPr>
         <w:t>+--------+---------------------+</w:t>
       </w:r>
-    </w:p>
-    <w:p>
-      <w:pPr>
-        <w:rPr>
-          <w:rFonts w:ascii="Courier New" w:hAnsi="Courier New" w:cs="Courier New"/>
-          <w:sz w:val="16"/>
-          <w:szCs w:val="16"/>
-        </w:rPr>
-      </w:pPr>
-    </w:p>
-    <w:p>
-      <w:pPr>
-        <w:rPr>
-          <w:rFonts w:ascii="Courier New" w:hAnsi="Courier New" w:cs="Courier New"/>
-          <w:sz w:val="16"/>
-          <w:szCs w:val="16"/>
-        </w:rPr>
-      </w:pPr>
     </w:p>
     <w:p>
       <w:pPr>
@@ -4967,6 +4993,15 @@
           <w:szCs w:val="16"/>
         </w:rPr>
       </w:pPr>
+    </w:p>
+    <w:p>
+      <w:pPr>
+        <w:rPr>
+          <w:rFonts w:ascii="Courier New" w:hAnsi="Courier New" w:cs="Courier New"/>
+          <w:sz w:val="16"/>
+          <w:szCs w:val="16"/>
+        </w:rPr>
+      </w:pPr>
       <w:r>
         <w:rPr>
           <w:rFonts w:ascii="Courier New" w:hAnsi="Courier New" w:cs="Courier New"/>
@@ -5254,6 +5289,15 @@
           <w:szCs w:val="16"/>
         </w:rPr>
       </w:pPr>
+    </w:p>
+    <w:p>
+      <w:pPr>
+        <w:rPr>
+          <w:rFonts w:ascii="Courier New" w:hAnsi="Courier New" w:cs="Courier New"/>
+          <w:sz w:val="16"/>
+          <w:szCs w:val="16"/>
+        </w:rPr>
+      </w:pPr>
       <w:r>
         <w:rPr>
           <w:rFonts w:ascii="Courier New" w:hAnsi="Courier New" w:cs="Courier New"/>
@@ -5295,7 +5339,7 @@
           <w:sz w:val="16"/>
           <w:szCs w:val="16"/>
         </w:rPr>
-        <w:t>+-------+----------+--------+----------+-------------+---------------+---------------+</w:t>
+        <w:t>+-------+----------+--------+---------------+----------+---------------------+</w:t>
       </w:r>
     </w:p>
     <w:p>
@@ -5375,6 +5419,24 @@
           <w:sz w:val="16"/>
           <w:szCs w:val="16"/>
         </w:rPr>
+        <w:t>readingClubID</w:t>
+      </w:r>
+      <w:proofErr w:type="spellEnd"/>
+      <w:r>
+        <w:rPr>
+          <w:rFonts w:ascii="Courier New" w:hAnsi="Courier New" w:cs="Courier New"/>
+          <w:sz w:val="16"/>
+          <w:szCs w:val="16"/>
+        </w:rPr>
+        <w:t xml:space="preserve"> | </w:t>
+      </w:r>
+      <w:proofErr w:type="spellStart"/>
+      <w:r>
+        <w:rPr>
+          <w:rFonts w:ascii="Courier New" w:hAnsi="Courier New" w:cs="Courier New"/>
+          <w:sz w:val="16"/>
+          <w:szCs w:val="16"/>
+        </w:rPr>
         <w:t>statusID</w:t>
       </w:r>
       <w:proofErr w:type="spellEnd"/>
@@ -5393,207 +5455,135 @@
           <w:sz w:val="16"/>
           <w:szCs w:val="16"/>
         </w:rPr>
-        <w:t>dateStarted</w:t>
-      </w:r>
-      <w:proofErr w:type="spellEnd"/>
-      <w:r>
-        <w:rPr>
-          <w:rFonts w:ascii="Courier New" w:hAnsi="Courier New" w:cs="Courier New"/>
-          <w:sz w:val="16"/>
-          <w:szCs w:val="16"/>
-        </w:rPr>
-        <w:t xml:space="preserve"> | </w:t>
-      </w:r>
-      <w:proofErr w:type="spellStart"/>
-      <w:r>
-        <w:rPr>
-          <w:rFonts w:ascii="Courier New" w:hAnsi="Courier New" w:cs="Courier New"/>
-          <w:sz w:val="16"/>
-          <w:szCs w:val="16"/>
-        </w:rPr>
-        <w:t>dateCompleted</w:t>
-      </w:r>
-      <w:proofErr w:type="spellEnd"/>
-      <w:r>
-        <w:rPr>
-          <w:rFonts w:ascii="Courier New" w:hAnsi="Courier New" w:cs="Courier New"/>
-          <w:sz w:val="16"/>
-          <w:szCs w:val="16"/>
-        </w:rPr>
-        <w:t xml:space="preserve"> | </w:t>
-      </w:r>
-      <w:proofErr w:type="spellStart"/>
-      <w:r>
-        <w:rPr>
-          <w:rFonts w:ascii="Courier New" w:hAnsi="Courier New" w:cs="Courier New"/>
-          <w:sz w:val="16"/>
-          <w:szCs w:val="16"/>
-        </w:rPr>
-        <w:t>readingClubID</w:t>
-      </w:r>
-      <w:proofErr w:type="spellEnd"/>
-      <w:r>
-        <w:rPr>
-          <w:rFonts w:ascii="Courier New" w:hAnsi="Courier New" w:cs="Courier New"/>
-          <w:sz w:val="16"/>
-          <w:szCs w:val="16"/>
-        </w:rPr>
-        <w:t xml:space="preserve"> |</w:t>
-      </w:r>
-    </w:p>
-    <w:p>
-      <w:pPr>
-        <w:rPr>
-          <w:rFonts w:ascii="Courier New" w:hAnsi="Courier New" w:cs="Courier New"/>
-          <w:sz w:val="16"/>
-          <w:szCs w:val="16"/>
-        </w:rPr>
-      </w:pPr>
-      <w:r>
-        <w:rPr>
-          <w:rFonts w:ascii="Courier New" w:hAnsi="Courier New" w:cs="Courier New"/>
-          <w:sz w:val="16"/>
-          <w:szCs w:val="16"/>
-        </w:rPr>
-        <w:t>+-------+----------+--------+----------+-------------+---------------+---------------+</w:t>
-      </w:r>
-    </w:p>
-    <w:p>
-      <w:pPr>
-        <w:rPr>
-          <w:rFonts w:ascii="Courier New" w:hAnsi="Courier New" w:cs="Courier New"/>
-          <w:sz w:val="16"/>
-          <w:szCs w:val="16"/>
-        </w:rPr>
-      </w:pPr>
-      <w:r>
-        <w:rPr>
-          <w:rFonts w:ascii="Courier New" w:hAnsi="Courier New" w:cs="Courier New"/>
-          <w:sz w:val="16"/>
-          <w:szCs w:val="16"/>
-        </w:rPr>
-        <w:t>|     1 |        1 |      2 |        1 | NULL        | NULL          |             1 |</w:t>
-      </w:r>
-    </w:p>
-    <w:p>
-      <w:pPr>
-        <w:rPr>
-          <w:rFonts w:ascii="Courier New" w:hAnsi="Courier New" w:cs="Courier New"/>
-          <w:sz w:val="16"/>
-          <w:szCs w:val="16"/>
-        </w:rPr>
-      </w:pPr>
-      <w:r>
-        <w:rPr>
-          <w:rFonts w:ascii="Courier New" w:hAnsi="Courier New" w:cs="Courier New"/>
-          <w:sz w:val="16"/>
-          <w:szCs w:val="16"/>
-        </w:rPr>
-        <w:t>|     2 |        6 |      1 |        3 | NULL        | 2023-05-01    |          NULL |</w:t>
-      </w:r>
-    </w:p>
-    <w:p>
-      <w:pPr>
-        <w:rPr>
-          <w:rFonts w:ascii="Courier New" w:hAnsi="Courier New" w:cs="Courier New"/>
-          <w:sz w:val="16"/>
-          <w:szCs w:val="16"/>
-        </w:rPr>
-      </w:pPr>
-      <w:r>
-        <w:rPr>
-          <w:rFonts w:ascii="Courier New" w:hAnsi="Courier New" w:cs="Courier New"/>
-          <w:sz w:val="16"/>
-          <w:szCs w:val="16"/>
-        </w:rPr>
-        <w:t>|     3 |        4 |      1 |        2 | 2022-12-</w:t>
-      </w:r>
-      <w:proofErr w:type="gramStart"/>
-      <w:r>
-        <w:rPr>
-          <w:rFonts w:ascii="Courier New" w:hAnsi="Courier New" w:cs="Courier New"/>
-          <w:sz w:val="16"/>
-          <w:szCs w:val="16"/>
-        </w:rPr>
-        <w:t>01  |</w:t>
-      </w:r>
-      <w:proofErr w:type="gramEnd"/>
-      <w:r>
-        <w:rPr>
-          <w:rFonts w:ascii="Courier New" w:hAnsi="Courier New" w:cs="Courier New"/>
-          <w:sz w:val="16"/>
-          <w:szCs w:val="16"/>
-        </w:rPr>
-        <w:t xml:space="preserve"> NULL          |             3 |</w:t>
-      </w:r>
-    </w:p>
-    <w:p>
-      <w:pPr>
-        <w:rPr>
-          <w:rFonts w:ascii="Courier New" w:hAnsi="Courier New" w:cs="Courier New"/>
-          <w:sz w:val="16"/>
-          <w:szCs w:val="16"/>
-        </w:rPr>
-      </w:pPr>
-      <w:r>
-        <w:rPr>
-          <w:rFonts w:ascii="Courier New" w:hAnsi="Courier New" w:cs="Courier New"/>
-          <w:sz w:val="16"/>
-          <w:szCs w:val="16"/>
-        </w:rPr>
-        <w:t>|     4 |        2 |      3 |        1 | NULL        | NULL          |          NULL |</w:t>
-      </w:r>
-    </w:p>
-    <w:p>
-      <w:pPr>
-        <w:rPr>
-          <w:rFonts w:ascii="Courier New" w:hAnsi="Courier New" w:cs="Courier New"/>
-          <w:sz w:val="16"/>
-          <w:szCs w:val="16"/>
-        </w:rPr>
-      </w:pPr>
-      <w:r>
-        <w:rPr>
-          <w:rFonts w:ascii="Courier New" w:hAnsi="Courier New" w:cs="Courier New"/>
-          <w:sz w:val="16"/>
-          <w:szCs w:val="16"/>
-        </w:rPr>
-        <w:t>|     5 |        5 |      1 |        2 | 2023-04-</w:t>
-      </w:r>
-      <w:proofErr w:type="gramStart"/>
-      <w:r>
-        <w:rPr>
-          <w:rFonts w:ascii="Courier New" w:hAnsi="Courier New" w:cs="Courier New"/>
-          <w:sz w:val="16"/>
-          <w:szCs w:val="16"/>
-        </w:rPr>
-        <w:t>10  |</w:t>
-      </w:r>
-      <w:proofErr w:type="gramEnd"/>
-      <w:r>
-        <w:rPr>
-          <w:rFonts w:ascii="Courier New" w:hAnsi="Courier New" w:cs="Courier New"/>
-          <w:sz w:val="16"/>
-          <w:szCs w:val="16"/>
-        </w:rPr>
-        <w:t xml:space="preserve"> NULL          |             3 |</w:t>
-      </w:r>
-    </w:p>
-    <w:p>
-      <w:pPr>
-        <w:rPr>
-          <w:rFonts w:ascii="Courier New" w:hAnsi="Courier New" w:cs="Courier New"/>
-          <w:sz w:val="16"/>
-          <w:szCs w:val="16"/>
-        </w:rPr>
-      </w:pPr>
-      <w:r>
-        <w:rPr>
-          <w:rFonts w:ascii="Courier New" w:hAnsi="Courier New" w:cs="Courier New"/>
-          <w:sz w:val="16"/>
-          <w:szCs w:val="16"/>
-        </w:rPr>
-        <w:t>+-------+----------+--------+----------+-------------+---------------+---------------+</w:t>
+        <w:t>timeStamp</w:t>
+      </w:r>
+      <w:proofErr w:type="spellEnd"/>
+      <w:r>
+        <w:rPr>
+          <w:rFonts w:ascii="Courier New" w:hAnsi="Courier New" w:cs="Courier New"/>
+          <w:sz w:val="16"/>
+          <w:szCs w:val="16"/>
+        </w:rPr>
+        <w:t xml:space="preserve">           |</w:t>
+      </w:r>
+    </w:p>
+    <w:p>
+      <w:pPr>
+        <w:rPr>
+          <w:rFonts w:ascii="Courier New" w:hAnsi="Courier New" w:cs="Courier New"/>
+          <w:sz w:val="16"/>
+          <w:szCs w:val="16"/>
+        </w:rPr>
+      </w:pPr>
+      <w:r>
+        <w:rPr>
+          <w:rFonts w:ascii="Courier New" w:hAnsi="Courier New" w:cs="Courier New"/>
+          <w:sz w:val="16"/>
+          <w:szCs w:val="16"/>
+        </w:rPr>
+        <w:t>+-------+----------+--------+---------------+----------+---------------------+</w:t>
+      </w:r>
+    </w:p>
+    <w:p>
+      <w:pPr>
+        <w:rPr>
+          <w:rFonts w:ascii="Courier New" w:hAnsi="Courier New" w:cs="Courier New"/>
+          <w:sz w:val="16"/>
+          <w:szCs w:val="16"/>
+        </w:rPr>
+      </w:pPr>
+      <w:r>
+        <w:rPr>
+          <w:rFonts w:ascii="Courier New" w:hAnsi="Courier New" w:cs="Courier New"/>
+          <w:sz w:val="16"/>
+          <w:szCs w:val="16"/>
+        </w:rPr>
+        <w:t>|     1 |        1 |      2 |             1 |        1 | 2023-05-02 10:22:38 |</w:t>
+      </w:r>
+    </w:p>
+    <w:p>
+      <w:pPr>
+        <w:rPr>
+          <w:rFonts w:ascii="Courier New" w:hAnsi="Courier New" w:cs="Courier New"/>
+          <w:sz w:val="16"/>
+          <w:szCs w:val="16"/>
+        </w:rPr>
+      </w:pPr>
+      <w:r>
+        <w:rPr>
+          <w:rFonts w:ascii="Courier New" w:hAnsi="Courier New" w:cs="Courier New"/>
+          <w:sz w:val="16"/>
+          <w:szCs w:val="16"/>
+        </w:rPr>
+        <w:t>|     2 |        6 |      1 |          NULL |        3 | 2023-05-02 10:22:38 |</w:t>
+      </w:r>
+    </w:p>
+    <w:p>
+      <w:pPr>
+        <w:rPr>
+          <w:rFonts w:ascii="Courier New" w:hAnsi="Courier New" w:cs="Courier New"/>
+          <w:sz w:val="16"/>
+          <w:szCs w:val="16"/>
+        </w:rPr>
+      </w:pPr>
+      <w:r>
+        <w:rPr>
+          <w:rFonts w:ascii="Courier New" w:hAnsi="Courier New" w:cs="Courier New"/>
+          <w:sz w:val="16"/>
+          <w:szCs w:val="16"/>
+        </w:rPr>
+        <w:t>|     3 |        4 |      1 |             3 |        2 | 2023-05-02 10:22:38 |</w:t>
+      </w:r>
+    </w:p>
+    <w:p>
+      <w:pPr>
+        <w:rPr>
+          <w:rFonts w:ascii="Courier New" w:hAnsi="Courier New" w:cs="Courier New"/>
+          <w:sz w:val="16"/>
+          <w:szCs w:val="16"/>
+        </w:rPr>
+      </w:pPr>
+      <w:r>
+        <w:rPr>
+          <w:rFonts w:ascii="Courier New" w:hAnsi="Courier New" w:cs="Courier New"/>
+          <w:sz w:val="16"/>
+          <w:szCs w:val="16"/>
+        </w:rPr>
+        <w:t>|     4 |        2 |      3 |          NULL |        1 | 2023-05-02 10:22:38 |</w:t>
+      </w:r>
+    </w:p>
+    <w:p>
+      <w:pPr>
+        <w:rPr>
+          <w:rFonts w:ascii="Courier New" w:hAnsi="Courier New" w:cs="Courier New"/>
+          <w:sz w:val="16"/>
+          <w:szCs w:val="16"/>
+        </w:rPr>
+      </w:pPr>
+      <w:r>
+        <w:rPr>
+          <w:rFonts w:ascii="Courier New" w:hAnsi="Courier New" w:cs="Courier New"/>
+          <w:sz w:val="16"/>
+          <w:szCs w:val="16"/>
+        </w:rPr>
+        <w:t>|     5 |        5 |      1 |             3 |        2 | 2023-05-02 10:22:38 |</w:t>
+      </w:r>
+    </w:p>
+    <w:p>
+      <w:pPr>
+        <w:rPr>
+          <w:rFonts w:ascii="Courier New" w:hAnsi="Courier New" w:cs="Courier New"/>
+          <w:sz w:val="16"/>
+          <w:szCs w:val="16"/>
+        </w:rPr>
+      </w:pPr>
+      <w:r>
+        <w:rPr>
+          <w:rFonts w:ascii="Courier New" w:hAnsi="Courier New" w:cs="Courier New"/>
+          <w:sz w:val="16"/>
+          <w:szCs w:val="16"/>
+        </w:rPr>
+        <w:t>+-------+----------+--------+---------------+----------+---------------------+</w:t>
       </w:r>
     </w:p>
     <w:sectPr>

</xml_diff>

<commit_message>
removed isActive from step 2 draft.docx and schema
</commit_message>
<xml_diff>
--- a/Group 36 Project Step 2 Draft.docx
+++ b/Group 36 Project Step 2 Draft.docx
@@ -1173,19 +1173,11 @@
           <w:rFonts w:ascii="Courier New" w:hAnsi="Courier New" w:cs="Courier New"/>
         </w:rPr>
       </w:pPr>
-      <w:proofErr w:type="spellStart"/>
-      <w:r>
-        <w:rPr>
-          <w:rFonts w:ascii="Courier New" w:hAnsi="Courier New" w:cs="Courier New"/>
-        </w:rPr>
-        <w:t>readerID</w:t>
-      </w:r>
-      <w:proofErr w:type="spellEnd"/>
-      <w:r>
-        <w:rPr>
-          <w:rFonts w:ascii="Courier New" w:hAnsi="Courier New" w:cs="Courier New"/>
-        </w:rPr>
-        <w:t xml:space="preserve">: </w:t>
+      <w:r>
+        <w:rPr>
+          <w:rFonts w:ascii="Courier New" w:hAnsi="Courier New" w:cs="Courier New"/>
+        </w:rPr>
+        <w:t xml:space="preserve">readerID: </w:t>
       </w:r>
       <w:r>
         <w:rPr>
@@ -1239,16 +1231,8 @@
         <w:rPr>
           <w:rFonts w:ascii="Courier New" w:hAnsi="Courier New" w:cs="Courier New"/>
         </w:rPr>
-        <w:t xml:space="preserve">name: </w:t>
-      </w:r>
-      <w:proofErr w:type="gramStart"/>
-      <w:r>
-        <w:rPr>
-          <w:rFonts w:ascii="Courier New" w:hAnsi="Courier New" w:cs="Courier New"/>
-        </w:rPr>
-        <w:t>VARCHAR(</w:t>
-      </w:r>
-      <w:proofErr w:type="gramEnd"/>
+        <w:t>name: VARCHAR(</w:t>
+      </w:r>
       <w:r>
         <w:rPr>
           <w:rFonts w:ascii="Courier New" w:hAnsi="Courier New" w:cs="Courier New"/>
@@ -1283,21 +1267,7 @@
         <w:rPr>
           <w:rFonts w:ascii="Courier New" w:hAnsi="Courier New" w:cs="Courier New"/>
         </w:rPr>
-        <w:t xml:space="preserve">email: </w:t>
-      </w:r>
-      <w:proofErr w:type="gramStart"/>
-      <w:r>
-        <w:rPr>
-          <w:rFonts w:ascii="Courier New" w:hAnsi="Courier New" w:cs="Courier New"/>
-        </w:rPr>
-        <w:t>VARCHAR(</w:t>
-      </w:r>
-      <w:proofErr w:type="gramEnd"/>
-      <w:r>
-        <w:rPr>
-          <w:rFonts w:ascii="Courier New" w:hAnsi="Courier New" w:cs="Courier New"/>
-        </w:rPr>
-        <w:t xml:space="preserve">50), </w:t>
+        <w:t xml:space="preserve">email: VARCHAR(50), </w:t>
       </w:r>
       <w:r>
         <w:rPr>
@@ -1353,7 +1323,6 @@
         </w:rPr>
         <w:t xml:space="preserve"> through </w:t>
       </w:r>
-      <w:proofErr w:type="spellStart"/>
       <w:r>
         <w:rPr>
           <w:rFonts w:ascii="Courier New" w:hAnsi="Courier New" w:cs="Courier New"/>
@@ -1366,7 +1335,6 @@
         </w:rPr>
         <w:t>s</w:t>
       </w:r>
-      <w:proofErr w:type="spellEnd"/>
     </w:p>
     <w:p>
       <w:pPr>
@@ -1385,21 +1353,18 @@
         </w:rPr>
         <w:t xml:space="preserve">M:M </w:t>
       </w:r>
-      <w:proofErr w:type="spellStart"/>
       <w:r>
         <w:rPr>
           <w:rFonts w:ascii="Courier New" w:hAnsi="Courier New" w:cs="Courier New"/>
         </w:rPr>
         <w:t>ReadingClubs</w:t>
       </w:r>
-      <w:proofErr w:type="spellEnd"/>
       <w:r>
         <w:rPr>
           <w:rFonts w:cstheme="minorHAnsi"/>
         </w:rPr>
         <w:t xml:space="preserve"> through </w:t>
       </w:r>
-      <w:proofErr w:type="spellStart"/>
       <w:r>
         <w:rPr>
           <w:rFonts w:ascii="Courier New" w:hAnsi="Courier New" w:cs="Courier New"/>
@@ -1412,7 +1377,6 @@
         </w:rPr>
         <w:t>Members</w:t>
       </w:r>
-      <w:proofErr w:type="spellEnd"/>
     </w:p>
     <w:p>
       <w:pPr>
@@ -1462,19 +1426,11 @@
           <w:rFonts w:ascii="Courier New" w:hAnsi="Courier New" w:cs="Courier New"/>
         </w:rPr>
       </w:pPr>
-      <w:proofErr w:type="spellStart"/>
-      <w:r>
-        <w:rPr>
-          <w:rFonts w:ascii="Courier New" w:hAnsi="Courier New" w:cs="Courier New"/>
-        </w:rPr>
-        <w:t>bookID</w:t>
-      </w:r>
-      <w:proofErr w:type="spellEnd"/>
-      <w:r>
-        <w:rPr>
-          <w:rFonts w:ascii="Courier New" w:hAnsi="Courier New" w:cs="Courier New"/>
-        </w:rPr>
-        <w:t xml:space="preserve">: </w:t>
+      <w:r>
+        <w:rPr>
+          <w:rFonts w:ascii="Courier New" w:hAnsi="Courier New" w:cs="Courier New"/>
+        </w:rPr>
+        <w:t xml:space="preserve">bookID: </w:t>
       </w:r>
       <w:r>
         <w:rPr>
@@ -1530,14 +1486,12 @@
         </w:rPr>
         <w:t xml:space="preserve">title: </w:t>
       </w:r>
-      <w:proofErr w:type="gramStart"/>
       <w:r>
         <w:rPr>
           <w:rFonts w:ascii="Courier New" w:hAnsi="Courier New" w:cs="Courier New"/>
         </w:rPr>
         <w:t>VARCHAR(</w:t>
       </w:r>
-      <w:proofErr w:type="gramEnd"/>
       <w:r>
         <w:rPr>
           <w:rFonts w:ascii="Courier New" w:hAnsi="Courier New" w:cs="Courier New"/>
@@ -1580,14 +1534,12 @@
         </w:rPr>
         <w:t xml:space="preserve">author: </w:t>
       </w:r>
-      <w:proofErr w:type="gramStart"/>
       <w:r>
         <w:rPr>
           <w:rFonts w:ascii="Courier New" w:hAnsi="Courier New" w:cs="Courier New"/>
         </w:rPr>
         <w:t>VARCHAR(</w:t>
       </w:r>
-      <w:proofErr w:type="gramEnd"/>
       <w:r>
         <w:rPr>
           <w:rFonts w:ascii="Courier New" w:hAnsi="Courier New" w:cs="Courier New"/>
@@ -1630,19 +1582,11 @@
         </w:rPr>
         <w:t xml:space="preserve">year: </w:t>
       </w:r>
-      <w:proofErr w:type="gramStart"/>
-      <w:r>
-        <w:rPr>
-          <w:rFonts w:ascii="Courier New" w:hAnsi="Courier New" w:cs="Courier New"/>
-        </w:rPr>
-        <w:t>DATE(</w:t>
-      </w:r>
-      <w:proofErr w:type="gramEnd"/>
-      <w:r>
-        <w:rPr>
-          <w:rFonts w:ascii="Courier New" w:hAnsi="Courier New" w:cs="Courier New"/>
-        </w:rPr>
-        <w:t>)</w:t>
+      <w:r>
+        <w:rPr>
+          <w:rFonts w:ascii="Courier New" w:hAnsi="Courier New" w:cs="Courier New"/>
+        </w:rPr>
+        <w:t>DATE()</w:t>
       </w:r>
     </w:p>
     <w:p>
@@ -1692,14 +1636,12 @@
         </w:rPr>
         <w:t xml:space="preserve"> through </w:t>
       </w:r>
-      <w:proofErr w:type="spellStart"/>
       <w:r>
         <w:rPr>
           <w:rFonts w:ascii="Courier New" w:hAnsi="Courier New" w:cs="Courier New"/>
         </w:rPr>
         <w:t>ReadingLog</w:t>
       </w:r>
-      <w:proofErr w:type="spellEnd"/>
     </w:p>
     <w:p>
       <w:pPr>
@@ -1718,28 +1660,24 @@
         </w:rPr>
         <w:t xml:space="preserve">M:M </w:t>
       </w:r>
-      <w:proofErr w:type="spellStart"/>
       <w:r>
         <w:rPr>
           <w:rFonts w:ascii="Courier New" w:hAnsi="Courier New" w:cs="Courier New"/>
         </w:rPr>
         <w:t>ReadingClubs</w:t>
       </w:r>
-      <w:proofErr w:type="spellEnd"/>
       <w:r>
         <w:rPr>
           <w:rFonts w:cstheme="minorHAnsi"/>
         </w:rPr>
         <w:t xml:space="preserve"> through </w:t>
       </w:r>
-      <w:proofErr w:type="spellStart"/>
       <w:r>
         <w:rPr>
           <w:rFonts w:ascii="Courier New" w:hAnsi="Courier New" w:cs="Courier New"/>
         </w:rPr>
         <w:t>ReadingLog</w:t>
       </w:r>
-      <w:proofErr w:type="spellEnd"/>
     </w:p>
     <w:p>
       <w:pPr>
@@ -1749,14 +1687,12 @@
       <w:bookmarkStart w:id="12" w:name="_Toc133841418"/>
       <w:bookmarkStart w:id="13" w:name="_Toc133856067"/>
       <w:bookmarkStart w:id="14" w:name="_Toc132886428"/>
-      <w:proofErr w:type="spellStart"/>
       <w:r>
         <w:rPr>
           <w:rStyle w:val="Heading3Char"/>
         </w:rPr>
         <w:t>ReadingClubs</w:t>
       </w:r>
-      <w:proofErr w:type="spellEnd"/>
       <w:r>
         <w:t xml:space="preserve"> </w:t>
       </w:r>
@@ -1785,19 +1721,11 @@
           <w:rFonts w:ascii="Courier New" w:hAnsi="Courier New" w:cs="Courier New"/>
         </w:rPr>
       </w:pPr>
-      <w:proofErr w:type="spellStart"/>
-      <w:r>
-        <w:rPr>
-          <w:rFonts w:ascii="Courier New" w:hAnsi="Courier New" w:cs="Courier New"/>
-        </w:rPr>
-        <w:t>clubID</w:t>
-      </w:r>
-      <w:proofErr w:type="spellEnd"/>
-      <w:r>
-        <w:rPr>
-          <w:rFonts w:ascii="Courier New" w:hAnsi="Courier New" w:cs="Courier New"/>
-        </w:rPr>
-        <w:t xml:space="preserve">: INT, </w:t>
+      <w:r>
+        <w:rPr>
+          <w:rFonts w:ascii="Courier New" w:hAnsi="Courier New" w:cs="Courier New"/>
+        </w:rPr>
+        <w:t xml:space="preserve">clubID: INT, </w:t>
       </w:r>
       <w:r>
         <w:rPr>
@@ -1835,28 +1763,12 @@
           <w:rFonts w:ascii="Courier New" w:hAnsi="Courier New" w:cs="Courier New"/>
         </w:rPr>
       </w:pPr>
-      <w:proofErr w:type="spellStart"/>
-      <w:r>
-        <w:rPr>
-          <w:rFonts w:ascii="Courier New" w:hAnsi="Courier New" w:cs="Courier New"/>
-        </w:rPr>
-        <w:t>clubName</w:t>
-      </w:r>
-      <w:proofErr w:type="spellEnd"/>
-      <w:r>
-        <w:rPr>
-          <w:rFonts w:ascii="Courier New" w:hAnsi="Courier New" w:cs="Courier New"/>
-        </w:rPr>
-        <w:t xml:space="preserve">: </w:t>
-      </w:r>
-      <w:proofErr w:type="gramStart"/>
-      <w:r>
-        <w:rPr>
-          <w:rFonts w:ascii="Courier New" w:hAnsi="Courier New" w:cs="Courier New"/>
-        </w:rPr>
-        <w:t>VARCHAR(</w:t>
-      </w:r>
-      <w:proofErr w:type="gramEnd"/>
+      <w:r>
+        <w:rPr>
+          <w:rFonts w:ascii="Courier New" w:hAnsi="Courier New" w:cs="Courier New"/>
+        </w:rPr>
+        <w:t>clubName: VARCHAR(</w:t>
+      </w:r>
       <w:r>
         <w:rPr>
           <w:rFonts w:ascii="Courier New" w:hAnsi="Courier New" w:cs="Courier New"/>
@@ -1923,7 +1835,6 @@
         </w:rPr>
         <w:t xml:space="preserve"> through </w:t>
       </w:r>
-      <w:proofErr w:type="spellStart"/>
       <w:r>
         <w:rPr>
           <w:rFonts w:ascii="Courier New" w:hAnsi="Courier New" w:cs="Courier New"/>
@@ -1936,7 +1847,6 @@
         </w:rPr>
         <w:t>Members</w:t>
       </w:r>
-      <w:proofErr w:type="spellEnd"/>
     </w:p>
     <w:p>
       <w:pPr>
@@ -1967,14 +1877,12 @@
         </w:rPr>
         <w:t xml:space="preserve"> through </w:t>
       </w:r>
-      <w:proofErr w:type="spellStart"/>
       <w:r>
         <w:rPr>
           <w:rFonts w:ascii="Courier New" w:hAnsi="Courier New" w:cs="Courier New"/>
         </w:rPr>
         <w:t>ClubMembers</w:t>
       </w:r>
-      <w:proofErr w:type="spellEnd"/>
     </w:p>
     <w:p>
       <w:pPr>
@@ -1984,7 +1892,6 @@
       <w:bookmarkStart w:id="16" w:name="_Toc133841419"/>
       <w:bookmarkStart w:id="17" w:name="_Toc133856068"/>
       <w:bookmarkStart w:id="18" w:name="_Toc132886429"/>
-      <w:proofErr w:type="spellStart"/>
       <w:r>
         <w:rPr>
           <w:rStyle w:val="Heading3Char"/>
@@ -2003,7 +1910,6 @@
         </w:rPr>
         <w:t>s</w:t>
       </w:r>
-      <w:proofErr w:type="spellEnd"/>
       <w:r>
         <w:t xml:space="preserve"> </w:t>
       </w:r>
@@ -2056,14 +1962,12 @@
           <w:rFonts w:cstheme="minorHAnsi"/>
         </w:rPr>
       </w:pPr>
-      <w:proofErr w:type="spellStart"/>
       <w:r>
         <w:rPr>
           <w:rFonts w:ascii="Courier New" w:hAnsi="Courier New" w:cs="Courier New"/>
         </w:rPr>
         <w:t>logID</w:t>
       </w:r>
-      <w:proofErr w:type="spellEnd"/>
       <w:r>
         <w:rPr>
           <w:rFonts w:cstheme="minorHAnsi"/>
@@ -2112,40 +2016,17 @@
           <w:rFonts w:ascii="Courier New" w:hAnsi="Courier New" w:cs="Courier New"/>
         </w:rPr>
       </w:pPr>
-      <w:proofErr w:type="spellStart"/>
-      <w:r>
-        <w:rPr>
-          <w:rFonts w:ascii="Courier New" w:hAnsi="Courier New" w:cs="Courier New"/>
-        </w:rPr>
-        <w:t>readerID</w:t>
-      </w:r>
-      <w:proofErr w:type="spellEnd"/>
-      <w:r>
-        <w:rPr>
-          <w:rFonts w:ascii="Courier New" w:hAnsi="Courier New" w:cs="Courier New"/>
-        </w:rPr>
-        <w:t>:</w:t>
-      </w:r>
-      <w:r>
-        <w:rPr>
-          <w:rFonts w:ascii="Courier New" w:hAnsi="Courier New" w:cs="Courier New"/>
-        </w:rPr>
-        <w:t xml:space="preserve"> </w:t>
-      </w:r>
-      <w:proofErr w:type="gramStart"/>
-      <w:r>
-        <w:rPr>
-          <w:rFonts w:ascii="Courier New" w:hAnsi="Courier New" w:cs="Courier New"/>
-        </w:rPr>
-        <w:t>FK(</w:t>
-      </w:r>
-      <w:proofErr w:type="spellStart"/>
-      <w:proofErr w:type="gramEnd"/>
-      <w:r>
-        <w:rPr>
-          <w:rFonts w:ascii="Courier New" w:hAnsi="Courier New" w:cs="Courier New"/>
-        </w:rPr>
-        <w:t>Readers</w:t>
+      <w:r>
+        <w:rPr>
+          <w:rFonts w:ascii="Courier New" w:hAnsi="Courier New" w:cs="Courier New"/>
+        </w:rPr>
+        <w:t>readerID:</w:t>
+      </w:r>
+      <w:r>
+        <w:rPr>
+          <w:rFonts w:ascii="Courier New" w:hAnsi="Courier New" w:cs="Courier New"/>
+        </w:rPr>
+        <w:t xml:space="preserve"> FK(Readers</w:t>
       </w:r>
       <w:r>
         <w:rPr>
@@ -2153,7 +2034,6 @@
         </w:rPr>
         <w:t>.readerID</w:t>
       </w:r>
-      <w:proofErr w:type="spellEnd"/>
       <w:r>
         <w:rPr>
           <w:rFonts w:ascii="Courier New" w:hAnsi="Courier New" w:cs="Courier New"/>
@@ -2178,40 +2058,17 @@
           <w:rFonts w:ascii="Courier New" w:hAnsi="Courier New" w:cs="Courier New"/>
         </w:rPr>
       </w:pPr>
-      <w:proofErr w:type="spellStart"/>
-      <w:r>
-        <w:rPr>
-          <w:rFonts w:ascii="Courier New" w:hAnsi="Courier New" w:cs="Courier New"/>
-        </w:rPr>
-        <w:t>bookID</w:t>
-      </w:r>
-      <w:proofErr w:type="spellEnd"/>
-      <w:r>
-        <w:rPr>
-          <w:rFonts w:ascii="Courier New" w:hAnsi="Courier New" w:cs="Courier New"/>
-        </w:rPr>
-        <w:t>:</w:t>
-      </w:r>
-      <w:r>
-        <w:rPr>
-          <w:rFonts w:ascii="Courier New" w:hAnsi="Courier New" w:cs="Courier New"/>
-        </w:rPr>
-        <w:t xml:space="preserve"> </w:t>
-      </w:r>
-      <w:proofErr w:type="gramStart"/>
-      <w:r>
-        <w:rPr>
-          <w:rFonts w:ascii="Courier New" w:hAnsi="Courier New" w:cs="Courier New"/>
-        </w:rPr>
-        <w:t>FK(</w:t>
-      </w:r>
-      <w:proofErr w:type="spellStart"/>
-      <w:proofErr w:type="gramEnd"/>
-      <w:r>
-        <w:rPr>
-          <w:rFonts w:ascii="Courier New" w:hAnsi="Courier New" w:cs="Courier New"/>
-        </w:rPr>
-        <w:t>Books</w:t>
+      <w:r>
+        <w:rPr>
+          <w:rFonts w:ascii="Courier New" w:hAnsi="Courier New" w:cs="Courier New"/>
+        </w:rPr>
+        <w:t>bookID:</w:t>
+      </w:r>
+      <w:r>
+        <w:rPr>
+          <w:rFonts w:ascii="Courier New" w:hAnsi="Courier New" w:cs="Courier New"/>
+        </w:rPr>
+        <w:t xml:space="preserve"> FK(Books</w:t>
       </w:r>
       <w:r>
         <w:rPr>
@@ -2219,7 +2076,6 @@
         </w:rPr>
         <w:t>.bookID</w:t>
       </w:r>
-      <w:proofErr w:type="spellEnd"/>
       <w:r>
         <w:rPr>
           <w:rFonts w:ascii="Courier New" w:hAnsi="Courier New" w:cs="Courier New"/>
@@ -2244,33 +2100,11 @@
           <w:rFonts w:ascii="Courier New" w:hAnsi="Courier New" w:cs="Courier New"/>
         </w:rPr>
       </w:pPr>
-      <w:proofErr w:type="spellStart"/>
-      <w:r>
-        <w:rPr>
-          <w:rFonts w:ascii="Courier New" w:hAnsi="Courier New" w:cs="Courier New"/>
-        </w:rPr>
-        <w:t>readingClubID</w:t>
-      </w:r>
-      <w:proofErr w:type="spellEnd"/>
-      <w:r>
-        <w:rPr>
-          <w:rFonts w:ascii="Courier New" w:hAnsi="Courier New" w:cs="Courier New"/>
-        </w:rPr>
-        <w:t>: FK (</w:t>
-      </w:r>
-      <w:proofErr w:type="spellStart"/>
-      <w:r>
-        <w:rPr>
-          <w:rFonts w:ascii="Courier New" w:hAnsi="Courier New" w:cs="Courier New"/>
-        </w:rPr>
-        <w:t>ReadingClubs.clubID</w:t>
-      </w:r>
-      <w:proofErr w:type="spellEnd"/>
-      <w:r>
-        <w:rPr>
-          <w:rFonts w:ascii="Courier New" w:hAnsi="Courier New" w:cs="Courier New"/>
-        </w:rPr>
-        <w:t>), DEFAULT NULL</w:t>
+      <w:r>
+        <w:rPr>
+          <w:rFonts w:ascii="Courier New" w:hAnsi="Courier New" w:cs="Courier New"/>
+        </w:rPr>
+        <w:t>readingClubID: FK (ReadingClubs.clubID), DEFAULT NULL</w:t>
       </w:r>
     </w:p>
     <w:p>
@@ -2284,7 +2118,6 @@
           <w:rFonts w:ascii="Courier New" w:hAnsi="Courier New" w:cs="Courier New"/>
         </w:rPr>
       </w:pPr>
-      <w:proofErr w:type="spellStart"/>
       <w:r>
         <w:rPr>
           <w:rFonts w:ascii="Courier New" w:hAnsi="Courier New" w:cs="Courier New"/>
@@ -2297,7 +2130,6 @@
         </w:rPr>
         <w:t>ID</w:t>
       </w:r>
-      <w:proofErr w:type="spellEnd"/>
       <w:r>
         <w:rPr>
           <w:rFonts w:ascii="Courier New" w:hAnsi="Courier New" w:cs="Courier New"/>
@@ -2308,21 +2140,7 @@
         <w:rPr>
           <w:rFonts w:ascii="Courier New" w:hAnsi="Courier New" w:cs="Courier New"/>
         </w:rPr>
-        <w:t>FK (</w:t>
-      </w:r>
-      <w:proofErr w:type="spellStart"/>
-      <w:r>
-        <w:rPr>
-          <w:rFonts w:ascii="Courier New" w:hAnsi="Courier New" w:cs="Courier New"/>
-        </w:rPr>
-        <w:t>ReadingStatus.status</w:t>
-      </w:r>
-      <w:proofErr w:type="spellEnd"/>
-      <w:r>
-        <w:rPr>
-          <w:rFonts w:ascii="Courier New" w:hAnsi="Courier New" w:cs="Courier New"/>
-        </w:rPr>
-        <w:t>), NOT NUL</w:t>
+        <w:t>FK (ReadingStatus.status), NOT NUL</w:t>
       </w:r>
       <w:r>
         <w:rPr>
@@ -2342,14 +2160,12 @@
           <w:rFonts w:ascii="Courier New" w:hAnsi="Courier New" w:cs="Courier New"/>
         </w:rPr>
       </w:pPr>
-      <w:proofErr w:type="spellStart"/>
       <w:r>
         <w:rPr>
           <w:rFonts w:ascii="Courier New" w:hAnsi="Courier New" w:cs="Courier New"/>
         </w:rPr>
         <w:t>timeStamp</w:t>
       </w:r>
-      <w:proofErr w:type="spellEnd"/>
       <w:r>
         <w:rPr>
           <w:rFonts w:ascii="Courier New" w:hAnsi="Courier New" w:cs="Courier New"/>
@@ -2482,14 +2298,12 @@
         </w:rPr>
         <w:t xml:space="preserve">1:M </w:t>
       </w:r>
-      <w:proofErr w:type="spellStart"/>
       <w:r>
         <w:rPr>
           <w:rFonts w:ascii="Courier New" w:hAnsi="Courier New" w:cs="Courier New"/>
         </w:rPr>
         <w:t>ReadingClubs</w:t>
       </w:r>
-      <w:proofErr w:type="spellEnd"/>
     </w:p>
     <w:p>
       <w:pPr>
@@ -2509,14 +2323,12 @@
         </w:rPr>
         <w:t xml:space="preserve">1:M </w:t>
       </w:r>
-      <w:proofErr w:type="spellStart"/>
       <w:r>
         <w:rPr>
           <w:rFonts w:ascii="Courier New" w:hAnsi="Courier New" w:cs="Courier New"/>
         </w:rPr>
         <w:t>ReadingStatus</w:t>
       </w:r>
-      <w:proofErr w:type="spellEnd"/>
     </w:p>
     <w:p>
       <w:pPr>
@@ -2525,7 +2337,6 @@
       <w:bookmarkStart w:id="20" w:name="_Toc133841420"/>
       <w:bookmarkStart w:id="21" w:name="_Toc133856069"/>
       <w:bookmarkStart w:id="22" w:name="_Toc133840525"/>
-      <w:proofErr w:type="spellStart"/>
       <w:r>
         <w:rPr>
           <w:rStyle w:val="Heading3Char"/>
@@ -2538,7 +2349,6 @@
         </w:rPr>
         <w:t>Members</w:t>
       </w:r>
-      <w:proofErr w:type="spellEnd"/>
       <w:r>
         <w:t xml:space="preserve"> </w:t>
       </w:r>
@@ -2567,7 +2377,6 @@
           <w:rFonts w:ascii="Courier New" w:hAnsi="Courier New" w:cs="Courier New"/>
         </w:rPr>
       </w:pPr>
-      <w:proofErr w:type="spellStart"/>
       <w:r>
         <w:rPr>
           <w:rFonts w:ascii="Courier New" w:hAnsi="Courier New" w:cs="Courier New"/>
@@ -2575,7 +2384,6 @@
         <w:lastRenderedPageBreak/>
         <w:t>clubMemberID</w:t>
       </w:r>
-      <w:proofErr w:type="spellEnd"/>
       <w:r>
         <w:rPr>
           <w:rFonts w:ascii="Courier New" w:hAnsi="Courier New" w:cs="Courier New"/>
@@ -2598,13 +2406,7 @@
         <w:rPr>
           <w:rFonts w:ascii="Courier New" w:hAnsi="Courier New" w:cs="Courier New"/>
         </w:rPr>
-        <w:t>NOT NULL</w:t>
-      </w:r>
-      <w:r>
-        <w:rPr>
-          <w:rFonts w:ascii="Courier New" w:hAnsi="Courier New" w:cs="Courier New"/>
-        </w:rPr>
-        <w:t>, AUTO _INCREMENT, PK</w:t>
+        <w:t>NOT NULL, AUTO _INCREMENT, PK</w:t>
       </w:r>
     </w:p>
     <w:p>
@@ -2618,41 +2420,11 @@
           <w:rFonts w:ascii="Courier New" w:hAnsi="Courier New" w:cs="Courier New"/>
         </w:rPr>
       </w:pPr>
-      <w:proofErr w:type="spellStart"/>
-      <w:r>
-        <w:rPr>
-          <w:rFonts w:ascii="Courier New" w:hAnsi="Courier New" w:cs="Courier New"/>
-        </w:rPr>
-        <w:t>readerID</w:t>
-      </w:r>
-      <w:proofErr w:type="spellEnd"/>
-      <w:r>
-        <w:rPr>
-          <w:rFonts w:ascii="Courier New" w:hAnsi="Courier New" w:cs="Courier New"/>
-        </w:rPr>
-        <w:t xml:space="preserve">: </w:t>
-      </w:r>
-      <w:proofErr w:type="gramStart"/>
-      <w:r>
-        <w:rPr>
-          <w:rFonts w:ascii="Courier New" w:hAnsi="Courier New" w:cs="Courier New"/>
-        </w:rPr>
-        <w:t>FK(</w:t>
-      </w:r>
-      <w:proofErr w:type="spellStart"/>
-      <w:proofErr w:type="gramEnd"/>
-      <w:r>
-        <w:rPr>
-          <w:rFonts w:ascii="Courier New" w:hAnsi="Courier New" w:cs="Courier New"/>
-        </w:rPr>
-        <w:t>Readers.readerID</w:t>
-      </w:r>
-      <w:proofErr w:type="spellEnd"/>
-      <w:r>
-        <w:rPr>
-          <w:rFonts w:ascii="Courier New" w:hAnsi="Courier New" w:cs="Courier New"/>
-        </w:rPr>
-        <w:t>)</w:t>
+      <w:r>
+        <w:rPr>
+          <w:rFonts w:ascii="Courier New" w:hAnsi="Courier New" w:cs="Courier New"/>
+        </w:rPr>
+        <w:t>readerID: FK(Readers.readerID)</w:t>
       </w:r>
       <w:r>
         <w:rPr>
@@ -2678,41 +2450,11 @@
           <w:rFonts w:ascii="Courier New" w:hAnsi="Courier New" w:cs="Courier New"/>
         </w:rPr>
       </w:pPr>
-      <w:proofErr w:type="spellStart"/>
-      <w:r>
-        <w:rPr>
-          <w:rFonts w:ascii="Courier New" w:hAnsi="Courier New" w:cs="Courier New"/>
-        </w:rPr>
-        <w:t>clubID</w:t>
-      </w:r>
-      <w:proofErr w:type="spellEnd"/>
-      <w:r>
-        <w:rPr>
-          <w:rFonts w:ascii="Courier New" w:hAnsi="Courier New" w:cs="Courier New"/>
-        </w:rPr>
-        <w:t xml:space="preserve">: </w:t>
-      </w:r>
-      <w:proofErr w:type="gramStart"/>
-      <w:r>
-        <w:rPr>
-          <w:rFonts w:ascii="Courier New" w:hAnsi="Courier New" w:cs="Courier New"/>
-        </w:rPr>
-        <w:t>FK(</w:t>
-      </w:r>
-      <w:proofErr w:type="spellStart"/>
-      <w:proofErr w:type="gramEnd"/>
-      <w:r>
-        <w:rPr>
-          <w:rFonts w:ascii="Courier New" w:hAnsi="Courier New" w:cs="Courier New"/>
-        </w:rPr>
-        <w:t>ReadingClubs.clubID</w:t>
-      </w:r>
-      <w:proofErr w:type="spellEnd"/>
-      <w:r>
-        <w:rPr>
-          <w:rFonts w:ascii="Courier New" w:hAnsi="Courier New" w:cs="Courier New"/>
-        </w:rPr>
-        <w:t xml:space="preserve">), </w:t>
+      <w:r>
+        <w:rPr>
+          <w:rFonts w:ascii="Courier New" w:hAnsi="Courier New" w:cs="Courier New"/>
+        </w:rPr>
+        <w:t xml:space="preserve">clubID: FK(ReadingClubs.clubID), </w:t>
       </w:r>
       <w:r>
         <w:rPr>
@@ -2732,19 +2474,11 @@
           <w:rFonts w:ascii="Courier New" w:hAnsi="Courier New" w:cs="Courier New"/>
         </w:rPr>
       </w:pPr>
-      <w:proofErr w:type="spellStart"/>
-      <w:r>
-        <w:rPr>
-          <w:rFonts w:ascii="Courier New" w:hAnsi="Courier New" w:cs="Courier New"/>
-        </w:rPr>
-        <w:t>isCoordinator</w:t>
-      </w:r>
-      <w:proofErr w:type="spellEnd"/>
-      <w:r>
-        <w:rPr>
-          <w:rFonts w:ascii="Courier New" w:hAnsi="Courier New" w:cs="Courier New"/>
-        </w:rPr>
-        <w:t>: BOOL</w:t>
+      <w:r>
+        <w:rPr>
+          <w:rFonts w:ascii="Courier New" w:hAnsi="Courier New" w:cs="Courier New"/>
+        </w:rPr>
+        <w:t>isCoordinator: BOOL</w:t>
       </w:r>
       <w:r>
         <w:rPr>
@@ -2761,32 +2495,6 @@
           <w:numId w:val="1"/>
         </w:numPr>
         <w:rPr>
-          <w:rFonts w:ascii="Courier New" w:hAnsi="Courier New" w:cs="Courier New"/>
-        </w:rPr>
-      </w:pPr>
-      <w:proofErr w:type="spellStart"/>
-      <w:r>
-        <w:rPr>
-          <w:rFonts w:ascii="Courier New" w:hAnsi="Courier New" w:cs="Courier New"/>
-        </w:rPr>
-        <w:t>isActive</w:t>
-      </w:r>
-      <w:proofErr w:type="spellEnd"/>
-      <w:r>
-        <w:rPr>
-          <w:rFonts w:ascii="Courier New" w:hAnsi="Courier New" w:cs="Courier New"/>
-        </w:rPr>
-        <w:t>: BOOL, DEFAULT 1</w:t>
-      </w:r>
-    </w:p>
-    <w:p>
-      <w:pPr>
-        <w:pStyle w:val="ListParagraph"/>
-        <w:numPr>
-          <w:ilvl w:val="1"/>
-          <w:numId w:val="1"/>
-        </w:numPr>
-        <w:rPr>
           <w:rFonts w:cstheme="minorHAnsi"/>
         </w:rPr>
       </w:pPr>
@@ -2838,14 +2546,12 @@
         </w:rPr>
         <w:t xml:space="preserve">M:1 </w:t>
       </w:r>
-      <w:proofErr w:type="spellStart"/>
       <w:r>
         <w:rPr>
           <w:rFonts w:ascii="Courier New" w:hAnsi="Courier New" w:cs="Courier New"/>
         </w:rPr>
         <w:t>ReadingClubs</w:t>
       </w:r>
-      <w:proofErr w:type="spellEnd"/>
     </w:p>
     <w:p>
       <w:pPr>
@@ -2854,14 +2560,12 @@
       <w:bookmarkStart w:id="23" w:name="_Toc133841421"/>
       <w:bookmarkStart w:id="24" w:name="_Toc133856070"/>
       <w:bookmarkStart w:id="25" w:name="_Toc133840526"/>
-      <w:proofErr w:type="spellStart"/>
       <w:r>
         <w:rPr>
           <w:rStyle w:val="Heading3Char"/>
         </w:rPr>
         <w:t>ReadingStatus</w:t>
       </w:r>
-      <w:proofErr w:type="spellEnd"/>
       <w:r>
         <w:t xml:space="preserve"> </w:t>
       </w:r>
@@ -2961,14 +2665,12 @@
         </w:rPr>
         <w:t xml:space="preserve">: </w:t>
       </w:r>
-      <w:proofErr w:type="gramStart"/>
       <w:r>
         <w:rPr>
           <w:rFonts w:ascii="Courier New" w:hAnsi="Courier New" w:cs="Courier New"/>
         </w:rPr>
         <w:t>VARCHAR(</w:t>
       </w:r>
-      <w:proofErr w:type="gramEnd"/>
       <w:r>
         <w:rPr>
           <w:rFonts w:ascii="Courier New" w:hAnsi="Courier New" w:cs="Courier New"/>
@@ -3101,10 +2803,10 @@
           <w:szCs w:val="26"/>
         </w:rPr>
         <w:drawing>
-          <wp:inline distT="0" distB="0" distL="0" distR="0" wp14:anchorId="38B0DBD2" wp14:editId="311B18E8">
-            <wp:extent cx="5943600" cy="4358005"/>
+          <wp:inline distT="0" distB="0" distL="0" distR="0" wp14:anchorId="27B25BA8" wp14:editId="46C189CD">
+            <wp:extent cx="5943600" cy="4394835"/>
             <wp:effectExtent l="0" t="0" r="0" b="0"/>
-            <wp:docPr id="2" name="Picture 2" descr="A picture containing graphical user interface&#10;&#10;Description automatically generated"/>
+            <wp:docPr id="3" name="Picture 3" descr="Graphical user interface&#10;&#10;Description automatically generated with low confidence"/>
             <wp:cNvGraphicFramePr>
               <a:graphicFrameLocks xmlns:a="http://schemas.openxmlformats.org/drawingml/2006/main" noChangeAspect="1"/>
             </wp:cNvGraphicFramePr>
@@ -3112,7 +2814,7 @@
               <a:graphicData uri="http://schemas.openxmlformats.org/drawingml/2006/picture">
                 <pic:pic xmlns:pic="http://schemas.openxmlformats.org/drawingml/2006/picture">
                   <pic:nvPicPr>
-                    <pic:cNvPr id="2" name="Picture 2" descr="A picture containing graphical user interface&#10;&#10;Description automatically generated"/>
+                    <pic:cNvPr id="3" name="Picture 3" descr="Graphical user interface&#10;&#10;Description automatically generated with low confidence"/>
                     <pic:cNvPicPr/>
                   </pic:nvPicPr>
                   <pic:blipFill>
@@ -3130,7 +2832,7 @@
                   <pic:spPr>
                     <a:xfrm>
                       <a:off x="0" y="0"/>
-                      <a:ext cx="5943600" cy="4358005"/>
+                      <a:ext cx="5943600" cy="4394835"/>
                     </a:xfrm>
                     <a:prstGeom prst="rect">
                       <a:avLst/>
@@ -3191,15 +2893,7 @@
         <w:ind w:firstLine="720"/>
       </w:pPr>
       <w:r>
-        <w:t xml:space="preserve">Hey </w:t>
-      </w:r>
-      <w:proofErr w:type="gramStart"/>
-      <w:r>
-        <w:t>Nice</w:t>
-      </w:r>
-      <w:proofErr w:type="gramEnd"/>
-      <w:r>
-        <w:t xml:space="preserve"> and Josh, great idea on the database and I think this will turn into a great project.</w:t>
+        <w:t>Hey Nice and Josh, great idea on the database and I think this will turn into a great project.</w:t>
       </w:r>
     </w:p>
     <w:p>
@@ -3207,15 +2901,7 @@
         <w:ind w:left="720"/>
       </w:pPr>
       <w:r>
-        <w:t xml:space="preserve">I really think this is a well thought out system and should be </w:t>
-      </w:r>
-      <w:proofErr w:type="gramStart"/>
-      <w:r>
-        <w:t>pretty fun</w:t>
-      </w:r>
-      <w:proofErr w:type="gramEnd"/>
-      <w:r>
-        <w:t xml:space="preserve"> to design a web application around. I think using a database as a priority queue will be interesting to implement. Would a reader be allowed to set multiple different books with similar priorities or would the application allow certain rankings. </w:t>
+        <w:t xml:space="preserve">I really think this is a well thought out system and should be pretty fun to design a web application around. I think using a database as a priority queue will be interesting to implement. Would a reader be allowed to set multiple different books with similar priorities or would the application allow certain rankings. </w:t>
       </w:r>
     </w:p>
     <w:p>
@@ -3232,19 +2918,7 @@
         <w:t>😄</w:t>
       </w:r>
       <w:r>
-        <w:t xml:space="preserve">. I would possibly bump the varchar sizes up a bit. For example, in the </w:t>
-      </w:r>
-      <w:proofErr w:type="spellStart"/>
-      <w:r>
-        <w:t>ReadingClubs</w:t>
-      </w:r>
-      <w:proofErr w:type="spellEnd"/>
-      <w:r>
-        <w:t xml:space="preserve"> entity it might be nice to have the varchar size set to something like (50). Same with name, email. </w:t>
-      </w:r>
-      <w:proofErr w:type="gramStart"/>
-      <w:r>
-        <w:t>etc.</w:t>
+        <w:t>. I would possibly bump the varchar sizes up a bit. For example, in the ReadingClubs entity it might be nice to have the varchar size set to something like (50). Same with name, email. etc.</w:t>
       </w:r>
       <w:r>
         <w:t xml:space="preserve"> </w:t>
@@ -3252,7 +2926,6 @@
       <w:r>
         <w:t>”</w:t>
       </w:r>
-      <w:proofErr w:type="gramEnd"/>
     </w:p>
     <w:p>
       <w:r>
@@ -3319,15 +2992,7 @@
         <w:ind w:left="1800"/>
       </w:pPr>
       <w:r>
-        <w:t xml:space="preserve">Yes! I think it was sparse on detailing the "numbers" each feature would have, but the diagram </w:t>
-      </w:r>
-      <w:proofErr w:type="gramStart"/>
-      <w:r>
-        <w:t>later on</w:t>
-      </w:r>
-      <w:proofErr w:type="gramEnd"/>
-      <w:r>
-        <w:t xml:space="preserve"> does a great job of showing how the DB is going to work.</w:t>
+        <w:t>Yes! I think it was sparse on detailing the "numbers" each feature would have, but the diagram later on does a great job of showing how the DB is going to work.</w:t>
       </w:r>
     </w:p>
     <w:p>
@@ -3340,23 +3005,7 @@
         <w:ind w:left="1080"/>
       </w:pPr>
       <w:r>
-        <w:t xml:space="preserve">Are at least four entities described and does each one </w:t>
-      </w:r>
-      <w:proofErr w:type="gramStart"/>
-      <w:r>
-        <w:t>represent</w:t>
-      </w:r>
-      <w:proofErr w:type="gramEnd"/>
-      <w:r>
-        <w:t xml:space="preserve"> a single idea to be stored </w:t>
-      </w:r>
-      <w:proofErr w:type="gramStart"/>
-      <w:r>
-        <w:t>a s</w:t>
-      </w:r>
-      <w:proofErr w:type="gramEnd"/>
-      <w:r>
-        <w:t xml:space="preserve"> a list?</w:t>
+        <w:t>Are at least four entities described and does each one represent a single idea to be stored a s a list?</w:t>
       </w:r>
     </w:p>
     <w:p>
@@ -3368,13 +3017,8 @@
         </w:numPr>
         <w:ind w:left="1800"/>
       </w:pPr>
-      <w:proofErr w:type="gramStart"/>
-      <w:r>
-        <w:t>Yes</w:t>
-      </w:r>
-      <w:proofErr w:type="gramEnd"/>
-      <w:r>
-        <w:t xml:space="preserve"> there are at least four and match requirements. </w:t>
+      <w:r>
+        <w:t xml:space="preserve">Yes there are at least four and match requirements. </w:t>
       </w:r>
     </w:p>
     <w:p>
@@ -3399,13 +3043,8 @@
         </w:numPr>
         <w:ind w:left="1800"/>
       </w:pPr>
-      <w:proofErr w:type="gramStart"/>
-      <w:r>
-        <w:t>Yes</w:t>
-      </w:r>
-      <w:proofErr w:type="gramEnd"/>
-      <w:r>
-        <w:t xml:space="preserve"> it meets all requirements.</w:t>
+      <w:r>
+        <w:t>Yes it meets all requirements.</w:t>
       </w:r>
     </w:p>
     <w:p>
@@ -3430,13 +3069,8 @@
         </w:numPr>
         <w:ind w:left="1800"/>
       </w:pPr>
-      <w:proofErr w:type="gramStart"/>
-      <w:r>
-        <w:t>Yes</w:t>
-      </w:r>
-      <w:proofErr w:type="gramEnd"/>
-      <w:r>
-        <w:t xml:space="preserve"> they are.</w:t>
+      <w:r>
+        <w:t>Yes they are.</w:t>
       </w:r>
     </w:p>
     <w:p>
@@ -3461,21 +3095,8 @@
         </w:numPr>
         <w:ind w:left="1800"/>
       </w:pPr>
-      <w:proofErr w:type="gramStart"/>
-      <w:r>
-        <w:t>Yes</w:t>
-      </w:r>
-      <w:proofErr w:type="gramEnd"/>
-      <w:r>
-        <w:t xml:space="preserve"> naming conventions are standardized. Only inconsistency is email address is listed on the ERD, but nowhere else and it does not follow the </w:t>
-      </w:r>
-      <w:proofErr w:type="spellStart"/>
-      <w:r>
-        <w:t>camelcase</w:t>
-      </w:r>
-      <w:proofErr w:type="spellEnd"/>
-      <w:r>
-        <w:t xml:space="preserve"> used elsewhere.</w:t>
+      <w:r>
+        <w:t>Yes naming conventions are standardized. Only inconsistency is email address is listed on the ERD, but nowhere else and it does not follow the camelcase used elsewhere.</w:t>
       </w:r>
     </w:p>
     <w:p>
@@ -3483,34 +3104,8 @@
         <w:ind w:left="360"/>
       </w:pPr>
       <w:r>
-        <w:t xml:space="preserve">Overall:  The intro could probably be more descriptive of your overall plan, but it is a nitpick. I think that your ERD is great and really pulls your whole plan together. When I saw it and then went back and read your descriptions it all clicked for me. The only variable I didn't get is </w:t>
-      </w:r>
-      <w:proofErr w:type="spellStart"/>
-      <w:r>
-        <w:t>maxRosterSize</w:t>
-      </w:r>
-      <w:proofErr w:type="spellEnd"/>
-      <w:r>
-        <w:t xml:space="preserve">. More from a user standpoint then a database. If </w:t>
-      </w:r>
-      <w:proofErr w:type="spellStart"/>
-      <w:r>
-        <w:t>its</w:t>
-      </w:r>
-      <w:proofErr w:type="spellEnd"/>
-      <w:r>
-        <w:t xml:space="preserve"> a reading club and you want it to be exclusive, then the Coordinator can approve or disapprove applicants, and if they don't care if its exclusive, then I am not sure they would care about the </w:t>
-      </w:r>
-      <w:proofErr w:type="spellStart"/>
-      <w:proofErr w:type="gramStart"/>
-      <w:r>
-        <w:t>maxroster</w:t>
-      </w:r>
-      <w:proofErr w:type="spellEnd"/>
-      <w:r>
-        <w:t>.“</w:t>
-      </w:r>
-      <w:proofErr w:type="gramEnd"/>
+        <w:t>Overall:  The intro could probably be more descriptive of your overall plan, but it is a nitpick. I think that your ERD is great and really pulls your whole plan together. When I saw it and then went back and read your descriptions it all clicked for me. The only variable I didn't get is maxRosterSize. More from a user standpoint then a database. If its a reading club and you want it to be exclusive, then the Coordinator can approve or disapprove applicants, and if they don't care if its exclusive, then I am not sure they would care about the maxroster.“</w:t>
+      </w:r>
     </w:p>
     <w:p>
       <w:r>
@@ -3531,39 +3126,7 @@
         <w:ind w:left="360"/>
       </w:pPr>
       <w:r>
-        <w:t xml:space="preserve">Hey team, nice step 1 draft. I would recommend providing more detail in your project outline </w:t>
-      </w:r>
-      <w:proofErr w:type="gramStart"/>
-      <w:r>
-        <w:t>and also</w:t>
-      </w:r>
-      <w:proofErr w:type="gramEnd"/>
-      <w:r>
-        <w:t xml:space="preserve"> revising your ERD. The ERD should be less of a technical blueprint (aka a schema diagram) and more of a high-level logical overview of the database entities and their relationships. ERD diagrams often leave out the finer details such as attributes and intersection tables as its </w:t>
-      </w:r>
-      <w:proofErr w:type="gramStart"/>
-      <w:r>
-        <w:t>main focus</w:t>
-      </w:r>
-      <w:proofErr w:type="gramEnd"/>
-      <w:r>
-        <w:t xml:space="preserve"> is to demonstrate the rough structure and interconnectivity of the database tables. I would also consider removing some of the extra intersection tables from your project. I worry that implementing so many of these tables further in the quarter will be incredibly </w:t>
-      </w:r>
-      <w:proofErr w:type="gramStart"/>
-      <w:r>
-        <w:t>time consuming</w:t>
-      </w:r>
-      <w:proofErr w:type="gramEnd"/>
-      <w:r>
-        <w:t xml:space="preserve">. I enjoy the effort you both put into the </w:t>
-      </w:r>
-      <w:proofErr w:type="gramStart"/>
-      <w:r>
-        <w:t>draft</w:t>
-      </w:r>
-      <w:proofErr w:type="gramEnd"/>
-      <w:r>
-        <w:t xml:space="preserve"> but I don't want you to have to spend all of your time on this class in the future!” </w:t>
+        <w:t xml:space="preserve">Hey team, nice step 1 draft. I would recommend providing more detail in your project outline and also revising your ERD. The ERD should be less of a technical blueprint (aka a schema diagram) and more of a high-level logical overview of the database entities and their relationships. ERD diagrams often leave out the finer details such as attributes and intersection tables as its main focus is to demonstrate the rough structure and interconnectivity of the database tables. I would also consider removing some of the extra intersection tables from your project. I worry that implementing so many of these tables further in the quarter will be incredibly time consuming. I enjoy the effort you both put into the draft but I don't want you to have to spend all of your time on this class in the future!” </w:t>
       </w:r>
     </w:p>
     <w:p>
@@ -3596,25 +3159,21 @@
       <w:r>
         <w:t xml:space="preserve">Removed </w:t>
       </w:r>
-      <w:proofErr w:type="spellStart"/>
       <w:r>
         <w:rPr>
           <w:rFonts w:ascii="Courier New" w:hAnsi="Courier New" w:cs="Courier New"/>
         </w:rPr>
         <w:t>maxRosterSize</w:t>
       </w:r>
-      <w:proofErr w:type="spellEnd"/>
       <w:r>
         <w:t xml:space="preserve"> attribute from </w:t>
       </w:r>
-      <w:proofErr w:type="spellStart"/>
       <w:r>
         <w:rPr>
           <w:rFonts w:ascii="Courier New" w:hAnsi="Courier New" w:cs="Courier New"/>
         </w:rPr>
         <w:t>ReadingClubs</w:t>
       </w:r>
-      <w:proofErr w:type="spellEnd"/>
       <w:r>
         <w:t xml:space="preserve"> entity per John Lofgren.</w:t>
       </w:r>
@@ -3719,15 +3278,7 @@
         </w:numPr>
       </w:pPr>
       <w:r>
-        <w:t xml:space="preserve">Additional </w:t>
-      </w:r>
-      <w:proofErr w:type="gramStart"/>
-      <w:r>
-        <w:t>proof read</w:t>
-      </w:r>
-      <w:proofErr w:type="gramEnd"/>
-      <w:r>
-        <w:t>, spelling</w:t>
+        <w:t>Additional proof read, spelling</w:t>
       </w:r>
       <w:r>
         <w:t xml:space="preserve"> correct</w:t>
@@ -3838,14 +3389,12 @@
       <w:r>
         <w:t xml:space="preserve">Removed </w:t>
       </w:r>
-      <w:proofErr w:type="spellStart"/>
       <w:r>
         <w:rPr>
           <w:rFonts w:ascii="Courier New" w:hAnsi="Courier New" w:cs="Courier New"/>
         </w:rPr>
         <w:t>ReadingQueues</w:t>
       </w:r>
-      <w:proofErr w:type="spellEnd"/>
       <w:r>
         <w:rPr>
           <w:rFonts w:ascii="Courier New" w:hAnsi="Courier New" w:cs="Courier New"/>
@@ -3873,7 +3422,6 @@
         </w:rPr>
         <w:t xml:space="preserve">Added </w:t>
       </w:r>
-      <w:proofErr w:type="spellStart"/>
       <w:r>
         <w:rPr>
           <w:rFonts w:ascii="Courier New" w:hAnsi="Courier New" w:cs="Courier New"/>
@@ -3886,21 +3434,12 @@
         </w:rPr>
         <w:t>Status</w:t>
       </w:r>
-      <w:proofErr w:type="spellEnd"/>
       <w:r>
         <w:rPr>
           <w:rFonts w:cstheme="minorHAnsi"/>
         </w:rPr>
-        <w:t xml:space="preserve"> category </w:t>
-      </w:r>
-      <w:proofErr w:type="gramStart"/>
-      <w:r>
-        <w:rPr>
-          <w:rFonts w:cstheme="minorHAnsi"/>
-        </w:rPr>
-        <w:t>Entity</w:t>
-      </w:r>
-      <w:proofErr w:type="gramEnd"/>
+        <w:t xml:space="preserve"> category Entity</w:t>
+      </w:r>
     </w:p>
     <w:p>
       <w:pPr>
@@ -3926,13 +3465,8 @@
         </w:numPr>
       </w:pPr>
       <w:r>
-        <w:t xml:space="preserve">Added default values for some key </w:t>
-      </w:r>
-      <w:proofErr w:type="gramStart"/>
-      <w:r>
-        <w:t>attributes</w:t>
-      </w:r>
-      <w:proofErr w:type="gramEnd"/>
+        <w:t>Added default values for some key attributes</w:t>
+      </w:r>
     </w:p>
     <w:p>
       <w:pPr>
@@ -3945,33 +3479,24 @@
       <w:r>
         <w:t xml:space="preserve">Added </w:t>
       </w:r>
-      <w:proofErr w:type="spellStart"/>
       <w:r>
         <w:rPr>
           <w:rFonts w:ascii="Courier New" w:hAnsi="Courier New" w:cs="Courier New"/>
         </w:rPr>
         <w:t>clubID</w:t>
       </w:r>
-      <w:proofErr w:type="spellEnd"/>
       <w:r>
         <w:t xml:space="preserve"> FK to </w:t>
       </w:r>
-      <w:proofErr w:type="spellStart"/>
       <w:r>
         <w:rPr>
           <w:rFonts w:ascii="Courier New" w:hAnsi="Courier New" w:cs="Courier New"/>
         </w:rPr>
         <w:t>ReadingLogs</w:t>
       </w:r>
-      <w:proofErr w:type="spellEnd"/>
-      <w:r>
-        <w:t xml:space="preserve"> </w:t>
-      </w:r>
-      <w:proofErr w:type="gramStart"/>
-      <w:r>
-        <w:t>entity</w:t>
-      </w:r>
-      <w:proofErr w:type="gramEnd"/>
+      <w:r>
+        <w:t xml:space="preserve"> entity</w:t>
+      </w:r>
     </w:p>
     <w:p>
       <w:pPr>
@@ -3984,33 +3509,24 @@
       <w:r>
         <w:t xml:space="preserve">Added </w:t>
       </w:r>
-      <w:proofErr w:type="spellStart"/>
       <w:r>
         <w:rPr>
           <w:rFonts w:ascii="Courier New" w:hAnsi="Courier New" w:cs="Courier New"/>
         </w:rPr>
         <w:t>isActive</w:t>
       </w:r>
-      <w:proofErr w:type="spellEnd"/>
       <w:r>
         <w:t xml:space="preserve"> to </w:t>
       </w:r>
-      <w:proofErr w:type="spellStart"/>
       <w:r>
         <w:rPr>
           <w:rFonts w:ascii="Courier New" w:hAnsi="Courier New" w:cs="Courier New"/>
         </w:rPr>
         <w:t>ClubMembers</w:t>
       </w:r>
-      <w:proofErr w:type="spellEnd"/>
-      <w:r>
-        <w:t xml:space="preserve"> </w:t>
-      </w:r>
-      <w:proofErr w:type="gramStart"/>
-      <w:r>
-        <w:t>entity</w:t>
-      </w:r>
-      <w:proofErr w:type="gramEnd"/>
+      <w:r>
+        <w:t xml:space="preserve"> entity</w:t>
+      </w:r>
     </w:p>
     <w:p>
       <w:pPr>
@@ -4105,25 +3621,7 @@
           <w:sz w:val="16"/>
           <w:szCs w:val="16"/>
         </w:rPr>
-        <w:t xml:space="preserve">| </w:t>
-      </w:r>
-      <w:proofErr w:type="spellStart"/>
-      <w:r>
-        <w:rPr>
-          <w:rFonts w:ascii="Courier New" w:hAnsi="Courier New" w:cs="Courier New"/>
-          <w:sz w:val="16"/>
-          <w:szCs w:val="16"/>
-        </w:rPr>
-        <w:t>readerID</w:t>
-      </w:r>
-      <w:proofErr w:type="spellEnd"/>
-      <w:r>
-        <w:rPr>
-          <w:rFonts w:ascii="Courier New" w:hAnsi="Courier New" w:cs="Courier New"/>
-          <w:sz w:val="16"/>
-          <w:szCs w:val="16"/>
-        </w:rPr>
-        <w:t xml:space="preserve"> | name                 | email                                 |</w:t>
+        <w:t>| readerID | name                 | email                                 |</w:t>
       </w:r>
     </w:p>
     <w:p>
@@ -4157,25 +3655,7 @@
           <w:sz w:val="16"/>
           <w:szCs w:val="16"/>
         </w:rPr>
-        <w:t xml:space="preserve">|        1 | Joseph </w:t>
-      </w:r>
-      <w:proofErr w:type="spellStart"/>
-      <w:r>
-        <w:rPr>
-          <w:rFonts w:ascii="Courier New" w:hAnsi="Courier New" w:cs="Courier New"/>
-          <w:sz w:val="16"/>
-          <w:szCs w:val="16"/>
-        </w:rPr>
-        <w:t>McReading</w:t>
-      </w:r>
-      <w:proofErr w:type="spellEnd"/>
-      <w:r>
-        <w:rPr>
-          <w:rFonts w:ascii="Courier New" w:hAnsi="Courier New" w:cs="Courier New"/>
-          <w:sz w:val="16"/>
-          <w:szCs w:val="16"/>
-        </w:rPr>
-        <w:t xml:space="preserve">     | j.mcreads@notreal.com                 |</w:t>
+        <w:t>|        1 | Joseph McReading     | j.mcreads@notreal.com                 |</w:t>
       </w:r>
     </w:p>
     <w:p>
@@ -4209,25 +3689,7 @@
           <w:sz w:val="16"/>
           <w:szCs w:val="16"/>
         </w:rPr>
-        <w:t xml:space="preserve">|        3 | Mr. </w:t>
-      </w:r>
-      <w:proofErr w:type="spellStart"/>
-      <w:r>
-        <w:rPr>
-          <w:rFonts w:ascii="Courier New" w:hAnsi="Courier New" w:cs="Courier New"/>
-          <w:sz w:val="16"/>
-          <w:szCs w:val="16"/>
-        </w:rPr>
-        <w:t>Adultman</w:t>
-      </w:r>
-      <w:proofErr w:type="spellEnd"/>
-      <w:r>
-        <w:rPr>
-          <w:rFonts w:ascii="Courier New" w:hAnsi="Courier New" w:cs="Courier New"/>
-          <w:sz w:val="16"/>
-          <w:szCs w:val="16"/>
-        </w:rPr>
-        <w:t xml:space="preserve">         | doing.business@thebusinessfactory.com |</w:t>
+        <w:t>|        3 | Mr. Adultman         | doing.business@thebusinessfactory.com |</w:t>
       </w:r>
     </w:p>
     <w:p>
@@ -4278,78 +3740,24 @@
           <w:sz w:val="16"/>
           <w:szCs w:val="16"/>
         </w:rPr>
-        <w:t xml:space="preserve">|        6 | </w:t>
-      </w:r>
-      <w:proofErr w:type="spellStart"/>
-      <w:r>
-        <w:rPr>
-          <w:rFonts w:ascii="Courier New" w:hAnsi="Courier New" w:cs="Courier New"/>
-          <w:sz w:val="16"/>
-          <w:szCs w:val="16"/>
-        </w:rPr>
-        <w:t>Jeroshi</w:t>
-      </w:r>
-      <w:proofErr w:type="spellEnd"/>
-      <w:r>
-        <w:rPr>
-          <w:rFonts w:ascii="Courier New" w:hAnsi="Courier New" w:cs="Courier New"/>
-          <w:sz w:val="16"/>
-          <w:szCs w:val="16"/>
-        </w:rPr>
-        <w:t xml:space="preserve"> Yoshi        | </w:t>
-      </w:r>
-      <w:proofErr w:type="spellStart"/>
-      <w:r>
-        <w:rPr>
-          <w:rFonts w:ascii="Courier New" w:hAnsi="Courier New" w:cs="Courier New"/>
-          <w:sz w:val="16"/>
-          <w:szCs w:val="16"/>
-        </w:rPr>
-        <w:t>jer.yo@jeryo.cnet</w:t>
-      </w:r>
-      <w:proofErr w:type="spellEnd"/>
-      <w:r>
-        <w:rPr>
-          <w:rFonts w:ascii="Courier New" w:hAnsi="Courier New" w:cs="Courier New"/>
-          <w:sz w:val="16"/>
-          <w:szCs w:val="16"/>
-        </w:rPr>
-        <w:t xml:space="preserve">                     |</w:t>
-      </w:r>
-    </w:p>
-    <w:p>
-      <w:pPr>
-        <w:rPr>
-          <w:rFonts w:ascii="Courier New" w:hAnsi="Courier New" w:cs="Courier New"/>
-          <w:sz w:val="16"/>
-          <w:szCs w:val="16"/>
-        </w:rPr>
-      </w:pPr>
-      <w:r>
-        <w:rPr>
-          <w:rFonts w:ascii="Courier New" w:hAnsi="Courier New" w:cs="Courier New"/>
-          <w:sz w:val="16"/>
-          <w:szCs w:val="16"/>
-        </w:rPr>
-        <w:t xml:space="preserve">|        7 | Samuel </w:t>
-      </w:r>
-      <w:proofErr w:type="spellStart"/>
-      <w:r>
-        <w:rPr>
-          <w:rFonts w:ascii="Courier New" w:hAnsi="Courier New" w:cs="Courier New"/>
-          <w:sz w:val="16"/>
-          <w:szCs w:val="16"/>
-        </w:rPr>
-        <w:t>Hackins</w:t>
-      </w:r>
-      <w:proofErr w:type="spellEnd"/>
-      <w:r>
-        <w:rPr>
-          <w:rFonts w:ascii="Courier New" w:hAnsi="Courier New" w:cs="Courier New"/>
-          <w:sz w:val="16"/>
-          <w:szCs w:val="16"/>
-        </w:rPr>
-        <w:t xml:space="preserve">       | samuel.hackins@g.mail.com             |</w:t>
+        <w:t>|        6 | Jeroshi Yoshi        | jer.yo@jeryo.cnet                     |</w:t>
+      </w:r>
+    </w:p>
+    <w:p>
+      <w:pPr>
+        <w:rPr>
+          <w:rFonts w:ascii="Courier New" w:hAnsi="Courier New" w:cs="Courier New"/>
+          <w:sz w:val="16"/>
+          <w:szCs w:val="16"/>
+        </w:rPr>
+      </w:pPr>
+      <w:r>
+        <w:rPr>
+          <w:rFonts w:ascii="Courier New" w:hAnsi="Courier New" w:cs="Courier New"/>
+          <w:sz w:val="16"/>
+          <w:szCs w:val="16"/>
+        </w:rPr>
+        <w:t>|        7 | Samuel Hackins       | samuel.hackins@g.mail.com             |</w:t>
       </w:r>
     </w:p>
     <w:p>
@@ -4435,25 +3843,7 @@
           <w:sz w:val="16"/>
           <w:szCs w:val="16"/>
         </w:rPr>
-        <w:t xml:space="preserve">| </w:t>
-      </w:r>
-      <w:proofErr w:type="spellStart"/>
-      <w:r>
-        <w:rPr>
-          <w:rFonts w:ascii="Courier New" w:hAnsi="Courier New" w:cs="Courier New"/>
-          <w:sz w:val="16"/>
-          <w:szCs w:val="16"/>
-        </w:rPr>
-        <w:t>bookID</w:t>
-      </w:r>
-      <w:proofErr w:type="spellEnd"/>
-      <w:r>
-        <w:rPr>
-          <w:rFonts w:ascii="Courier New" w:hAnsi="Courier New" w:cs="Courier New"/>
-          <w:sz w:val="16"/>
-          <w:szCs w:val="16"/>
-        </w:rPr>
-        <w:t xml:space="preserve"> | title                     | author           | year       |</w:t>
+        <w:t>| bookID | title                     | author           | year       |</w:t>
       </w:r>
     </w:p>
     <w:p>
@@ -4538,25 +3928,7 @@
           <w:sz w:val="16"/>
           <w:szCs w:val="16"/>
         </w:rPr>
-        <w:t xml:space="preserve">|      4 | Finite and Infinite Games | James P. </w:t>
-      </w:r>
-      <w:proofErr w:type="spellStart"/>
-      <w:r>
-        <w:rPr>
-          <w:rFonts w:ascii="Courier New" w:hAnsi="Courier New" w:cs="Courier New"/>
-          <w:sz w:val="16"/>
-          <w:szCs w:val="16"/>
-        </w:rPr>
-        <w:t>Carse</w:t>
-      </w:r>
-      <w:proofErr w:type="spellEnd"/>
-      <w:r>
-        <w:rPr>
-          <w:rFonts w:ascii="Courier New" w:hAnsi="Courier New" w:cs="Courier New"/>
-          <w:sz w:val="16"/>
-          <w:szCs w:val="16"/>
-        </w:rPr>
-        <w:t xml:space="preserve">   | 1986-00-00 |</w:t>
+        <w:t>|      4 | Finite and Infinite Games | James P. Carse   | 1986-00-00 |</w:t>
       </w:r>
     </w:p>
     <w:p>
@@ -4608,25 +3980,7 @@
           <w:sz w:val="16"/>
           <w:szCs w:val="16"/>
         </w:rPr>
-        <w:t xml:space="preserve">Sample data for </w:t>
-      </w:r>
-      <w:proofErr w:type="spellStart"/>
-      <w:r>
-        <w:rPr>
-          <w:rFonts w:ascii="Courier New" w:hAnsi="Courier New" w:cs="Courier New"/>
-          <w:sz w:val="16"/>
-          <w:szCs w:val="16"/>
-        </w:rPr>
-        <w:t>ReadingClubs</w:t>
-      </w:r>
-      <w:proofErr w:type="spellEnd"/>
-      <w:r>
-        <w:rPr>
-          <w:rFonts w:ascii="Courier New" w:hAnsi="Courier New" w:cs="Courier New"/>
-          <w:sz w:val="16"/>
-          <w:szCs w:val="16"/>
-        </w:rPr>
-        <w:t>:</w:t>
+        <w:t>Sample data for ReadingClubs:</w:t>
       </w:r>
     </w:p>
     <w:p>
@@ -4660,43 +4014,7 @@
           <w:sz w:val="16"/>
           <w:szCs w:val="16"/>
         </w:rPr>
-        <w:t xml:space="preserve">| </w:t>
-      </w:r>
-      <w:proofErr w:type="spellStart"/>
-      <w:r>
-        <w:rPr>
-          <w:rFonts w:ascii="Courier New" w:hAnsi="Courier New" w:cs="Courier New"/>
-          <w:sz w:val="16"/>
-          <w:szCs w:val="16"/>
-        </w:rPr>
-        <w:t>clubID</w:t>
-      </w:r>
-      <w:proofErr w:type="spellEnd"/>
-      <w:r>
-        <w:rPr>
-          <w:rFonts w:ascii="Courier New" w:hAnsi="Courier New" w:cs="Courier New"/>
-          <w:sz w:val="16"/>
-          <w:szCs w:val="16"/>
-        </w:rPr>
-        <w:t xml:space="preserve"> | </w:t>
-      </w:r>
-      <w:proofErr w:type="spellStart"/>
-      <w:r>
-        <w:rPr>
-          <w:rFonts w:ascii="Courier New" w:hAnsi="Courier New" w:cs="Courier New"/>
-          <w:sz w:val="16"/>
-          <w:szCs w:val="16"/>
-        </w:rPr>
-        <w:t>clubName</w:t>
-      </w:r>
-      <w:proofErr w:type="spellEnd"/>
-      <w:r>
-        <w:rPr>
-          <w:rFonts w:ascii="Courier New" w:hAnsi="Courier New" w:cs="Courier New"/>
-          <w:sz w:val="16"/>
-          <w:szCs w:val="16"/>
-        </w:rPr>
-        <w:t xml:space="preserve">            |</w:t>
+        <w:t>| clubID | clubName            |</w:t>
       </w:r>
     </w:p>
     <w:p>
@@ -4808,25 +4126,7 @@
           <w:szCs w:val="16"/>
         </w:rPr>
         <w:lastRenderedPageBreak/>
-        <w:t xml:space="preserve">Sample data for </w:t>
-      </w:r>
-      <w:proofErr w:type="spellStart"/>
-      <w:r>
-        <w:rPr>
-          <w:rFonts w:ascii="Courier New" w:hAnsi="Courier New" w:cs="Courier New"/>
-          <w:sz w:val="16"/>
-          <w:szCs w:val="16"/>
-        </w:rPr>
-        <w:t>ReadingStatus</w:t>
-      </w:r>
-      <w:proofErr w:type="spellEnd"/>
-      <w:r>
-        <w:rPr>
-          <w:rFonts w:ascii="Courier New" w:hAnsi="Courier New" w:cs="Courier New"/>
-          <w:sz w:val="16"/>
-          <w:szCs w:val="16"/>
-        </w:rPr>
-        <w:t>:</w:t>
+        <w:t>Sample data for ReadingStatus:</w:t>
       </w:r>
     </w:p>
     <w:p>
@@ -4860,25 +4160,7 @@
           <w:sz w:val="16"/>
           <w:szCs w:val="16"/>
         </w:rPr>
-        <w:t xml:space="preserve">| </w:t>
-      </w:r>
-      <w:proofErr w:type="spellStart"/>
-      <w:r>
-        <w:rPr>
-          <w:rFonts w:ascii="Courier New" w:hAnsi="Courier New" w:cs="Courier New"/>
-          <w:sz w:val="16"/>
-          <w:szCs w:val="16"/>
-        </w:rPr>
-        <w:t>statusID</w:t>
-      </w:r>
-      <w:proofErr w:type="spellEnd"/>
-      <w:r>
-        <w:rPr>
-          <w:rFonts w:ascii="Courier New" w:hAnsi="Courier New" w:cs="Courier New"/>
-          <w:sz w:val="16"/>
-          <w:szCs w:val="16"/>
-        </w:rPr>
-        <w:t xml:space="preserve"> | status   |</w:t>
+        <w:t>| statusID | status   |</w:t>
       </w:r>
     </w:p>
     <w:p>
@@ -4929,18 +4211,8 @@
           <w:sz w:val="16"/>
           <w:szCs w:val="16"/>
         </w:rPr>
-        <w:t xml:space="preserve">|        2 | </w:t>
-      </w:r>
-      <w:proofErr w:type="gramStart"/>
-      <w:r>
-        <w:rPr>
-          <w:rFonts w:ascii="Courier New" w:hAnsi="Courier New" w:cs="Courier New"/>
-          <w:sz w:val="16"/>
-          <w:szCs w:val="16"/>
-        </w:rPr>
-        <w:t>Reading  |</w:t>
-      </w:r>
-      <w:proofErr w:type="gramEnd"/>
+        <w:t>|        2 | Reading  |</w:t>
+      </w:r>
     </w:p>
     <w:p>
       <w:pPr>
@@ -5008,25 +4280,7 @@
           <w:sz w:val="16"/>
           <w:szCs w:val="16"/>
         </w:rPr>
-        <w:t xml:space="preserve">Sample data for </w:t>
-      </w:r>
-      <w:proofErr w:type="spellStart"/>
-      <w:r>
-        <w:rPr>
-          <w:rFonts w:ascii="Courier New" w:hAnsi="Courier New" w:cs="Courier New"/>
-          <w:sz w:val="16"/>
-          <w:szCs w:val="16"/>
-        </w:rPr>
-        <w:t>ClubMembers</w:t>
-      </w:r>
-      <w:proofErr w:type="spellEnd"/>
-      <w:r>
-        <w:rPr>
-          <w:rFonts w:ascii="Courier New" w:hAnsi="Courier New" w:cs="Courier New"/>
-          <w:sz w:val="16"/>
-          <w:szCs w:val="16"/>
-        </w:rPr>
-        <w:t>:</w:t>
+        <w:t>Sample data for ClubMembers:</w:t>
       </w:r>
     </w:p>
     <w:p>
@@ -5060,97 +4314,7 @@
           <w:sz w:val="16"/>
           <w:szCs w:val="16"/>
         </w:rPr>
-        <w:t xml:space="preserve">| </w:t>
-      </w:r>
-      <w:proofErr w:type="spellStart"/>
-      <w:r>
-        <w:rPr>
-          <w:rFonts w:ascii="Courier New" w:hAnsi="Courier New" w:cs="Courier New"/>
-          <w:sz w:val="16"/>
-          <w:szCs w:val="16"/>
-        </w:rPr>
-        <w:t>clubMemberID</w:t>
-      </w:r>
-      <w:proofErr w:type="spellEnd"/>
-      <w:r>
-        <w:rPr>
-          <w:rFonts w:ascii="Courier New" w:hAnsi="Courier New" w:cs="Courier New"/>
-          <w:sz w:val="16"/>
-          <w:szCs w:val="16"/>
-        </w:rPr>
-        <w:t xml:space="preserve"> | </w:t>
-      </w:r>
-      <w:proofErr w:type="spellStart"/>
-      <w:r>
-        <w:rPr>
-          <w:rFonts w:ascii="Courier New" w:hAnsi="Courier New" w:cs="Courier New"/>
-          <w:sz w:val="16"/>
-          <w:szCs w:val="16"/>
-        </w:rPr>
-        <w:t>readerID</w:t>
-      </w:r>
-      <w:proofErr w:type="spellEnd"/>
-      <w:r>
-        <w:rPr>
-          <w:rFonts w:ascii="Courier New" w:hAnsi="Courier New" w:cs="Courier New"/>
-          <w:sz w:val="16"/>
-          <w:szCs w:val="16"/>
-        </w:rPr>
-        <w:t xml:space="preserve"> | </w:t>
-      </w:r>
-      <w:proofErr w:type="spellStart"/>
-      <w:r>
-        <w:rPr>
-          <w:rFonts w:ascii="Courier New" w:hAnsi="Courier New" w:cs="Courier New"/>
-          <w:sz w:val="16"/>
-          <w:szCs w:val="16"/>
-        </w:rPr>
-        <w:t>clubID</w:t>
-      </w:r>
-      <w:proofErr w:type="spellEnd"/>
-      <w:r>
-        <w:rPr>
-          <w:rFonts w:ascii="Courier New" w:hAnsi="Courier New" w:cs="Courier New"/>
-          <w:sz w:val="16"/>
-          <w:szCs w:val="16"/>
-        </w:rPr>
-        <w:t xml:space="preserve"> | </w:t>
-      </w:r>
-      <w:proofErr w:type="spellStart"/>
-      <w:r>
-        <w:rPr>
-          <w:rFonts w:ascii="Courier New" w:hAnsi="Courier New" w:cs="Courier New"/>
-          <w:sz w:val="16"/>
-          <w:szCs w:val="16"/>
-        </w:rPr>
-        <w:t>isCoordinator</w:t>
-      </w:r>
-      <w:proofErr w:type="spellEnd"/>
-      <w:r>
-        <w:rPr>
-          <w:rFonts w:ascii="Courier New" w:hAnsi="Courier New" w:cs="Courier New"/>
-          <w:sz w:val="16"/>
-          <w:szCs w:val="16"/>
-        </w:rPr>
-        <w:t xml:space="preserve"> | </w:t>
-      </w:r>
-      <w:proofErr w:type="spellStart"/>
-      <w:r>
-        <w:rPr>
-          <w:rFonts w:ascii="Courier New" w:hAnsi="Courier New" w:cs="Courier New"/>
-          <w:sz w:val="16"/>
-          <w:szCs w:val="16"/>
-        </w:rPr>
-        <w:t>isActive</w:t>
-      </w:r>
-      <w:proofErr w:type="spellEnd"/>
-      <w:r>
-        <w:rPr>
-          <w:rFonts w:ascii="Courier New" w:hAnsi="Courier New" w:cs="Courier New"/>
-          <w:sz w:val="16"/>
-          <w:szCs w:val="16"/>
-        </w:rPr>
-        <w:t xml:space="preserve"> |</w:t>
+        <w:t>| clubMemberID | readerID | clubID | isCoordinator | isActive |</w:t>
       </w:r>
     </w:p>
     <w:p>
@@ -5304,25 +4468,7 @@
           <w:sz w:val="16"/>
           <w:szCs w:val="16"/>
         </w:rPr>
-        <w:t xml:space="preserve">Sample data for </w:t>
-      </w:r>
-      <w:proofErr w:type="spellStart"/>
-      <w:r>
-        <w:rPr>
-          <w:rFonts w:ascii="Courier New" w:hAnsi="Courier New" w:cs="Courier New"/>
-          <w:sz w:val="16"/>
-          <w:szCs w:val="16"/>
-        </w:rPr>
-        <w:t>ReadingLogs</w:t>
-      </w:r>
-      <w:proofErr w:type="spellEnd"/>
-      <w:r>
-        <w:rPr>
-          <w:rFonts w:ascii="Courier New" w:hAnsi="Courier New" w:cs="Courier New"/>
-          <w:sz w:val="16"/>
-          <w:szCs w:val="16"/>
-        </w:rPr>
-        <w:t>:</w:t>
+        <w:t>Sample data for ReadingLogs:</w:t>
       </w:r>
     </w:p>
     <w:p>
@@ -5356,115 +4502,7 @@
           <w:sz w:val="16"/>
           <w:szCs w:val="16"/>
         </w:rPr>
-        <w:t xml:space="preserve">| </w:t>
-      </w:r>
-      <w:proofErr w:type="spellStart"/>
-      <w:r>
-        <w:rPr>
-          <w:rFonts w:ascii="Courier New" w:hAnsi="Courier New" w:cs="Courier New"/>
-          <w:sz w:val="16"/>
-          <w:szCs w:val="16"/>
-        </w:rPr>
-        <w:t>logID</w:t>
-      </w:r>
-      <w:proofErr w:type="spellEnd"/>
-      <w:r>
-        <w:rPr>
-          <w:rFonts w:ascii="Courier New" w:hAnsi="Courier New" w:cs="Courier New"/>
-          <w:sz w:val="16"/>
-          <w:szCs w:val="16"/>
-        </w:rPr>
-        <w:t xml:space="preserve"> | </w:t>
-      </w:r>
-      <w:proofErr w:type="spellStart"/>
-      <w:r>
-        <w:rPr>
-          <w:rFonts w:ascii="Courier New" w:hAnsi="Courier New" w:cs="Courier New"/>
-          <w:sz w:val="16"/>
-          <w:szCs w:val="16"/>
-        </w:rPr>
-        <w:t>readerID</w:t>
-      </w:r>
-      <w:proofErr w:type="spellEnd"/>
-      <w:r>
-        <w:rPr>
-          <w:rFonts w:ascii="Courier New" w:hAnsi="Courier New" w:cs="Courier New"/>
-          <w:sz w:val="16"/>
-          <w:szCs w:val="16"/>
-        </w:rPr>
-        <w:t xml:space="preserve"> | </w:t>
-      </w:r>
-      <w:proofErr w:type="spellStart"/>
-      <w:r>
-        <w:rPr>
-          <w:rFonts w:ascii="Courier New" w:hAnsi="Courier New" w:cs="Courier New"/>
-          <w:sz w:val="16"/>
-          <w:szCs w:val="16"/>
-        </w:rPr>
-        <w:t>bookID</w:t>
-      </w:r>
-      <w:proofErr w:type="spellEnd"/>
-      <w:r>
-        <w:rPr>
-          <w:rFonts w:ascii="Courier New" w:hAnsi="Courier New" w:cs="Courier New"/>
-          <w:sz w:val="16"/>
-          <w:szCs w:val="16"/>
-        </w:rPr>
-        <w:t xml:space="preserve"> | </w:t>
-      </w:r>
-      <w:proofErr w:type="spellStart"/>
-      <w:r>
-        <w:rPr>
-          <w:rFonts w:ascii="Courier New" w:hAnsi="Courier New" w:cs="Courier New"/>
-          <w:sz w:val="16"/>
-          <w:szCs w:val="16"/>
-        </w:rPr>
-        <w:t>readingClubID</w:t>
-      </w:r>
-      <w:proofErr w:type="spellEnd"/>
-      <w:r>
-        <w:rPr>
-          <w:rFonts w:ascii="Courier New" w:hAnsi="Courier New" w:cs="Courier New"/>
-          <w:sz w:val="16"/>
-          <w:szCs w:val="16"/>
-        </w:rPr>
-        <w:t xml:space="preserve"> | </w:t>
-      </w:r>
-      <w:proofErr w:type="spellStart"/>
-      <w:r>
-        <w:rPr>
-          <w:rFonts w:ascii="Courier New" w:hAnsi="Courier New" w:cs="Courier New"/>
-          <w:sz w:val="16"/>
-          <w:szCs w:val="16"/>
-        </w:rPr>
-        <w:t>statusID</w:t>
-      </w:r>
-      <w:proofErr w:type="spellEnd"/>
-      <w:r>
-        <w:rPr>
-          <w:rFonts w:ascii="Courier New" w:hAnsi="Courier New" w:cs="Courier New"/>
-          <w:sz w:val="16"/>
-          <w:szCs w:val="16"/>
-        </w:rPr>
-        <w:t xml:space="preserve"> | </w:t>
-      </w:r>
-      <w:proofErr w:type="spellStart"/>
-      <w:r>
-        <w:rPr>
-          <w:rFonts w:ascii="Courier New" w:hAnsi="Courier New" w:cs="Courier New"/>
-          <w:sz w:val="16"/>
-          <w:szCs w:val="16"/>
-        </w:rPr>
-        <w:t>timeStamp</w:t>
-      </w:r>
-      <w:proofErr w:type="spellEnd"/>
-      <w:r>
-        <w:rPr>
-          <w:rFonts w:ascii="Courier New" w:hAnsi="Courier New" w:cs="Courier New"/>
-          <w:sz w:val="16"/>
-          <w:szCs w:val="16"/>
-        </w:rPr>
-        <w:t xml:space="preserve">           |</w:t>
+        <w:t>| logID | readerID | bookID | readingClubID | statusID | timeStamp           |</w:t>
       </w:r>
     </w:p>
     <w:p>

</xml_diff>